<commit_message>
@finish tile execute function
</commit_message>
<xml_diff>
--- a/说明文档.docx
+++ b/说明文档.docx
@@ -56,7 +56,7 @@
           <w:r>
             <w:fldChar w:fldCharType="separate"/>
           </w:r>
-          <w:hyperlink w:anchor="_Toc137498085" w:history="1">
+          <w:hyperlink w:anchor="_Toc137664606" w:history="1">
             <w:r>
               <w:rPr>
                 <w:rStyle w:val="a3"/>
@@ -83,7 +83,7 @@
                 <w:noProof/>
                 <w:webHidden/>
               </w:rPr>
-              <w:instrText xml:space="preserve"> PAGEREF _Toc137498085 \h </w:instrText>
+              <w:instrText xml:space="preserve"> PAGEREF _Toc137664606 \h </w:instrText>
             </w:r>
             <w:r>
               <w:rPr>
@@ -126,7 +126,7 @@
               <w14:ligatures w14:val="standardContextual"/>
             </w:rPr>
           </w:pPr>
-          <w:hyperlink w:anchor="_Toc137498086" w:history="1">
+          <w:hyperlink w:anchor="_Toc137664607" w:history="1">
             <w:r>
               <w:rPr>
                 <w:rStyle w:val="a3"/>
@@ -167,7 +167,7 @@
                 <w:noProof/>
                 <w:webHidden/>
               </w:rPr>
-              <w:instrText xml:space="preserve"> PAGEREF _Toc137498086 \h </w:instrText>
+              <w:instrText xml:space="preserve"> PAGEREF _Toc137664607 \h </w:instrText>
             </w:r>
             <w:r>
               <w:rPr>
@@ -210,7 +210,7 @@
               <w14:ligatures w14:val="standardContextual"/>
             </w:rPr>
           </w:pPr>
-          <w:hyperlink w:anchor="_Toc137498087" w:history="1">
+          <w:hyperlink w:anchor="_Toc137664608" w:history="1">
             <w:r>
               <w:rPr>
                 <w:rStyle w:val="a3"/>
@@ -251,7 +251,7 @@
                 <w:noProof/>
                 <w:webHidden/>
               </w:rPr>
-              <w:instrText xml:space="preserve"> PAGEREF _Toc137498087 \h </w:instrText>
+              <w:instrText xml:space="preserve"> PAGEREF _Toc137664608 \h </w:instrText>
             </w:r>
             <w:r>
               <w:rPr>
@@ -294,7 +294,7 @@
               <w14:ligatures w14:val="standardContextual"/>
             </w:rPr>
           </w:pPr>
-          <w:hyperlink w:anchor="_Toc137498088" w:history="1">
+          <w:hyperlink w:anchor="_Toc137664609" w:history="1">
             <w:r>
               <w:rPr>
                 <w:rStyle w:val="a3"/>
@@ -335,7 +335,7 @@
                 <w:noProof/>
                 <w:webHidden/>
               </w:rPr>
-              <w:instrText xml:space="preserve"> PAGEREF _Toc137498088 \h </w:instrText>
+              <w:instrText xml:space="preserve"> PAGEREF _Toc137664609 \h </w:instrText>
             </w:r>
             <w:r>
               <w:rPr>
@@ -378,7 +378,7 @@
               <w14:ligatures w14:val="standardContextual"/>
             </w:rPr>
           </w:pPr>
-          <w:hyperlink w:anchor="_Toc137498089" w:history="1">
+          <w:hyperlink w:anchor="_Toc137664610" w:history="1">
             <w:r>
               <w:rPr>
                 <w:rStyle w:val="a3"/>
@@ -419,7 +419,7 @@
                 <w:noProof/>
                 <w:webHidden/>
               </w:rPr>
-              <w:instrText xml:space="preserve"> PAGEREF _Toc137498089 \h </w:instrText>
+              <w:instrText xml:space="preserve"> PAGEREF _Toc137664610 \h </w:instrText>
             </w:r>
             <w:r>
               <w:rPr>
@@ -462,7 +462,7 @@
               <w14:ligatures w14:val="standardContextual"/>
             </w:rPr>
           </w:pPr>
-          <w:hyperlink w:anchor="_Toc137498090" w:history="1">
+          <w:hyperlink w:anchor="_Toc137664611" w:history="1">
             <w:r>
               <w:rPr>
                 <w:rStyle w:val="a3"/>
@@ -503,7 +503,7 @@
                 <w:noProof/>
                 <w:webHidden/>
               </w:rPr>
-              <w:instrText xml:space="preserve"> PAGEREF _Toc137498090 \h </w:instrText>
+              <w:instrText xml:space="preserve"> PAGEREF _Toc137664611 \h </w:instrText>
             </w:r>
             <w:r>
               <w:rPr>
@@ -523,7 +523,7 @@
                 <w:noProof/>
                 <w:webHidden/>
               </w:rPr>
-              <w:t>6</w:t>
+              <w:t>7</w:t>
             </w:r>
             <w:r>
               <w:rPr>
@@ -546,7 +546,7 @@
               <w14:ligatures w14:val="standardContextual"/>
             </w:rPr>
           </w:pPr>
-          <w:hyperlink w:anchor="_Toc137498091" w:history="1">
+          <w:hyperlink w:anchor="_Toc137664612" w:history="1">
             <w:r>
               <w:rPr>
                 <w:rStyle w:val="a3"/>
@@ -587,7 +587,7 @@
                 <w:noProof/>
                 <w:webHidden/>
               </w:rPr>
-              <w:instrText xml:space="preserve"> PAGEREF _Toc137498091 \h </w:instrText>
+              <w:instrText xml:space="preserve"> PAGEREF _Toc137664612 \h </w:instrText>
             </w:r>
             <w:r>
               <w:rPr>
@@ -671,7 +671,7 @@
           <w:tab w:val="left" w:pos="9305"/>
         </w:tabs>
       </w:pPr>
-      <w:bookmarkStart w:id="0" w:name="_Toc137498085"/>
+      <w:bookmarkStart w:id="0" w:name="_Toc137664606"/>
       <w:r>
         <w:lastRenderedPageBreak/>
         <w:t>代码文件说明</w:t>
@@ -685,7 +685,7 @@
       <w:pPr>
         <w:pStyle w:val="2"/>
       </w:pPr>
-      <w:bookmarkStart w:id="1" w:name="_Toc137498086"/>
+      <w:bookmarkStart w:id="1" w:name="_Toc137664607"/>
       <w:r>
         <w:t>仿真框架</w:t>
       </w:r>
@@ -1183,7 +1183,7 @@
       <w:pPr>
         <w:pStyle w:val="2"/>
       </w:pPr>
-      <w:bookmarkStart w:id="2" w:name="_Toc137498087"/>
+      <w:bookmarkStart w:id="2" w:name="_Toc137664608"/>
       <w:r>
         <w:t>文件</w:t>
       </w:r>
@@ -1952,7 +1952,7 @@
       <w:pPr>
         <w:pStyle w:val="2"/>
       </w:pPr>
-      <w:bookmarkStart w:id="3" w:name="_Toc137498088"/>
+      <w:bookmarkStart w:id="3" w:name="_Toc137664609"/>
       <w:r>
         <w:rPr>
           <w:rFonts w:hint="eastAsia"/>
@@ -4660,27 +4660,14 @@
     </w:p>
     <w:p>
       <w:pPr>
-        <w:rPr>
-          <w:rFonts w:ascii="Consolas" w:hAnsi="Consolas"/>
-        </w:rPr>
-      </w:pPr>
-    </w:p>
-    <w:p>
-      <w:pPr>
-        <w:rPr>
-          <w:rFonts w:ascii="Consolas" w:hAnsi="Consolas"/>
-        </w:rPr>
-      </w:pPr>
-    </w:p>
-    <w:p>
-      <w:pPr>
         <w:pStyle w:val="2"/>
       </w:pPr>
-      <w:bookmarkStart w:id="4" w:name="_Toc137498089"/>
+      <w:bookmarkStart w:id="4" w:name="_Toc137664610"/>
       <w:r>
         <w:rPr>
           <w:rFonts w:hint="eastAsia"/>
         </w:rPr>
+        <w:lastRenderedPageBreak/>
         <w:t>内存分配</w:t>
       </w:r>
       <w:bookmarkEnd w:id="4"/>
@@ -6016,25 +6003,10 @@
         </w:rPr>
       </w:pPr>
     </w:p>
-    <w:p>
-      <w:pPr>
-        <w:pStyle w:val="4"/>
-        <w:numPr>
-          <w:ilvl w:val="0"/>
-          <w:numId w:val="15"/>
-        </w:numPr>
-      </w:pPr>
-      <w:r>
-        <w:rPr>
-          <w:rFonts w:hint="eastAsia"/>
-        </w:rPr>
-        <w:t>前向执行event</w:t>
-      </w:r>
-    </w:p>
     <w:tbl>
       <w:tblPr>
         <w:tblStyle w:val="aa"/>
-        <w:tblpPr w:leftFromText="180" w:rightFromText="180" w:vertAnchor="text" w:horzAnchor="margin" w:tblpY="1"/>
+        <w:tblpPr w:leftFromText="180" w:rightFromText="180" w:vertAnchor="text" w:horzAnchor="margin" w:tblpXSpec="center" w:tblpY="1125"/>
         <w:tblW w:w="0" w:type="auto"/>
         <w:tblLook w:val="04A0" w:firstRow="1" w:lastRow="0" w:firstColumn="1" w:lastColumn="0" w:noHBand="0" w:noVBand="1"/>
       </w:tblPr>
@@ -6795,6 +6767,21 @@
         </w:tc>
       </w:tr>
     </w:tbl>
+    <w:p>
+      <w:pPr>
+        <w:pStyle w:val="4"/>
+        <w:numPr>
+          <w:ilvl w:val="0"/>
+          <w:numId w:val="15"/>
+        </w:numPr>
+      </w:pPr>
+      <w:r>
+        <w:rPr>
+          <w:rFonts w:hint="eastAsia"/>
+        </w:rPr>
+        <w:t>前向执行event</w:t>
+      </w:r>
+    </w:p>
     <w:p/>
     <w:p/>
     <w:p/>
@@ -6861,19 +6848,19 @@
     <w:tbl>
       <w:tblPr>
         <w:tblStyle w:val="aa"/>
-        <w:tblpPr w:leftFromText="180" w:rightFromText="180" w:vertAnchor="text" w:horzAnchor="margin" w:tblpY="1"/>
+        <w:tblpPr w:leftFromText="180" w:rightFromText="180" w:vertAnchor="text" w:horzAnchor="margin" w:tblpXSpec="center" w:tblpY="56"/>
         <w:tblW w:w="0" w:type="auto"/>
         <w:tblLook w:val="04A0" w:firstRow="1" w:lastRow="0" w:firstColumn="1" w:lastColumn="0" w:noHBand="0" w:noVBand="1"/>
       </w:tblPr>
       <w:tblGrid>
-        <w:gridCol w:w="1701"/>
-        <w:gridCol w:w="3964"/>
+        <w:gridCol w:w="1129"/>
+        <w:gridCol w:w="4536"/>
         <w:gridCol w:w="1796"/>
       </w:tblGrid>
       <w:tr>
         <w:tc>
           <w:tcPr>
-            <w:tcW w:w="1701" w:type="dxa"/>
+            <w:tcW w:w="1129" w:type="dxa"/>
           </w:tcPr>
           <w:p>
             <w:pPr>
@@ -6903,7 +6890,7 @@
         </w:tc>
         <w:tc>
           <w:tcPr>
-            <w:tcW w:w="3964" w:type="dxa"/>
+            <w:tcW w:w="4536" w:type="dxa"/>
           </w:tcPr>
           <w:p>
             <w:pPr>
@@ -6957,7 +6944,8 @@
       <w:tr>
         <w:tc>
           <w:tcPr>
-            <w:tcW w:w="1701" w:type="dxa"/>
+            <w:tcW w:w="1129" w:type="dxa"/>
+            <w:shd w:val="clear" w:color="auto" w:fill="E2EFD9" w:themeFill="accent6" w:themeFillTint="33"/>
           </w:tcPr>
           <w:p>
             <w:pPr>
@@ -6975,7 +6963,7 @@
         </w:tc>
         <w:tc>
           <w:tcPr>
-            <w:tcW w:w="3964" w:type="dxa"/>
+            <w:tcW w:w="4536" w:type="dxa"/>
             <w:shd w:val="clear" w:color="auto" w:fill="BDD6EE" w:themeFill="accent5" w:themeFillTint="66"/>
           </w:tcPr>
           <w:p>
@@ -7064,7 +7052,8 @@
       <w:tr>
         <w:tc>
           <w:tcPr>
-            <w:tcW w:w="1701" w:type="dxa"/>
+            <w:tcW w:w="1129" w:type="dxa"/>
+            <w:shd w:val="clear" w:color="auto" w:fill="E2EFD9" w:themeFill="accent6" w:themeFillTint="33"/>
           </w:tcPr>
           <w:p>
             <w:pPr>
@@ -7082,7 +7071,7 @@
         </w:tc>
         <w:tc>
           <w:tcPr>
-            <w:tcW w:w="3964" w:type="dxa"/>
+            <w:tcW w:w="4536" w:type="dxa"/>
             <w:shd w:val="clear" w:color="auto" w:fill="BDD6EE" w:themeFill="accent5" w:themeFillTint="66"/>
           </w:tcPr>
           <w:p>
@@ -7138,7 +7127,8 @@
       <w:tr>
         <w:tc>
           <w:tcPr>
-            <w:tcW w:w="1701" w:type="dxa"/>
+            <w:tcW w:w="1129" w:type="dxa"/>
+            <w:shd w:val="clear" w:color="auto" w:fill="E2EFD9" w:themeFill="accent6" w:themeFillTint="33"/>
           </w:tcPr>
           <w:p>
             <w:pPr>
@@ -7156,7 +7146,7 @@
         </w:tc>
         <w:tc>
           <w:tcPr>
-            <w:tcW w:w="3964" w:type="dxa"/>
+            <w:tcW w:w="4536" w:type="dxa"/>
             <w:shd w:val="clear" w:color="auto" w:fill="A5A5A5" w:themeFill="accent3"/>
           </w:tcPr>
           <w:p>
@@ -7236,7 +7226,8 @@
       <w:tr>
         <w:tc>
           <w:tcPr>
-            <w:tcW w:w="1701" w:type="dxa"/>
+            <w:tcW w:w="1129" w:type="dxa"/>
+            <w:shd w:val="clear" w:color="auto" w:fill="E2EFD9" w:themeFill="accent6" w:themeFillTint="33"/>
           </w:tcPr>
           <w:p>
             <w:pPr>
@@ -7254,7 +7245,7 @@
         </w:tc>
         <w:tc>
           <w:tcPr>
-            <w:tcW w:w="3964" w:type="dxa"/>
+            <w:tcW w:w="4536" w:type="dxa"/>
             <w:shd w:val="clear" w:color="auto" w:fill="A5A5A5" w:themeFill="accent3"/>
           </w:tcPr>
           <w:p>
@@ -7311,7 +7302,8 @@
       <w:tr>
         <w:tc>
           <w:tcPr>
-            <w:tcW w:w="1701" w:type="dxa"/>
+            <w:tcW w:w="1129" w:type="dxa"/>
+            <w:shd w:val="clear" w:color="auto" w:fill="E2EFD9" w:themeFill="accent6" w:themeFillTint="33"/>
           </w:tcPr>
           <w:p>
             <w:pPr>
@@ -7329,7 +7321,7 @@
         </w:tc>
         <w:tc>
           <w:tcPr>
-            <w:tcW w:w="3964" w:type="dxa"/>
+            <w:tcW w:w="4536" w:type="dxa"/>
           </w:tcPr>
           <w:p>
             <w:pPr>
@@ -7389,7 +7381,8 @@
       <w:tr>
         <w:tc>
           <w:tcPr>
-            <w:tcW w:w="1701" w:type="dxa"/>
+            <w:tcW w:w="1129" w:type="dxa"/>
+            <w:shd w:val="clear" w:color="auto" w:fill="E2EFD9" w:themeFill="accent6" w:themeFillTint="33"/>
           </w:tcPr>
           <w:p>
             <w:pPr>
@@ -7407,7 +7400,7 @@
         </w:tc>
         <w:tc>
           <w:tcPr>
-            <w:tcW w:w="3964" w:type="dxa"/>
+            <w:tcW w:w="4536" w:type="dxa"/>
           </w:tcPr>
           <w:p>
             <w:pPr>
@@ -7455,7 +7448,8 @@
       <w:tr>
         <w:tc>
           <w:tcPr>
-            <w:tcW w:w="1701" w:type="dxa"/>
+            <w:tcW w:w="1129" w:type="dxa"/>
+            <w:shd w:val="clear" w:color="auto" w:fill="E2EFD9" w:themeFill="accent6" w:themeFillTint="33"/>
           </w:tcPr>
           <w:p>
             <w:pPr>
@@ -7473,7 +7467,7 @@
         </w:tc>
         <w:tc>
           <w:tcPr>
-            <w:tcW w:w="3964" w:type="dxa"/>
+            <w:tcW w:w="4536" w:type="dxa"/>
           </w:tcPr>
           <w:p>
             <w:pPr>
@@ -7513,7 +7507,8 @@
       <w:tr>
         <w:tc>
           <w:tcPr>
-            <w:tcW w:w="1701" w:type="dxa"/>
+            <w:tcW w:w="1129" w:type="dxa"/>
+            <w:shd w:val="clear" w:color="auto" w:fill="E2EFD9" w:themeFill="accent6" w:themeFillTint="33"/>
           </w:tcPr>
           <w:p>
             <w:pPr>
@@ -7531,7 +7526,7 @@
         </w:tc>
         <w:tc>
           <w:tcPr>
-            <w:tcW w:w="3964" w:type="dxa"/>
+            <w:tcW w:w="4536" w:type="dxa"/>
             <w:shd w:val="clear" w:color="auto" w:fill="A5A5A5" w:themeFill="accent3"/>
           </w:tcPr>
           <w:p>
@@ -7587,7 +7582,8 @@
       <w:tr>
         <w:tc>
           <w:tcPr>
-            <w:tcW w:w="1701" w:type="dxa"/>
+            <w:tcW w:w="1129" w:type="dxa"/>
+            <w:shd w:val="clear" w:color="auto" w:fill="E2EFD9" w:themeFill="accent6" w:themeFillTint="33"/>
           </w:tcPr>
           <w:p>
             <w:pPr>
@@ -7605,7 +7601,7 @@
         </w:tc>
         <w:tc>
           <w:tcPr>
-            <w:tcW w:w="3964" w:type="dxa"/>
+            <w:tcW w:w="4536" w:type="dxa"/>
             <w:shd w:val="clear" w:color="auto" w:fill="BDD6EE" w:themeFill="accent5" w:themeFillTint="66"/>
           </w:tcPr>
           <w:p>
@@ -7661,26 +7657,27 @@
       <w:tr>
         <w:tc>
           <w:tcPr>
-            <w:tcW w:w="1701" w:type="dxa"/>
-          </w:tcPr>
-          <w:p>
-            <w:pPr>
-              <w:rPr>
-                <w:rFonts w:ascii="Consolas" w:hAnsi="Consolas"/>
-              </w:rPr>
-            </w:pPr>
-            <w:r>
-              <w:rPr>
-                <w:rFonts w:ascii="Consolas" w:hAnsi="Consolas" w:hint="eastAsia"/>
-              </w:rPr>
-              <w:t>9</w:t>
-            </w:r>
-          </w:p>
-        </w:tc>
-        <w:tc>
-          <w:tcPr>
-            <w:tcW w:w="3964" w:type="dxa"/>
-            <w:shd w:val="clear" w:color="auto" w:fill="BDD6EE" w:themeFill="accent5" w:themeFillTint="66"/>
+            <w:tcW w:w="1129" w:type="dxa"/>
+            <w:shd w:val="clear" w:color="auto" w:fill="FFE599" w:themeFill="accent4" w:themeFillTint="66"/>
+          </w:tcPr>
+          <w:p>
+            <w:pPr>
+              <w:rPr>
+                <w:rFonts w:ascii="Consolas" w:hAnsi="Consolas"/>
+              </w:rPr>
+            </w:pPr>
+            <w:r>
+              <w:rPr>
+                <w:rFonts w:ascii="Consolas" w:hAnsi="Consolas"/>
+              </w:rPr>
+              <w:t>0</w:t>
+            </w:r>
+          </w:p>
+        </w:tc>
+        <w:tc>
+          <w:tcPr>
+            <w:tcW w:w="4536" w:type="dxa"/>
+            <w:shd w:val="clear" w:color="auto" w:fill="auto"/>
           </w:tcPr>
           <w:p>
             <w:pPr>
@@ -7712,15 +7709,7 @@
                 <w:b/>
                 <w:bCs/>
               </w:rPr>
-              <w:t>权重</w:t>
-            </w:r>
-            <w:r>
-              <w:rPr>
-                <w:rFonts w:ascii="Consolas" w:hAnsi="Consolas" w:hint="eastAsia"/>
-                <w:b/>
-                <w:bCs/>
-              </w:rPr>
-              <w:t>读</w:t>
+              <w:t>权重读</w:t>
             </w:r>
             <w:r>
               <w:rPr>
@@ -7737,46 +7726,6 @@
                 <w:bCs/>
               </w:rPr>
               <w:t>6bit</w:t>
-            </w:r>
-            <w:r>
-              <w:rPr>
-                <w:rFonts w:ascii="Consolas" w:hAnsi="Consolas" w:hint="eastAsia"/>
-                <w:b/>
-                <w:bCs/>
-              </w:rPr>
-              <w:t>,</w:t>
-            </w:r>
-            <w:r>
-              <w:rPr>
-                <w:rFonts w:ascii="Consolas" w:hAnsi="Consolas" w:hint="eastAsia"/>
-                <w:b/>
-                <w:bCs/>
-              </w:rPr>
-              <w:t>动量</w:t>
-            </w:r>
-            <w:r>
-              <w:rPr>
-                <w:rFonts w:ascii="Consolas" w:hAnsi="Consolas" w:hint="eastAsia"/>
-                <w:b/>
-                <w:bCs/>
-              </w:rPr>
-              <w:t>读</w:t>
-            </w:r>
-            <w:r>
-              <w:rPr>
-                <w:rFonts w:ascii="Consolas" w:hAnsi="Consolas" w:hint="eastAsia"/>
-                <w:b/>
-                <w:bCs/>
-              </w:rPr>
-              <w:t>3</w:t>
-            </w:r>
-            <w:r>
-              <w:rPr>
-                <w:rFonts w:ascii="Consolas" w:hAnsi="Consolas"/>
-                <w:b/>
-                <w:bCs/>
-              </w:rPr>
-              <w:t>2bit</w:t>
             </w:r>
           </w:p>
         </w:tc>
@@ -7802,13 +7751,30 @@
               </w:rPr>
               <w:t>反向计算</w:t>
             </w:r>
+            <w:r>
+              <w:rPr>
+                <w:rFonts w:ascii="Consolas" w:hAnsi="Consolas" w:hint="eastAsia"/>
+                <w:b/>
+                <w:bCs/>
+              </w:rPr>
+              <w:t>dloss</w:t>
+            </w:r>
+            <w:r>
+              <w:rPr>
+                <w:rFonts w:ascii="Consolas" w:hAnsi="Consolas"/>
+                <w:b/>
+                <w:bCs/>
+              </w:rPr>
+              <w:t xml:space="preserve"> </w:t>
+            </w:r>
           </w:p>
         </w:tc>
       </w:tr>
       <w:tr>
         <w:tc>
           <w:tcPr>
-            <w:tcW w:w="1701" w:type="dxa"/>
+            <w:tcW w:w="1129" w:type="dxa"/>
+            <w:shd w:val="clear" w:color="auto" w:fill="FFE599" w:themeFill="accent4" w:themeFillTint="66"/>
           </w:tcPr>
           <w:p>
             <w:pPr>
@@ -7822,18 +7788,12 @@
               </w:rPr>
               <w:t>1</w:t>
             </w:r>
-            <w:r>
-              <w:rPr>
-                <w:rFonts w:ascii="Consolas" w:hAnsi="Consolas"/>
-              </w:rPr>
-              <w:t>0</w:t>
-            </w:r>
-          </w:p>
-        </w:tc>
-        <w:tc>
-          <w:tcPr>
-            <w:tcW w:w="3964" w:type="dxa"/>
-            <w:shd w:val="clear" w:color="auto" w:fill="BDD6EE" w:themeFill="accent5" w:themeFillTint="66"/>
+          </w:p>
+        </w:tc>
+        <w:tc>
+          <w:tcPr>
+            <w:tcW w:w="4536" w:type="dxa"/>
+            <w:shd w:val="clear" w:color="auto" w:fill="auto"/>
           </w:tcPr>
           <w:p>
             <w:pPr>
@@ -7865,15 +7825,7 @@
                 <w:b/>
                 <w:bCs/>
               </w:rPr>
-              <w:t>输入</w:t>
-            </w:r>
-            <w:r>
-              <w:rPr>
-                <w:rFonts w:ascii="Consolas" w:hAnsi="Consolas" w:hint="eastAsia"/>
-                <w:b/>
-                <w:bCs/>
-              </w:rPr>
-              <w:t>loss</w:t>
+              <w:t>dloss</w:t>
             </w:r>
             <w:r>
               <w:rPr>
@@ -7889,31 +7841,39 @@
                 <w:b/>
                 <w:bCs/>
               </w:rPr>
-              <w:t>,</w:t>
-            </w:r>
-            <w:r>
-              <w:rPr>
-                <w:rFonts w:ascii="Consolas" w:hAnsi="Consolas" w:hint="eastAsia"/>
-                <w:b/>
-                <w:bCs/>
-              </w:rPr>
-              <w:t>中间</w:t>
-            </w:r>
-            <w:r>
-              <w:rPr>
-                <w:rFonts w:ascii="Consolas" w:hAnsi="Consolas" w:hint="eastAsia"/>
-                <w:b/>
-                <w:bCs/>
-              </w:rPr>
-              <w:t>loss</w:t>
-            </w:r>
-            <w:r>
-              <w:rPr>
-                <w:rFonts w:ascii="Consolas" w:hAnsi="Consolas"/>
-                <w:b/>
-                <w:bCs/>
-              </w:rPr>
-              <w:t>?</w:t>
+              <w:t>,(</w:t>
+            </w:r>
+            <w:r>
+              <w:rPr>
+                <w:rFonts w:ascii="Consolas" w:hAnsi="Consolas" w:hint="eastAsia"/>
+                <w:b/>
+                <w:bCs/>
+              </w:rPr>
+              <w:t>数据量与</w:t>
+            </w:r>
+            <w:r>
+              <w:rPr>
+                <w:rFonts w:ascii="Consolas" w:hAnsi="Consolas" w:hint="eastAsia"/>
+                <w:b/>
+                <w:bCs/>
+              </w:rPr>
+              <w:t>act</w:t>
+            </w:r>
+            <w:r>
+              <w:rPr>
+                <w:rFonts w:ascii="Consolas" w:hAnsi="Consolas" w:hint="eastAsia"/>
+                <w:b/>
+                <w:bCs/>
+              </w:rPr>
+              <w:t>基本同</w:t>
+            </w:r>
+            <w:r>
+              <w:rPr>
+                <w:rFonts w:ascii="Consolas" w:hAnsi="Consolas" w:hint="eastAsia"/>
+                <w:b/>
+                <w:bCs/>
+              </w:rPr>
+              <w:t>)</w:t>
             </w:r>
           </w:p>
         </w:tc>
@@ -7936,80 +7896,75 @@
       <w:tr>
         <w:tc>
           <w:tcPr>
-            <w:tcW w:w="1701" w:type="dxa"/>
-          </w:tcPr>
-          <w:p>
-            <w:pPr>
-              <w:rPr>
-                <w:rFonts w:ascii="Consolas" w:hAnsi="Consolas"/>
-              </w:rPr>
-            </w:pPr>
-            <w:r>
-              <w:rPr>
-                <w:rFonts w:ascii="Consolas" w:hAnsi="Consolas" w:hint="eastAsia"/>
+            <w:tcW w:w="1129" w:type="dxa"/>
+            <w:shd w:val="clear" w:color="auto" w:fill="FFE599" w:themeFill="accent4" w:themeFillTint="66"/>
+          </w:tcPr>
+          <w:p>
+            <w:pPr>
+              <w:rPr>
+                <w:rFonts w:ascii="Consolas" w:hAnsi="Consolas"/>
+              </w:rPr>
+            </w:pPr>
+            <w:r>
+              <w:rPr>
+                <w:rFonts w:ascii="Consolas" w:hAnsi="Consolas" w:hint="eastAsia"/>
+              </w:rPr>
+              <w:t>2</w:t>
+            </w:r>
+          </w:p>
+        </w:tc>
+        <w:tc>
+          <w:tcPr>
+            <w:tcW w:w="4536" w:type="dxa"/>
+            <w:shd w:val="clear" w:color="auto" w:fill="auto"/>
+          </w:tcPr>
+          <w:p>
+            <w:pPr>
+              <w:rPr>
+                <w:rFonts w:ascii="Consolas" w:hAnsi="Consolas"/>
+                <w:b/>
+                <w:bCs/>
+              </w:rPr>
+            </w:pPr>
+            <w:r>
+              <w:rPr>
+                <w:rFonts w:ascii="Consolas" w:hAnsi="Consolas" w:hint="eastAsia"/>
+                <w:b/>
+                <w:bCs/>
+              </w:rPr>
+              <w:t>tile</w:t>
+            </w:r>
+            <w:r>
+              <w:rPr>
+                <w:rFonts w:ascii="Consolas" w:hAnsi="Consolas"/>
+                <w:b/>
+                <w:bCs/>
+              </w:rPr>
+              <w:t xml:space="preserve"> _dram </w:t>
+            </w:r>
+            <w:r>
+              <w:rPr>
+                <w:rFonts w:ascii="Consolas" w:hAnsi="Consolas" w:hint="eastAsia"/>
+                <w:b/>
+                <w:bCs/>
+              </w:rPr>
+              <w:t>权重读</w:t>
+            </w:r>
+            <w:r>
+              <w:rPr>
+                <w:rFonts w:ascii="Consolas" w:hAnsi="Consolas" w:hint="eastAsia"/>
+                <w:b/>
+                <w:bCs/>
               </w:rPr>
               <w:t>1</w:t>
             </w:r>
             <w:r>
               <w:rPr>
                 <w:rFonts w:ascii="Consolas" w:hAnsi="Consolas"/>
-              </w:rPr>
-              <w:t>1</w:t>
-            </w:r>
-          </w:p>
-        </w:tc>
-        <w:tc>
-          <w:tcPr>
-            <w:tcW w:w="3964" w:type="dxa"/>
-            <w:shd w:val="clear" w:color="auto" w:fill="BDD6EE" w:themeFill="accent5" w:themeFillTint="66"/>
-          </w:tcPr>
-          <w:p>
-            <w:pPr>
-              <w:rPr>
-                <w:rFonts w:ascii="Consolas" w:hAnsi="Consolas"/>
-                <w:b/>
-                <w:bCs/>
-              </w:rPr>
-            </w:pPr>
-            <w:r>
-              <w:rPr>
-                <w:rFonts w:ascii="Consolas" w:hAnsi="Consolas" w:hint="eastAsia"/>
-                <w:b/>
-                <w:bCs/>
-              </w:rPr>
-              <w:t>edge</w:t>
-            </w:r>
-            <w:r>
-              <w:rPr>
-                <w:rFonts w:ascii="Consolas" w:hAnsi="Consolas"/>
-                <w:b/>
-                <w:bCs/>
-              </w:rPr>
-              <w:t xml:space="preserve">_dram </w:t>
-            </w:r>
-            <w:r>
-              <w:rPr>
-                <w:rFonts w:ascii="Consolas" w:hAnsi="Consolas" w:hint="eastAsia"/>
-                <w:b/>
-                <w:bCs/>
-              </w:rPr>
-              <w:t>输入</w:t>
-            </w:r>
-            <w:r>
-              <w:rPr>
-                <w:rFonts w:ascii="Consolas" w:hAnsi="Consolas" w:hint="eastAsia"/>
-                <w:b/>
-                <w:bCs/>
-              </w:rPr>
-              <w:t>激活</w:t>
-            </w:r>
-            <w:r>
-              <w:rPr>
-                <w:rFonts w:ascii="Consolas" w:hAnsi="Consolas" w:hint="eastAsia"/>
-                <w:b/>
-                <w:bCs/>
-              </w:rPr>
-              <w:t>读</w:t>
+                <w:b/>
+                <w:bCs/>
+              </w:rPr>
+              <w:t>6bit</w:t>
             </w:r>
           </w:p>
         </w:tc>
@@ -8032,104 +7987,59 @@
       <w:tr>
         <w:tc>
           <w:tcPr>
-            <w:tcW w:w="1701" w:type="dxa"/>
-          </w:tcPr>
-          <w:p>
-            <w:pPr>
-              <w:rPr>
-                <w:rFonts w:ascii="Consolas" w:hAnsi="Consolas"/>
-              </w:rPr>
-            </w:pPr>
-            <w:r>
-              <w:rPr>
-                <w:rFonts w:ascii="Consolas" w:hAnsi="Consolas" w:hint="eastAsia"/>
-              </w:rPr>
-              <w:t>1</w:t>
-            </w:r>
-            <w:r>
-              <w:rPr>
-                <w:rFonts w:ascii="Consolas" w:hAnsi="Consolas"/>
-              </w:rPr>
-              <w:t>2</w:t>
-            </w:r>
-          </w:p>
-        </w:tc>
-        <w:tc>
-          <w:tcPr>
-            <w:tcW w:w="3964" w:type="dxa"/>
-            <w:shd w:val="clear" w:color="auto" w:fill="DBDBDB" w:themeFill="accent3" w:themeFillTint="66"/>
-          </w:tcPr>
-          <w:p>
-            <w:pPr>
-              <w:rPr>
-                <w:rFonts w:ascii="Consolas" w:hAnsi="Consolas"/>
-                <w:b/>
-                <w:bCs/>
-              </w:rPr>
-            </w:pPr>
-            <w:r>
-              <w:rPr>
-                <w:rFonts w:ascii="Consolas" w:hAnsi="Consolas" w:hint="eastAsia"/>
-                <w:b/>
-                <w:bCs/>
-              </w:rPr>
-              <w:t>tile_</w:t>
-            </w:r>
-            <w:r>
-              <w:rPr>
-                <w:rFonts w:ascii="Consolas" w:hAnsi="Consolas"/>
-                <w:b/>
-                <w:bCs/>
-              </w:rPr>
-              <w:t xml:space="preserve">dram </w:t>
-            </w:r>
-            <w:r>
-              <w:rPr>
-                <w:rFonts w:ascii="Consolas" w:hAnsi="Consolas" w:hint="eastAsia"/>
-                <w:b/>
-                <w:bCs/>
-              </w:rPr>
-              <w:t>权重</w:t>
-            </w:r>
-            <w:r>
-              <w:rPr>
-                <w:rFonts w:ascii="Consolas" w:hAnsi="Consolas" w:hint="eastAsia"/>
-                <w:b/>
-                <w:bCs/>
-              </w:rPr>
-              <w:t>1</w:t>
-            </w:r>
-            <w:r>
-              <w:rPr>
-                <w:rFonts w:ascii="Consolas" w:hAnsi="Consolas"/>
-                <w:b/>
-                <w:bCs/>
-              </w:rPr>
-              <w:t>6bit</w:t>
-            </w:r>
-            <w:r>
-              <w:rPr>
-                <w:rFonts w:ascii="Consolas" w:hAnsi="Consolas" w:hint="eastAsia"/>
-                <w:b/>
-                <w:bCs/>
-              </w:rPr>
-              <w:t>,</w:t>
-            </w:r>
-            <w:r>
-              <w:rPr>
-                <w:rFonts w:ascii="Consolas" w:hAnsi="Consolas" w:hint="eastAsia"/>
-                <w:b/>
-                <w:bCs/>
-              </w:rPr>
-              <w:t>,</w:t>
-            </w:r>
-            <w:r>
-              <w:rPr>
-                <w:rFonts w:ascii="Consolas" w:hAnsi="Consolas" w:hint="eastAsia"/>
-                <w:b/>
-                <w:bCs/>
-              </w:rPr>
-              <w:t>动量</w:t>
+            <w:tcW w:w="1129" w:type="dxa"/>
+            <w:shd w:val="clear" w:color="auto" w:fill="FFE599" w:themeFill="accent4" w:themeFillTint="66"/>
+          </w:tcPr>
+          <w:p>
+            <w:pPr>
+              <w:rPr>
+                <w:rFonts w:ascii="Consolas" w:hAnsi="Consolas"/>
+              </w:rPr>
+            </w:pPr>
+            <w:r>
+              <w:rPr>
+                <w:rFonts w:ascii="Consolas" w:hAnsi="Consolas" w:hint="eastAsia"/>
+              </w:rPr>
+              <w:t>3</w:t>
+            </w:r>
+          </w:p>
+        </w:tc>
+        <w:tc>
+          <w:tcPr>
+            <w:tcW w:w="4536" w:type="dxa"/>
+            <w:shd w:val="clear" w:color="auto" w:fill="auto"/>
+          </w:tcPr>
+          <w:p>
+            <w:pPr>
+              <w:rPr>
+                <w:rFonts w:ascii="Consolas" w:hAnsi="Consolas"/>
+                <w:b/>
+                <w:bCs/>
+              </w:rPr>
+            </w:pPr>
+            <w:r>
+              <w:rPr>
+                <w:rFonts w:ascii="Consolas" w:hAnsi="Consolas" w:hint="eastAsia"/>
+                <w:b/>
+                <w:bCs/>
+              </w:rPr>
+              <w:t>tile</w:t>
+            </w:r>
+            <w:r>
+              <w:rPr>
+                <w:rFonts w:ascii="Consolas" w:hAnsi="Consolas"/>
+                <w:b/>
+                <w:bCs/>
+              </w:rPr>
+              <w:t xml:space="preserve"> _dram </w:t>
+            </w:r>
+            <w:r>
+              <w:rPr>
+                <w:rFonts w:ascii="Consolas" w:hAnsi="Consolas" w:hint="eastAsia"/>
+                <w:b/>
+                <w:bCs/>
+              </w:rPr>
+              <w:t>dloss</w:t>
             </w:r>
             <w:r>
               <w:rPr>
@@ -8138,22 +8048,6 @@
                 <w:bCs/>
               </w:rPr>
               <w:t>读</w:t>
-            </w:r>
-            <w:r>
-              <w:rPr>
-                <w:rFonts w:ascii="Consolas" w:hAnsi="Consolas" w:hint="eastAsia"/>
-                <w:b/>
-                <w:bCs/>
-              </w:rPr>
-              <w:t>3</w:t>
-            </w:r>
-            <w:r>
-              <w:rPr>
-                <w:rFonts w:ascii="Consolas" w:hAnsi="Consolas"/>
-                <w:b/>
-                <w:bCs/>
-              </w:rPr>
-              <w:t>2bit</w:t>
             </w:r>
           </w:p>
         </w:tc>
@@ -8176,112 +8070,62 @@
       <w:tr>
         <w:tc>
           <w:tcPr>
-            <w:tcW w:w="1701" w:type="dxa"/>
-          </w:tcPr>
-          <w:p>
-            <w:pPr>
-              <w:rPr>
-                <w:rFonts w:ascii="Consolas" w:hAnsi="Consolas"/>
-              </w:rPr>
-            </w:pPr>
-            <w:r>
-              <w:rPr>
-                <w:rFonts w:ascii="Consolas" w:hAnsi="Consolas" w:hint="eastAsia"/>
-              </w:rPr>
-              <w:t>1</w:t>
-            </w:r>
-            <w:r>
-              <w:rPr>
-                <w:rFonts w:ascii="Consolas" w:hAnsi="Consolas"/>
-              </w:rPr>
-              <w:t>3</w:t>
-            </w:r>
-          </w:p>
-        </w:tc>
-        <w:tc>
-          <w:tcPr>
-            <w:tcW w:w="3964" w:type="dxa"/>
-            <w:shd w:val="clear" w:color="auto" w:fill="DBDBDB" w:themeFill="accent3" w:themeFillTint="66"/>
-          </w:tcPr>
-          <w:p>
-            <w:pPr>
-              <w:rPr>
-                <w:rFonts w:ascii="Consolas" w:hAnsi="Consolas"/>
-                <w:b/>
-                <w:bCs/>
-              </w:rPr>
-            </w:pPr>
-            <w:r>
-              <w:rPr>
-                <w:rFonts w:ascii="Consolas" w:hAnsi="Consolas" w:hint="eastAsia"/>
-                <w:b/>
-                <w:bCs/>
-              </w:rPr>
-              <w:t>tile_</w:t>
-            </w:r>
-            <w:r>
-              <w:rPr>
-                <w:rFonts w:ascii="Consolas" w:hAnsi="Consolas"/>
-                <w:b/>
-                <w:bCs/>
-              </w:rPr>
-              <w:t xml:space="preserve">dram </w:t>
-            </w:r>
-            <w:r>
-              <w:rPr>
-                <w:rFonts w:ascii="Consolas" w:hAnsi="Consolas" w:hint="eastAsia"/>
-                <w:b/>
-                <w:bCs/>
-              </w:rPr>
-              <w:t>输入</w:t>
-            </w:r>
-            <w:r>
-              <w:rPr>
-                <w:rFonts w:ascii="Consolas" w:hAnsi="Consolas" w:hint="eastAsia"/>
-                <w:b/>
-                <w:bCs/>
-              </w:rPr>
-              <w:t>loss</w:t>
-            </w:r>
-            <w:r>
-              <w:rPr>
-                <w:rFonts w:ascii="Consolas" w:hAnsi="Consolas" w:hint="eastAsia"/>
-                <w:b/>
-                <w:bCs/>
-              </w:rPr>
-              <w:t>读</w:t>
-            </w:r>
-            <w:r>
-              <w:rPr>
-                <w:rFonts w:ascii="Consolas" w:hAnsi="Consolas" w:hint="eastAsia"/>
-                <w:b/>
-                <w:bCs/>
-              </w:rPr>
-              <w:t>,</w:t>
-            </w:r>
-            <w:r>
-              <w:rPr>
-                <w:rFonts w:ascii="Consolas" w:hAnsi="Consolas" w:hint="eastAsia"/>
-                <w:b/>
-                <w:bCs/>
-              </w:rPr>
-              <w:t>中间</w:t>
-            </w:r>
-            <w:r>
-              <w:rPr>
-                <w:rFonts w:ascii="Consolas" w:hAnsi="Consolas" w:hint="eastAsia"/>
-                <w:b/>
-                <w:bCs/>
-              </w:rPr>
-              <w:t>loss</w:t>
-            </w:r>
-            <w:r>
-              <w:rPr>
-                <w:rFonts w:ascii="Consolas" w:hAnsi="Consolas"/>
-                <w:b/>
-                <w:bCs/>
-              </w:rPr>
-              <w:t>?</w:t>
+            <w:tcW w:w="1129" w:type="dxa"/>
+            <w:shd w:val="clear" w:color="auto" w:fill="FFE599" w:themeFill="accent4" w:themeFillTint="66"/>
+          </w:tcPr>
+          <w:p>
+            <w:pPr>
+              <w:rPr>
+                <w:rFonts w:ascii="Consolas" w:hAnsi="Consolas"/>
+              </w:rPr>
+            </w:pPr>
+            <w:r>
+              <w:rPr>
+                <w:rFonts w:ascii="Consolas" w:hAnsi="Consolas" w:hint="eastAsia"/>
+              </w:rPr>
+              <w:t>4</w:t>
+            </w:r>
+          </w:p>
+        </w:tc>
+        <w:tc>
+          <w:tcPr>
+            <w:tcW w:w="4536" w:type="dxa"/>
+            <w:shd w:val="clear" w:color="auto" w:fill="auto"/>
+          </w:tcPr>
+          <w:p>
+            <w:pPr>
+              <w:rPr>
+                <w:rFonts w:ascii="Consolas" w:hAnsi="Consolas"/>
+                <w:b/>
+                <w:bCs/>
+              </w:rPr>
+            </w:pPr>
+            <w:r>
+              <w:rPr>
+                <w:rFonts w:ascii="Consolas" w:hAnsi="Consolas" w:hint="eastAsia"/>
+                <w:b/>
+                <w:bCs/>
+                <w:color w:val="FF0000"/>
+              </w:rPr>
+              <w:t>Z</w:t>
+            </w:r>
+            <w:r>
+              <w:rPr>
+                <w:rFonts w:ascii="Consolas" w:hAnsi="Consolas"/>
+                <w:b/>
+                <w:bCs/>
+                <w:color w:val="FF0000"/>
+              </w:rPr>
+              <w:t>ero</w:t>
+            </w:r>
+            <w:r>
+              <w:rPr>
+                <w:rFonts w:ascii="Consolas" w:hAnsi="Consolas" w:hint="eastAsia"/>
+                <w:b/>
+                <w:bCs/>
+                <w:color w:val="FF0000"/>
+              </w:rPr>
+              <w:t>通信</w:t>
             </w:r>
           </w:p>
         </w:tc>
@@ -8304,72 +8148,62 @@
       <w:tr>
         <w:tc>
           <w:tcPr>
-            <w:tcW w:w="1701" w:type="dxa"/>
-          </w:tcPr>
-          <w:p>
-            <w:pPr>
-              <w:rPr>
-                <w:rFonts w:ascii="Consolas" w:hAnsi="Consolas"/>
-              </w:rPr>
-            </w:pPr>
-            <w:r>
-              <w:rPr>
-                <w:rFonts w:ascii="Consolas" w:hAnsi="Consolas" w:hint="eastAsia"/>
+            <w:tcW w:w="1129" w:type="dxa"/>
+            <w:shd w:val="clear" w:color="auto" w:fill="FFE599" w:themeFill="accent4" w:themeFillTint="66"/>
+          </w:tcPr>
+          <w:p>
+            <w:pPr>
+              <w:rPr>
+                <w:rFonts w:ascii="Consolas" w:hAnsi="Consolas"/>
+              </w:rPr>
+            </w:pPr>
+            <w:r>
+              <w:rPr>
+                <w:rFonts w:ascii="Consolas" w:hAnsi="Consolas" w:hint="eastAsia"/>
+              </w:rPr>
+              <w:t>5</w:t>
+            </w:r>
+          </w:p>
+        </w:tc>
+        <w:tc>
+          <w:tcPr>
+            <w:tcW w:w="4536" w:type="dxa"/>
+            <w:shd w:val="clear" w:color="auto" w:fill="auto"/>
+          </w:tcPr>
+          <w:p>
+            <w:pPr>
+              <w:rPr>
+                <w:rFonts w:ascii="Consolas" w:hAnsi="Consolas"/>
+                <w:b/>
+                <w:bCs/>
+              </w:rPr>
+            </w:pPr>
+            <w:r>
+              <w:rPr>
+                <w:rFonts w:ascii="Consolas" w:hAnsi="Consolas" w:hint="eastAsia"/>
+                <w:b/>
+                <w:bCs/>
+                <w:color w:val="FF0000"/>
+              </w:rPr>
+              <w:t>反向</w:t>
+            </w:r>
+            <w:r>
+              <w:rPr>
+                <w:rFonts w:ascii="Consolas" w:hAnsi="Consolas" w:hint="eastAsia"/>
+                <w:b/>
+                <w:bCs/>
+                <w:color w:val="FF0000"/>
+              </w:rPr>
+              <w:t>计算</w:t>
+            </w:r>
+            <w:r>
+              <w:rPr>
+                <w:rFonts w:ascii="Consolas" w:hAnsi="Consolas" w:hint="eastAsia"/>
+                <w:b/>
+                <w:bCs/>
+                <w:color w:val="FF0000"/>
               </w:rPr>
               <w:t>1</w:t>
-            </w:r>
-            <w:r>
-              <w:rPr>
-                <w:rFonts w:ascii="Consolas" w:hAnsi="Consolas"/>
-              </w:rPr>
-              <w:t>4</w:t>
-            </w:r>
-          </w:p>
-        </w:tc>
-        <w:tc>
-          <w:tcPr>
-            <w:tcW w:w="3964" w:type="dxa"/>
-            <w:shd w:val="clear" w:color="auto" w:fill="DBDBDB" w:themeFill="accent3" w:themeFillTint="66"/>
-          </w:tcPr>
-          <w:p>
-            <w:pPr>
-              <w:rPr>
-                <w:rFonts w:ascii="Consolas" w:hAnsi="Consolas"/>
-                <w:b/>
-                <w:bCs/>
-              </w:rPr>
-            </w:pPr>
-            <w:r>
-              <w:rPr>
-                <w:rFonts w:ascii="Consolas" w:hAnsi="Consolas" w:hint="eastAsia"/>
-                <w:b/>
-                <w:bCs/>
-              </w:rPr>
-              <w:t>tile_</w:t>
-            </w:r>
-            <w:r>
-              <w:rPr>
-                <w:rFonts w:ascii="Consolas" w:hAnsi="Consolas"/>
-                <w:b/>
-                <w:bCs/>
-              </w:rPr>
-              <w:t>dram</w:t>
-            </w:r>
-            <w:r>
-              <w:rPr>
-                <w:rFonts w:ascii="Consolas" w:hAnsi="Consolas"/>
-                <w:b/>
-                <w:bCs/>
-              </w:rPr>
-              <w:t xml:space="preserve"> </w:t>
-            </w:r>
-            <w:r>
-              <w:rPr>
-                <w:rFonts w:ascii="Consolas" w:hAnsi="Consolas" w:hint="eastAsia"/>
-                <w:b/>
-                <w:bCs/>
-              </w:rPr>
-              <w:t>权重读</w:t>
             </w:r>
           </w:p>
         </w:tc>
@@ -8392,31 +8226,27 @@
       <w:tr>
         <w:tc>
           <w:tcPr>
-            <w:tcW w:w="1701" w:type="dxa"/>
-          </w:tcPr>
-          <w:p>
-            <w:pPr>
-              <w:rPr>
-                <w:rFonts w:ascii="Consolas" w:hAnsi="Consolas"/>
-              </w:rPr>
-            </w:pPr>
-            <w:r>
-              <w:rPr>
-                <w:rFonts w:ascii="Consolas" w:hAnsi="Consolas" w:hint="eastAsia"/>
-              </w:rPr>
-              <w:t>1</w:t>
-            </w:r>
-            <w:r>
-              <w:rPr>
-                <w:rFonts w:ascii="Consolas" w:hAnsi="Consolas"/>
-              </w:rPr>
-              <w:t>5</w:t>
-            </w:r>
-          </w:p>
-        </w:tc>
-        <w:tc>
-          <w:tcPr>
-            <w:tcW w:w="3964" w:type="dxa"/>
+            <w:tcW w:w="1129" w:type="dxa"/>
+            <w:shd w:val="clear" w:color="auto" w:fill="FFE599" w:themeFill="accent4" w:themeFillTint="66"/>
+          </w:tcPr>
+          <w:p>
+            <w:pPr>
+              <w:rPr>
+                <w:rFonts w:ascii="Consolas" w:hAnsi="Consolas"/>
+              </w:rPr>
+            </w:pPr>
+            <w:r>
+              <w:rPr>
+                <w:rFonts w:ascii="Consolas" w:hAnsi="Consolas" w:hint="eastAsia"/>
+              </w:rPr>
+              <w:t>6</w:t>
+            </w:r>
+          </w:p>
+        </w:tc>
+        <w:tc>
+          <w:tcPr>
+            <w:tcW w:w="4536" w:type="dxa"/>
+            <w:shd w:val="clear" w:color="auto" w:fill="auto"/>
           </w:tcPr>
           <w:p>
             <w:pPr>
@@ -8434,16 +8264,16 @@
                 <w:bCs/>
                 <w:color w:val="FF0000"/>
               </w:rPr>
-              <w:t>Z</w:t>
-            </w:r>
-            <w:r>
-              <w:rPr>
-                <w:rFonts w:ascii="Consolas" w:hAnsi="Consolas"/>
+              <w:t>反</w:t>
+            </w:r>
+            <w:r>
+              <w:rPr>
+                <w:rFonts w:ascii="Consolas" w:hAnsi="Consolas" w:hint="eastAsia"/>
                 <w:b/>
                 <w:bCs/>
                 <w:color w:val="FF0000"/>
               </w:rPr>
-              <w:t>ero</w:t>
+              <w:t>向通信</w:t>
             </w:r>
             <w:r>
               <w:rPr>
@@ -8452,25 +8282,7 @@
                 <w:bCs/>
                 <w:color w:val="FF0000"/>
               </w:rPr>
-              <w:t>通信</w:t>
-            </w:r>
-            <w:r>
-              <w:rPr>
-                <w:rFonts w:ascii="Consolas" w:hAnsi="Consolas" w:hint="eastAsia"/>
-                <w:b/>
-                <w:bCs/>
-                <w:color w:val="FF0000"/>
-              </w:rPr>
-              <w:t>x</w:t>
-            </w:r>
-            <w:r>
-              <w:rPr>
-                <w:rFonts w:ascii="Consolas" w:hAnsi="Consolas"/>
-                <w:b/>
-                <w:bCs/>
-                <w:color w:val="FF0000"/>
-              </w:rPr>
-              <w:t>2?</w:t>
+              <w:t>：模型并行维度</w:t>
             </w:r>
           </w:p>
         </w:tc>
@@ -8491,33 +8303,32 @@
         </w:tc>
       </w:tr>
       <w:tr>
-        <w:tc>
-          <w:tcPr>
-            <w:tcW w:w="1701" w:type="dxa"/>
-          </w:tcPr>
-          <w:p>
-            <w:pPr>
-              <w:rPr>
-                <w:rFonts w:ascii="Consolas" w:hAnsi="Consolas"/>
-              </w:rPr>
-            </w:pPr>
-            <w:r>
-              <w:rPr>
-                <w:rFonts w:ascii="Consolas" w:hAnsi="Consolas" w:hint="eastAsia"/>
-              </w:rPr>
-              <w:t>1</w:t>
-            </w:r>
-            <w:r>
-              <w:rPr>
-                <w:rFonts w:ascii="Consolas" w:hAnsi="Consolas"/>
-              </w:rPr>
-              <w:t>6</w:t>
-            </w:r>
-          </w:p>
-        </w:tc>
-        <w:tc>
-          <w:tcPr>
-            <w:tcW w:w="3964" w:type="dxa"/>
+        <w:trPr>
+          <w:trHeight w:val="153"/>
+        </w:trPr>
+        <w:tc>
+          <w:tcPr>
+            <w:tcW w:w="1129" w:type="dxa"/>
+            <w:shd w:val="clear" w:color="auto" w:fill="FFE599" w:themeFill="accent4" w:themeFillTint="66"/>
+          </w:tcPr>
+          <w:p>
+            <w:pPr>
+              <w:rPr>
+                <w:rFonts w:ascii="Consolas" w:hAnsi="Consolas"/>
+              </w:rPr>
+            </w:pPr>
+            <w:r>
+              <w:rPr>
+                <w:rFonts w:ascii="Consolas" w:hAnsi="Consolas" w:hint="eastAsia"/>
+              </w:rPr>
+              <w:t>7</w:t>
+            </w:r>
+          </w:p>
+        </w:tc>
+        <w:tc>
+          <w:tcPr>
+            <w:tcW w:w="4536" w:type="dxa"/>
+            <w:shd w:val="clear" w:color="auto" w:fill="auto"/>
           </w:tcPr>
           <w:p>
             <w:pPr>
@@ -8533,9 +8344,32 @@
                 <w:rFonts w:ascii="Consolas" w:hAnsi="Consolas" w:hint="eastAsia"/>
                 <w:b/>
                 <w:bCs/>
-                <w:color w:val="FF0000"/>
-              </w:rPr>
-              <w:t>反向计算</w:t>
+              </w:rPr>
+              <w:t>tile</w:t>
+            </w:r>
+            <w:r>
+              <w:rPr>
+                <w:rFonts w:ascii="Consolas" w:hAnsi="Consolas"/>
+                <w:b/>
+                <w:bCs/>
+              </w:rPr>
+              <w:t xml:space="preserve"> _dram </w:t>
+            </w:r>
+            <w:r>
+              <w:rPr>
+                <w:rFonts w:ascii="Consolas" w:hAnsi="Consolas" w:hint="eastAsia"/>
+                <w:b/>
+                <w:bCs/>
+              </w:rPr>
+              <w:t>dloss</w:t>
+            </w:r>
+            <w:r>
+              <w:rPr>
+                <w:rFonts w:ascii="Consolas" w:hAnsi="Consolas" w:hint="eastAsia"/>
+                <w:b/>
+                <w:bCs/>
+              </w:rPr>
+              <w:t>写</w:t>
             </w:r>
           </w:p>
         </w:tc>
@@ -8558,31 +8392,27 @@
       <w:tr>
         <w:tc>
           <w:tcPr>
-            <w:tcW w:w="1701" w:type="dxa"/>
-          </w:tcPr>
-          <w:p>
-            <w:pPr>
-              <w:rPr>
-                <w:rFonts w:ascii="Consolas" w:hAnsi="Consolas"/>
-              </w:rPr>
-            </w:pPr>
-            <w:r>
-              <w:rPr>
-                <w:rFonts w:ascii="Consolas" w:hAnsi="Consolas" w:hint="eastAsia"/>
-              </w:rPr>
-              <w:t>1</w:t>
-            </w:r>
-            <w:r>
-              <w:rPr>
-                <w:rFonts w:ascii="Consolas" w:hAnsi="Consolas"/>
-              </w:rPr>
-              <w:t>7</w:t>
-            </w:r>
-          </w:p>
-        </w:tc>
-        <w:tc>
-          <w:tcPr>
-            <w:tcW w:w="3964" w:type="dxa"/>
+            <w:tcW w:w="1129" w:type="dxa"/>
+            <w:shd w:val="clear" w:color="auto" w:fill="FFE599" w:themeFill="accent4" w:themeFillTint="66"/>
+          </w:tcPr>
+          <w:p>
+            <w:pPr>
+              <w:rPr>
+                <w:rFonts w:ascii="Consolas" w:hAnsi="Consolas"/>
+              </w:rPr>
+            </w:pPr>
+            <w:r>
+              <w:rPr>
+                <w:rFonts w:ascii="Consolas" w:hAnsi="Consolas" w:hint="eastAsia"/>
+              </w:rPr>
+              <w:t>8</w:t>
+            </w:r>
+          </w:p>
+        </w:tc>
+        <w:tc>
+          <w:tcPr>
+            <w:tcW w:w="4536" w:type="dxa"/>
+            <w:shd w:val="clear" w:color="auto" w:fill="auto"/>
           </w:tcPr>
           <w:p>
             <w:pPr>
@@ -8598,18 +8428,32 @@
                 <w:rFonts w:ascii="Consolas" w:hAnsi="Consolas" w:hint="eastAsia"/>
                 <w:b/>
                 <w:bCs/>
-                <w:color w:val="FF0000"/>
-              </w:rPr>
-              <w:t>反向通信</w:t>
-            </w:r>
-            <w:r>
-              <w:rPr>
-                <w:rFonts w:ascii="Consolas" w:hAnsi="Consolas" w:hint="eastAsia"/>
-                <w:b/>
-                <w:bCs/>
-                <w:color w:val="FF0000"/>
-              </w:rPr>
-              <w:t>：模型并行维度</w:t>
+              </w:rPr>
+              <w:t>edge</w:t>
+            </w:r>
+            <w:r>
+              <w:rPr>
+                <w:rFonts w:ascii="Consolas" w:hAnsi="Consolas"/>
+                <w:b/>
+                <w:bCs/>
+              </w:rPr>
+              <w:t xml:space="preserve">_dram </w:t>
+            </w:r>
+            <w:r>
+              <w:rPr>
+                <w:rFonts w:ascii="Consolas" w:hAnsi="Consolas" w:hint="eastAsia"/>
+                <w:b/>
+                <w:bCs/>
+              </w:rPr>
+              <w:t>dloss</w:t>
+            </w:r>
+            <w:r>
+              <w:rPr>
+                <w:rFonts w:ascii="Consolas" w:hAnsi="Consolas" w:hint="eastAsia"/>
+                <w:b/>
+                <w:bCs/>
+              </w:rPr>
+              <w:t>写</w:t>
             </w:r>
           </w:p>
         </w:tc>
@@ -8632,7 +8476,146 @@
       <w:tr>
         <w:tc>
           <w:tcPr>
-            <w:tcW w:w="1701" w:type="dxa"/>
+            <w:tcW w:w="1129" w:type="dxa"/>
+            <w:shd w:val="clear" w:color="auto" w:fill="D0CECE" w:themeFill="background2" w:themeFillShade="E6"/>
+          </w:tcPr>
+          <w:p>
+            <w:pPr>
+              <w:rPr>
+                <w:rFonts w:ascii="Consolas" w:hAnsi="Consolas"/>
+              </w:rPr>
+            </w:pPr>
+            <w:r>
+              <w:rPr>
+                <w:rFonts w:ascii="Consolas" w:hAnsi="Consolas"/>
+              </w:rPr>
+              <w:t>0</w:t>
+            </w:r>
+          </w:p>
+        </w:tc>
+        <w:tc>
+          <w:tcPr>
+            <w:tcW w:w="4536" w:type="dxa"/>
+            <w:shd w:val="clear" w:color="auto" w:fill="auto"/>
+          </w:tcPr>
+          <w:p>
+            <w:pPr>
+              <w:rPr>
+                <w:rFonts w:ascii="Consolas" w:hAnsi="Consolas"/>
+                <w:b/>
+                <w:bCs/>
+              </w:rPr>
+            </w:pPr>
+            <w:r>
+              <w:rPr>
+                <w:rFonts w:ascii="Consolas" w:hAnsi="Consolas" w:hint="eastAsia"/>
+                <w:b/>
+                <w:bCs/>
+              </w:rPr>
+              <w:t>edge</w:t>
+            </w:r>
+            <w:r>
+              <w:rPr>
+                <w:rFonts w:ascii="Consolas" w:hAnsi="Consolas"/>
+                <w:b/>
+                <w:bCs/>
+              </w:rPr>
+              <w:t xml:space="preserve">_dram </w:t>
+            </w:r>
+            <w:r>
+              <w:rPr>
+                <w:rFonts w:ascii="Consolas" w:hAnsi="Consolas" w:hint="eastAsia"/>
+                <w:b/>
+                <w:bCs/>
+              </w:rPr>
+              <w:t>激活</w:t>
+            </w:r>
+            <w:r>
+              <w:rPr>
+                <w:rFonts w:ascii="Consolas" w:hAnsi="Consolas" w:hint="eastAsia"/>
+                <w:b/>
+                <w:bCs/>
+              </w:rPr>
+              <w:t>读</w:t>
+            </w:r>
+          </w:p>
+        </w:tc>
+        <w:tc>
+          <w:tcPr>
+            <w:tcW w:w="1796" w:type="dxa"/>
+            <w:vMerge w:val="restart"/>
+          </w:tcPr>
+          <w:p>
+            <w:pPr>
+              <w:jc w:val="center"/>
+              <w:rPr>
+                <w:rFonts w:ascii="Consolas" w:hAnsi="Consolas"/>
+                <w:b/>
+                <w:bCs/>
+              </w:rPr>
+            </w:pPr>
+            <w:r>
+              <w:rPr>
+                <w:rFonts w:ascii="Consolas" w:hAnsi="Consolas" w:hint="eastAsia"/>
+                <w:b/>
+                <w:bCs/>
+              </w:rPr>
+              <w:t>反向计算</w:t>
+            </w:r>
+            <w:r>
+              <w:rPr>
+                <w:rFonts w:ascii="Consolas" w:hAnsi="Consolas" w:hint="eastAsia"/>
+                <w:b/>
+                <w:bCs/>
+              </w:rPr>
+              <w:t>d</w:t>
+            </w:r>
+            <w:r>
+              <w:rPr>
+                <w:rFonts w:ascii="Consolas" w:hAnsi="Consolas"/>
+                <w:b/>
+                <w:bCs/>
+              </w:rPr>
+              <w:t>W</w:t>
+            </w:r>
+          </w:p>
+          <w:p>
+            <w:pPr>
+              <w:jc w:val="center"/>
+              <w:rPr>
+                <w:rFonts w:ascii="Consolas" w:hAnsi="Consolas"/>
+                <w:b/>
+                <w:bCs/>
+              </w:rPr>
+            </w:pPr>
+            <w:r>
+              <w:rPr>
+                <w:rFonts w:ascii="Consolas" w:hAnsi="Consolas" w:hint="eastAsia"/>
+                <w:b/>
+                <w:bCs/>
+              </w:rPr>
+              <w:t>优化器参数更新</w:t>
+            </w:r>
+          </w:p>
+          <w:p>
+            <w:pPr>
+              <w:rPr>
+                <w:rFonts w:ascii="Consolas" w:hAnsi="Consolas"/>
+                <w:b/>
+                <w:bCs/>
+              </w:rPr>
+            </w:pPr>
+          </w:p>
+        </w:tc>
+      </w:tr>
+      <w:tr>
+        <w:trPr>
+          <w:trHeight w:val="58"/>
+        </w:trPr>
+        <w:tc>
+          <w:tcPr>
+            <w:tcW w:w="1129" w:type="dxa"/>
+            <w:shd w:val="clear" w:color="auto" w:fill="D0CECE" w:themeFill="background2" w:themeFillShade="E6"/>
           </w:tcPr>
           <w:p>
             <w:pPr>
@@ -8646,106 +8629,52 @@
               </w:rPr>
               <w:t>1</w:t>
             </w:r>
-            <w:r>
-              <w:rPr>
-                <w:rFonts w:ascii="Consolas" w:hAnsi="Consolas"/>
-              </w:rPr>
-              <w:t>8</w:t>
-            </w:r>
-          </w:p>
-        </w:tc>
-        <w:tc>
-          <w:tcPr>
-            <w:tcW w:w="3964" w:type="dxa"/>
-            <w:shd w:val="clear" w:color="auto" w:fill="DBDBDB" w:themeFill="accent3" w:themeFillTint="66"/>
-          </w:tcPr>
-          <w:p>
-            <w:pPr>
-              <w:rPr>
-                <w:rFonts w:ascii="Consolas" w:hAnsi="Consolas"/>
-                <w:b/>
-                <w:bCs/>
-              </w:rPr>
-            </w:pPr>
-            <w:r>
-              <w:rPr>
-                <w:rFonts w:ascii="Consolas" w:hAnsi="Consolas" w:hint="eastAsia"/>
-                <w:b/>
-                <w:bCs/>
-              </w:rPr>
-              <w:t>tile_</w:t>
-            </w:r>
-            <w:r>
-              <w:rPr>
-                <w:rFonts w:ascii="Consolas" w:hAnsi="Consolas"/>
-                <w:b/>
-                <w:bCs/>
-              </w:rPr>
-              <w:t xml:space="preserve">dram </w:t>
-            </w:r>
-            <w:r>
-              <w:rPr>
-                <w:rFonts w:ascii="Consolas" w:hAnsi="Consolas" w:hint="eastAsia"/>
-                <w:b/>
-                <w:bCs/>
-              </w:rPr>
-              <w:t>梯度</w:t>
-            </w:r>
-            <w:r>
-              <w:rPr>
-                <w:rFonts w:ascii="Consolas" w:hAnsi="Consolas" w:hint="eastAsia"/>
-                <w:b/>
-                <w:bCs/>
-              </w:rPr>
-              <w:t>3</w:t>
-            </w:r>
-            <w:r>
-              <w:rPr>
-                <w:rFonts w:ascii="Consolas" w:hAnsi="Consolas"/>
-                <w:b/>
-                <w:bCs/>
-              </w:rPr>
-              <w:t>2bit</w:t>
-            </w:r>
-            <w:r>
-              <w:rPr>
-                <w:rFonts w:ascii="Consolas" w:hAnsi="Consolas" w:hint="eastAsia"/>
-                <w:b/>
-                <w:bCs/>
-              </w:rPr>
-              <w:t>,</w:t>
-            </w:r>
-            <w:r>
-              <w:rPr>
-                <w:rFonts w:ascii="Consolas" w:hAnsi="Consolas" w:hint="eastAsia"/>
-                <w:b/>
-                <w:bCs/>
-              </w:rPr>
-              <w:t>动量</w:t>
-            </w:r>
-            <w:r>
-              <w:rPr>
-                <w:rFonts w:ascii="Consolas" w:hAnsi="Consolas" w:hint="eastAsia"/>
-                <w:b/>
-                <w:bCs/>
-              </w:rPr>
-              <w:t>3</w:t>
-            </w:r>
-            <w:r>
-              <w:rPr>
-                <w:rFonts w:ascii="Consolas" w:hAnsi="Consolas"/>
-                <w:b/>
-                <w:bCs/>
-              </w:rPr>
-              <w:t>2bit</w:t>
-            </w:r>
-            <w:r>
-              <w:rPr>
-                <w:rFonts w:ascii="Consolas" w:hAnsi="Consolas" w:hint="eastAsia"/>
-                <w:b/>
-                <w:bCs/>
-              </w:rPr>
-              <w:t>写</w:t>
+          </w:p>
+        </w:tc>
+        <w:tc>
+          <w:tcPr>
+            <w:tcW w:w="4536" w:type="dxa"/>
+            <w:shd w:val="clear" w:color="auto" w:fill="auto"/>
+          </w:tcPr>
+          <w:p>
+            <w:pPr>
+              <w:rPr>
+                <w:rFonts w:ascii="Consolas" w:hAnsi="Consolas"/>
+                <w:b/>
+                <w:bCs/>
+              </w:rPr>
+            </w:pPr>
+            <w:r>
+              <w:rPr>
+                <w:rFonts w:ascii="Consolas" w:hAnsi="Consolas" w:hint="eastAsia"/>
+                <w:b/>
+                <w:bCs/>
+              </w:rPr>
+              <w:t>edge</w:t>
+            </w:r>
+            <w:r>
+              <w:rPr>
+                <w:rFonts w:ascii="Consolas" w:hAnsi="Consolas"/>
+                <w:b/>
+                <w:bCs/>
+              </w:rPr>
+              <w:t xml:space="preserve">_dram </w:t>
+            </w:r>
+            <w:r>
+              <w:rPr>
+                <w:rFonts w:ascii="Consolas" w:hAnsi="Consolas" w:hint="eastAsia"/>
+                <w:b/>
+                <w:bCs/>
+              </w:rPr>
+              <w:t>dloss</w:t>
+            </w:r>
+            <w:r>
+              <w:rPr>
+                <w:rFonts w:ascii="Consolas" w:hAnsi="Consolas" w:hint="eastAsia"/>
+                <w:b/>
+                <w:bCs/>
+              </w:rPr>
+              <w:t>读</w:t>
             </w:r>
           </w:p>
         </w:tc>
@@ -8768,88 +8697,59 @@
       <w:tr>
         <w:tc>
           <w:tcPr>
-            <w:tcW w:w="1701" w:type="dxa"/>
-          </w:tcPr>
-          <w:p>
-            <w:pPr>
-              <w:rPr>
-                <w:rFonts w:ascii="Consolas" w:hAnsi="Consolas"/>
-              </w:rPr>
-            </w:pPr>
-            <w:r>
-              <w:rPr>
-                <w:rFonts w:ascii="Consolas" w:hAnsi="Consolas" w:hint="eastAsia"/>
-              </w:rPr>
-              <w:t>1</w:t>
-            </w:r>
-            <w:r>
-              <w:rPr>
-                <w:rFonts w:ascii="Consolas" w:hAnsi="Consolas"/>
-              </w:rPr>
-              <w:t>9</w:t>
-            </w:r>
-          </w:p>
-        </w:tc>
-        <w:tc>
-          <w:tcPr>
-            <w:tcW w:w="3964" w:type="dxa"/>
-            <w:shd w:val="clear" w:color="auto" w:fill="DBDBDB" w:themeFill="accent3" w:themeFillTint="66"/>
-          </w:tcPr>
-          <w:p>
-            <w:pPr>
-              <w:rPr>
-                <w:rFonts w:ascii="Consolas" w:hAnsi="Consolas"/>
-                <w:b/>
-                <w:bCs/>
-              </w:rPr>
-            </w:pPr>
-            <w:r>
-              <w:rPr>
-                <w:rFonts w:ascii="Consolas" w:hAnsi="Consolas" w:hint="eastAsia"/>
-                <w:b/>
-                <w:bCs/>
-              </w:rPr>
-              <w:t>tile_</w:t>
-            </w:r>
-            <w:r>
-              <w:rPr>
-                <w:rFonts w:ascii="Consolas" w:hAnsi="Consolas"/>
-                <w:b/>
-                <w:bCs/>
-              </w:rPr>
-              <w:t>dram</w:t>
-            </w:r>
-            <w:r>
-              <w:rPr>
-                <w:rFonts w:ascii="Consolas" w:hAnsi="Consolas"/>
-                <w:b/>
-                <w:bCs/>
-              </w:rPr>
-              <w:t xml:space="preserve"> </w:t>
-            </w:r>
-            <w:r>
-              <w:rPr>
-                <w:rFonts w:ascii="Consolas" w:hAnsi="Consolas" w:hint="eastAsia"/>
-                <w:b/>
-                <w:bCs/>
-              </w:rPr>
-              <w:t>输出</w:t>
-            </w:r>
-            <w:r>
-              <w:rPr>
-                <w:rFonts w:ascii="Consolas" w:hAnsi="Consolas" w:hint="eastAsia"/>
-                <w:b/>
-                <w:bCs/>
-              </w:rPr>
-              <w:t>loss</w:t>
-            </w:r>
-            <w:r>
-              <w:rPr>
-                <w:rFonts w:ascii="Consolas" w:hAnsi="Consolas" w:hint="eastAsia"/>
-                <w:b/>
-                <w:bCs/>
-              </w:rPr>
-              <w:t>写？</w:t>
+            <w:tcW w:w="1129" w:type="dxa"/>
+            <w:shd w:val="clear" w:color="auto" w:fill="D0CECE" w:themeFill="background2" w:themeFillShade="E6"/>
+          </w:tcPr>
+          <w:p>
+            <w:pPr>
+              <w:rPr>
+                <w:rFonts w:ascii="Consolas" w:hAnsi="Consolas"/>
+              </w:rPr>
+            </w:pPr>
+            <w:r>
+              <w:rPr>
+                <w:rFonts w:ascii="Consolas" w:hAnsi="Consolas" w:hint="eastAsia"/>
+              </w:rPr>
+              <w:t>2</w:t>
+            </w:r>
+          </w:p>
+        </w:tc>
+        <w:tc>
+          <w:tcPr>
+            <w:tcW w:w="4536" w:type="dxa"/>
+            <w:shd w:val="clear" w:color="auto" w:fill="auto"/>
+          </w:tcPr>
+          <w:p>
+            <w:pPr>
+              <w:rPr>
+                <w:rFonts w:ascii="Consolas" w:hAnsi="Consolas"/>
+                <w:b/>
+                <w:bCs/>
+              </w:rPr>
+            </w:pPr>
+            <w:r>
+              <w:rPr>
+                <w:rFonts w:ascii="Consolas" w:hAnsi="Consolas" w:hint="eastAsia"/>
+                <w:b/>
+                <w:bCs/>
+              </w:rPr>
+              <w:t>edge</w:t>
+            </w:r>
+            <w:r>
+              <w:rPr>
+                <w:rFonts w:ascii="Consolas" w:hAnsi="Consolas"/>
+                <w:b/>
+                <w:bCs/>
+              </w:rPr>
+              <w:t xml:space="preserve">_dram </w:t>
+            </w:r>
+            <w:r>
+              <w:rPr>
+                <w:rFonts w:ascii="Consolas" w:hAnsi="Consolas" w:hint="eastAsia"/>
+                <w:b/>
+                <w:bCs/>
+              </w:rPr>
+              <w:t>优化器参数读</w:t>
             </w:r>
           </w:p>
         </w:tc>
@@ -8872,120 +8772,67 @@
       <w:tr>
         <w:tc>
           <w:tcPr>
-            <w:tcW w:w="1701" w:type="dxa"/>
-          </w:tcPr>
-          <w:p>
-            <w:pPr>
-              <w:rPr>
-                <w:rFonts w:ascii="Consolas" w:hAnsi="Consolas"/>
-              </w:rPr>
-            </w:pPr>
-            <w:r>
-              <w:rPr>
-                <w:rFonts w:ascii="Consolas" w:hAnsi="Consolas" w:hint="eastAsia"/>
-              </w:rPr>
-              <w:t>2</w:t>
-            </w:r>
-            <w:r>
-              <w:rPr>
-                <w:rFonts w:ascii="Consolas" w:hAnsi="Consolas"/>
-              </w:rPr>
-              <w:t>0</w:t>
-            </w:r>
-          </w:p>
-        </w:tc>
-        <w:tc>
-          <w:tcPr>
-            <w:tcW w:w="3964" w:type="dxa"/>
-            <w:shd w:val="clear" w:color="auto" w:fill="BDD6EE" w:themeFill="accent5" w:themeFillTint="66"/>
-          </w:tcPr>
-          <w:p>
-            <w:pPr>
-              <w:rPr>
-                <w:rFonts w:ascii="Consolas" w:hAnsi="Consolas"/>
-                <w:b/>
-                <w:bCs/>
-              </w:rPr>
-            </w:pPr>
-            <w:r>
-              <w:rPr>
-                <w:rFonts w:ascii="Consolas" w:hAnsi="Consolas" w:hint="eastAsia"/>
-                <w:b/>
-                <w:bCs/>
-              </w:rPr>
-              <w:t>edge</w:t>
-            </w:r>
-            <w:r>
-              <w:rPr>
-                <w:rFonts w:ascii="Consolas" w:hAnsi="Consolas"/>
-                <w:b/>
-                <w:bCs/>
-              </w:rPr>
-              <w:t xml:space="preserve">_dram </w:t>
-            </w:r>
-            <w:r>
-              <w:rPr>
-                <w:rFonts w:ascii="Consolas" w:hAnsi="Consolas" w:hint="eastAsia"/>
-                <w:b/>
-                <w:bCs/>
-              </w:rPr>
-              <w:t>梯度</w:t>
-            </w:r>
-            <w:r>
-              <w:rPr>
-                <w:rFonts w:ascii="Consolas" w:hAnsi="Consolas" w:hint="eastAsia"/>
-                <w:b/>
-                <w:bCs/>
+            <w:tcW w:w="1129" w:type="dxa"/>
+            <w:shd w:val="clear" w:color="auto" w:fill="D0CECE" w:themeFill="background2" w:themeFillShade="E6"/>
+          </w:tcPr>
+          <w:p>
+            <w:pPr>
+              <w:rPr>
+                <w:rFonts w:ascii="Consolas" w:hAnsi="Consolas"/>
+              </w:rPr>
+            </w:pPr>
+            <w:r>
+              <w:rPr>
+                <w:rFonts w:ascii="Consolas" w:hAnsi="Consolas" w:hint="eastAsia"/>
               </w:rPr>
               <w:t>3</w:t>
             </w:r>
-            <w:r>
-              <w:rPr>
-                <w:rFonts w:ascii="Consolas" w:hAnsi="Consolas"/>
-                <w:b/>
-                <w:bCs/>
-              </w:rPr>
-              <w:t>2bit</w:t>
-            </w:r>
-            <w:r>
-              <w:rPr>
-                <w:rFonts w:ascii="Consolas" w:hAnsi="Consolas" w:hint="eastAsia"/>
-                <w:b/>
-                <w:bCs/>
-              </w:rPr>
-              <w:t>,</w:t>
-            </w:r>
-            <w:r>
-              <w:rPr>
-                <w:rFonts w:ascii="Consolas" w:hAnsi="Consolas" w:hint="eastAsia"/>
-                <w:b/>
-                <w:bCs/>
-              </w:rPr>
-              <w:t>动量</w:t>
-            </w:r>
-            <w:r>
-              <w:rPr>
-                <w:rFonts w:ascii="Consolas" w:hAnsi="Consolas" w:hint="eastAsia"/>
-                <w:b/>
-                <w:bCs/>
-              </w:rPr>
-              <w:t>3</w:t>
-            </w:r>
-            <w:r>
-              <w:rPr>
-                <w:rFonts w:ascii="Consolas" w:hAnsi="Consolas"/>
-                <w:b/>
-                <w:bCs/>
-              </w:rPr>
-              <w:t>2bit</w:t>
-            </w:r>
-            <w:r>
-              <w:rPr>
-                <w:rFonts w:ascii="Consolas" w:hAnsi="Consolas" w:hint="eastAsia"/>
-                <w:b/>
-                <w:bCs/>
-              </w:rPr>
-              <w:t>写</w:t>
+          </w:p>
+        </w:tc>
+        <w:tc>
+          <w:tcPr>
+            <w:tcW w:w="4536" w:type="dxa"/>
+            <w:shd w:val="clear" w:color="auto" w:fill="auto"/>
+          </w:tcPr>
+          <w:p>
+            <w:pPr>
+              <w:rPr>
+                <w:rFonts w:ascii="Consolas" w:hAnsi="Consolas"/>
+                <w:b/>
+                <w:bCs/>
+              </w:rPr>
+            </w:pPr>
+            <w:r>
+              <w:rPr>
+                <w:rFonts w:ascii="Consolas" w:hAnsi="Consolas" w:hint="eastAsia"/>
+                <w:b/>
+                <w:bCs/>
+              </w:rPr>
+              <w:t>tile</w:t>
+            </w:r>
+            <w:r>
+              <w:rPr>
+                <w:rFonts w:ascii="Consolas" w:hAnsi="Consolas"/>
+                <w:b/>
+                <w:bCs/>
+              </w:rPr>
+              <w:t xml:space="preserve"> _dram </w:t>
+            </w:r>
+            <w:r>
+              <w:rPr>
+                <w:rFonts w:ascii="Consolas" w:hAnsi="Consolas" w:hint="eastAsia"/>
+                <w:b/>
+                <w:bCs/>
+              </w:rPr>
+              <w:t>激活</w:t>
+            </w:r>
+            <w:r>
+              <w:rPr>
+                <w:rFonts w:ascii="Consolas" w:hAnsi="Consolas" w:hint="eastAsia"/>
+                <w:b/>
+                <w:bCs/>
+              </w:rPr>
+              <w:t>读</w:t>
             </w:r>
           </w:p>
         </w:tc>
@@ -9008,88 +8855,67 @@
       <w:tr>
         <w:tc>
           <w:tcPr>
-            <w:tcW w:w="1701" w:type="dxa"/>
-          </w:tcPr>
-          <w:p>
-            <w:pPr>
-              <w:rPr>
-                <w:rFonts w:ascii="Consolas" w:hAnsi="Consolas"/>
-              </w:rPr>
-            </w:pPr>
-            <w:r>
-              <w:rPr>
-                <w:rFonts w:ascii="Consolas" w:hAnsi="Consolas" w:hint="eastAsia"/>
-              </w:rPr>
-              <w:t>2</w:t>
-            </w:r>
-            <w:r>
-              <w:rPr>
-                <w:rFonts w:ascii="Consolas" w:hAnsi="Consolas"/>
-              </w:rPr>
-              <w:t>1</w:t>
-            </w:r>
-          </w:p>
-        </w:tc>
-        <w:tc>
-          <w:tcPr>
-            <w:tcW w:w="3964" w:type="dxa"/>
-            <w:shd w:val="clear" w:color="auto" w:fill="BDD6EE" w:themeFill="accent5" w:themeFillTint="66"/>
-          </w:tcPr>
-          <w:p>
-            <w:pPr>
-              <w:rPr>
-                <w:rFonts w:ascii="Consolas" w:hAnsi="Consolas"/>
-                <w:b/>
-                <w:bCs/>
-              </w:rPr>
-            </w:pPr>
-            <w:r>
-              <w:rPr>
-                <w:rFonts w:ascii="Consolas" w:hAnsi="Consolas" w:hint="eastAsia"/>
-                <w:b/>
-                <w:bCs/>
-              </w:rPr>
-              <w:t>edge</w:t>
-            </w:r>
-            <w:r>
-              <w:rPr>
-                <w:rFonts w:ascii="Consolas" w:hAnsi="Consolas"/>
-                <w:b/>
-                <w:bCs/>
-              </w:rPr>
-              <w:t>_dram</w:t>
-            </w:r>
-            <w:r>
-              <w:rPr>
-                <w:rFonts w:ascii="Consolas" w:hAnsi="Consolas"/>
-                <w:b/>
-                <w:bCs/>
-              </w:rPr>
-              <w:t xml:space="preserve"> </w:t>
-            </w:r>
-            <w:r>
-              <w:rPr>
-                <w:rFonts w:ascii="Consolas" w:hAnsi="Consolas" w:hint="eastAsia"/>
-                <w:b/>
-                <w:bCs/>
-              </w:rPr>
-              <w:t>输出</w:t>
-            </w:r>
-            <w:r>
-              <w:rPr>
-                <w:rFonts w:ascii="Consolas" w:hAnsi="Consolas" w:hint="eastAsia"/>
-                <w:b/>
-                <w:bCs/>
-              </w:rPr>
-              <w:t>loss</w:t>
-            </w:r>
-            <w:r>
-              <w:rPr>
-                <w:rFonts w:ascii="Consolas" w:hAnsi="Consolas" w:hint="eastAsia"/>
-                <w:b/>
-                <w:bCs/>
-              </w:rPr>
-              <w:t>写？</w:t>
+            <w:tcW w:w="1129" w:type="dxa"/>
+            <w:shd w:val="clear" w:color="auto" w:fill="D0CECE" w:themeFill="background2" w:themeFillShade="E6"/>
+          </w:tcPr>
+          <w:p>
+            <w:pPr>
+              <w:rPr>
+                <w:rFonts w:ascii="Consolas" w:hAnsi="Consolas"/>
+              </w:rPr>
+            </w:pPr>
+            <w:r>
+              <w:rPr>
+                <w:rFonts w:ascii="Consolas" w:hAnsi="Consolas" w:hint="eastAsia"/>
+              </w:rPr>
+              <w:t>4</w:t>
+            </w:r>
+          </w:p>
+        </w:tc>
+        <w:tc>
+          <w:tcPr>
+            <w:tcW w:w="4536" w:type="dxa"/>
+            <w:shd w:val="clear" w:color="auto" w:fill="auto"/>
+          </w:tcPr>
+          <w:p>
+            <w:pPr>
+              <w:rPr>
+                <w:rFonts w:ascii="Consolas" w:hAnsi="Consolas"/>
+                <w:b/>
+                <w:bCs/>
+              </w:rPr>
+            </w:pPr>
+            <w:r>
+              <w:rPr>
+                <w:rFonts w:ascii="Consolas" w:hAnsi="Consolas" w:hint="eastAsia"/>
+                <w:b/>
+                <w:bCs/>
+              </w:rPr>
+              <w:t>tile</w:t>
+            </w:r>
+            <w:r>
+              <w:rPr>
+                <w:rFonts w:ascii="Consolas" w:hAnsi="Consolas"/>
+                <w:b/>
+                <w:bCs/>
+              </w:rPr>
+              <w:t xml:space="preserve"> _dram </w:t>
+            </w:r>
+            <w:r>
+              <w:rPr>
+                <w:rFonts w:ascii="Consolas" w:hAnsi="Consolas" w:hint="eastAsia"/>
+                <w:b/>
+                <w:bCs/>
+              </w:rPr>
+              <w:t>dloss</w:t>
+            </w:r>
+            <w:r>
+              <w:rPr>
+                <w:rFonts w:ascii="Consolas" w:hAnsi="Consolas" w:hint="eastAsia"/>
+                <w:b/>
+                <w:bCs/>
+              </w:rPr>
+              <w:t>读</w:t>
             </w:r>
           </w:p>
         </w:tc>
@@ -9112,33 +8938,761 @@
       <w:tr>
         <w:tc>
           <w:tcPr>
-            <w:tcW w:w="1701" w:type="dxa"/>
-          </w:tcPr>
-          <w:p>
-            <w:pPr>
-              <w:rPr>
-                <w:rFonts w:ascii="Consolas" w:hAnsi="Consolas"/>
-              </w:rPr>
-            </w:pPr>
-          </w:p>
-        </w:tc>
-        <w:tc>
-          <w:tcPr>
-            <w:tcW w:w="3964" w:type="dxa"/>
-          </w:tcPr>
-          <w:p>
-            <w:pPr>
-              <w:rPr>
-                <w:rFonts w:ascii="Consolas" w:hAnsi="Consolas"/>
-                <w:b/>
-                <w:bCs/>
-              </w:rPr>
-            </w:pPr>
+            <w:tcW w:w="1129" w:type="dxa"/>
+            <w:shd w:val="clear" w:color="auto" w:fill="D0CECE" w:themeFill="background2" w:themeFillShade="E6"/>
+          </w:tcPr>
+          <w:p>
+            <w:pPr>
+              <w:rPr>
+                <w:rFonts w:ascii="Consolas" w:hAnsi="Consolas"/>
+              </w:rPr>
+            </w:pPr>
+            <w:r>
+              <w:rPr>
+                <w:rFonts w:ascii="Consolas" w:hAnsi="Consolas" w:hint="eastAsia"/>
+              </w:rPr>
+              <w:t>5</w:t>
+            </w:r>
+          </w:p>
+        </w:tc>
+        <w:tc>
+          <w:tcPr>
+            <w:tcW w:w="4536" w:type="dxa"/>
+            <w:shd w:val="clear" w:color="auto" w:fill="auto"/>
+          </w:tcPr>
+          <w:p>
+            <w:pPr>
+              <w:rPr>
+                <w:rFonts w:ascii="Consolas" w:hAnsi="Consolas"/>
+                <w:b/>
+                <w:bCs/>
+              </w:rPr>
+            </w:pPr>
+            <w:r>
+              <w:rPr>
+                <w:rFonts w:ascii="Consolas" w:hAnsi="Consolas" w:hint="eastAsia"/>
+                <w:b/>
+                <w:bCs/>
+              </w:rPr>
+              <w:t>tile</w:t>
+            </w:r>
+            <w:r>
+              <w:rPr>
+                <w:rFonts w:ascii="Consolas" w:hAnsi="Consolas"/>
+                <w:b/>
+                <w:bCs/>
+              </w:rPr>
+              <w:t xml:space="preserve"> _dram </w:t>
+            </w:r>
+            <w:r>
+              <w:rPr>
+                <w:rFonts w:ascii="Consolas" w:hAnsi="Consolas" w:hint="eastAsia"/>
+                <w:b/>
+                <w:bCs/>
+              </w:rPr>
+              <w:t>优化器参数读</w:t>
+            </w:r>
           </w:p>
         </w:tc>
         <w:tc>
           <w:tcPr>
             <w:tcW w:w="1796" w:type="dxa"/>
+            <w:vMerge/>
+          </w:tcPr>
+          <w:p>
+            <w:pPr>
+              <w:rPr>
+                <w:rFonts w:ascii="Consolas" w:hAnsi="Consolas"/>
+                <w:b/>
+                <w:bCs/>
+              </w:rPr>
+            </w:pPr>
+          </w:p>
+        </w:tc>
+      </w:tr>
+      <w:tr>
+        <w:tc>
+          <w:tcPr>
+            <w:tcW w:w="1129" w:type="dxa"/>
+            <w:shd w:val="clear" w:color="auto" w:fill="D0CECE" w:themeFill="background2" w:themeFillShade="E6"/>
+          </w:tcPr>
+          <w:p>
+            <w:pPr>
+              <w:rPr>
+                <w:rFonts w:ascii="Consolas" w:hAnsi="Consolas"/>
+              </w:rPr>
+            </w:pPr>
+            <w:r>
+              <w:rPr>
+                <w:rFonts w:ascii="Consolas" w:hAnsi="Consolas" w:hint="eastAsia"/>
+              </w:rPr>
+              <w:t>6</w:t>
+            </w:r>
+          </w:p>
+        </w:tc>
+        <w:tc>
+          <w:tcPr>
+            <w:tcW w:w="4536" w:type="dxa"/>
+            <w:shd w:val="clear" w:color="auto" w:fill="auto"/>
+          </w:tcPr>
+          <w:p>
+            <w:pPr>
+              <w:rPr>
+                <w:rFonts w:ascii="Consolas" w:hAnsi="Consolas"/>
+                <w:b/>
+                <w:bCs/>
+                <w:strike/>
+              </w:rPr>
+            </w:pPr>
+            <w:r>
+              <w:rPr>
+                <w:rFonts w:ascii="Consolas" w:hAnsi="Consolas" w:hint="eastAsia"/>
+                <w:b/>
+                <w:bCs/>
+                <w:strike/>
+                <w:color w:val="FF0000"/>
+              </w:rPr>
+              <w:t>Z</w:t>
+            </w:r>
+            <w:r>
+              <w:rPr>
+                <w:rFonts w:ascii="Consolas" w:hAnsi="Consolas"/>
+                <w:b/>
+                <w:bCs/>
+                <w:strike/>
+                <w:color w:val="FF0000"/>
+              </w:rPr>
+              <w:t>ero</w:t>
+            </w:r>
+            <w:r>
+              <w:rPr>
+                <w:rFonts w:ascii="Consolas" w:hAnsi="Consolas" w:hint="eastAsia"/>
+                <w:b/>
+                <w:bCs/>
+                <w:strike/>
+                <w:color w:val="FF0000"/>
+              </w:rPr>
+              <w:t>通信</w:t>
+            </w:r>
+          </w:p>
+        </w:tc>
+        <w:tc>
+          <w:tcPr>
+            <w:tcW w:w="1796" w:type="dxa"/>
+            <w:vMerge/>
+          </w:tcPr>
+          <w:p>
+            <w:pPr>
+              <w:rPr>
+                <w:rFonts w:ascii="Consolas" w:hAnsi="Consolas"/>
+                <w:b/>
+                <w:bCs/>
+              </w:rPr>
+            </w:pPr>
+          </w:p>
+        </w:tc>
+      </w:tr>
+      <w:tr>
+        <w:tc>
+          <w:tcPr>
+            <w:tcW w:w="1129" w:type="dxa"/>
+            <w:shd w:val="clear" w:color="auto" w:fill="D0CECE" w:themeFill="background2" w:themeFillShade="E6"/>
+          </w:tcPr>
+          <w:p>
+            <w:pPr>
+              <w:rPr>
+                <w:rFonts w:ascii="Consolas" w:hAnsi="Consolas"/>
+              </w:rPr>
+            </w:pPr>
+            <w:r>
+              <w:rPr>
+                <w:rFonts w:ascii="Consolas" w:hAnsi="Consolas" w:hint="eastAsia"/>
+              </w:rPr>
+              <w:t>7</w:t>
+            </w:r>
+          </w:p>
+        </w:tc>
+        <w:tc>
+          <w:tcPr>
+            <w:tcW w:w="4536" w:type="dxa"/>
+            <w:shd w:val="clear" w:color="auto" w:fill="auto"/>
+          </w:tcPr>
+          <w:p>
+            <w:pPr>
+              <w:rPr>
+                <w:rFonts w:ascii="Consolas" w:hAnsi="Consolas"/>
+                <w:b/>
+                <w:bCs/>
+              </w:rPr>
+            </w:pPr>
+            <w:r>
+              <w:rPr>
+                <w:rFonts w:ascii="Consolas" w:hAnsi="Consolas" w:hint="eastAsia"/>
+                <w:b/>
+                <w:bCs/>
+                <w:color w:val="FF0000"/>
+              </w:rPr>
+              <w:t>反向</w:t>
+            </w:r>
+            <w:r>
+              <w:rPr>
+                <w:rFonts w:ascii="Consolas" w:hAnsi="Consolas" w:hint="eastAsia"/>
+                <w:b/>
+                <w:bCs/>
+                <w:color w:val="FF0000"/>
+              </w:rPr>
+              <w:t>计算</w:t>
+            </w:r>
+            <w:r>
+              <w:rPr>
+                <w:rFonts w:ascii="Consolas" w:hAnsi="Consolas"/>
+                <w:b/>
+                <w:bCs/>
+                <w:color w:val="FF0000"/>
+              </w:rPr>
+              <w:t>2</w:t>
+            </w:r>
+          </w:p>
+        </w:tc>
+        <w:tc>
+          <w:tcPr>
+            <w:tcW w:w="1796" w:type="dxa"/>
+            <w:vMerge/>
+          </w:tcPr>
+          <w:p>
+            <w:pPr>
+              <w:rPr>
+                <w:rFonts w:ascii="Consolas" w:hAnsi="Consolas"/>
+                <w:b/>
+                <w:bCs/>
+              </w:rPr>
+            </w:pPr>
+          </w:p>
+        </w:tc>
+      </w:tr>
+      <w:tr>
+        <w:tc>
+          <w:tcPr>
+            <w:tcW w:w="1129" w:type="dxa"/>
+            <w:shd w:val="clear" w:color="auto" w:fill="D0CECE" w:themeFill="background2" w:themeFillShade="E6"/>
+          </w:tcPr>
+          <w:p>
+            <w:pPr>
+              <w:rPr>
+                <w:rFonts w:ascii="Consolas" w:hAnsi="Consolas"/>
+              </w:rPr>
+            </w:pPr>
+            <w:r>
+              <w:rPr>
+                <w:rFonts w:ascii="Consolas" w:hAnsi="Consolas" w:hint="eastAsia"/>
+              </w:rPr>
+              <w:t>8</w:t>
+            </w:r>
+          </w:p>
+        </w:tc>
+        <w:tc>
+          <w:tcPr>
+            <w:tcW w:w="4536" w:type="dxa"/>
+            <w:shd w:val="clear" w:color="auto" w:fill="auto"/>
+          </w:tcPr>
+          <w:p>
+            <w:pPr>
+              <w:rPr>
+                <w:rFonts w:ascii="Consolas" w:hAnsi="Consolas"/>
+                <w:b/>
+                <w:bCs/>
+                <w:strike/>
+              </w:rPr>
+            </w:pPr>
+            <w:r>
+              <w:rPr>
+                <w:rFonts w:ascii="Consolas" w:hAnsi="Consolas" w:hint="eastAsia"/>
+                <w:b/>
+                <w:bCs/>
+                <w:strike/>
+                <w:color w:val="FF0000"/>
+              </w:rPr>
+              <w:t>反向通信：模型并行维度</w:t>
+            </w:r>
+          </w:p>
+        </w:tc>
+        <w:tc>
+          <w:tcPr>
+            <w:tcW w:w="1796" w:type="dxa"/>
+            <w:vMerge/>
+          </w:tcPr>
+          <w:p>
+            <w:pPr>
+              <w:rPr>
+                <w:rFonts w:ascii="Consolas" w:hAnsi="Consolas"/>
+                <w:b/>
+                <w:bCs/>
+              </w:rPr>
+            </w:pPr>
+          </w:p>
+        </w:tc>
+      </w:tr>
+      <w:tr>
+        <w:tc>
+          <w:tcPr>
+            <w:tcW w:w="1129" w:type="dxa"/>
+            <w:shd w:val="clear" w:color="auto" w:fill="D0CECE" w:themeFill="background2" w:themeFillShade="E6"/>
+          </w:tcPr>
+          <w:p>
+            <w:pPr>
+              <w:rPr>
+                <w:rFonts w:ascii="Consolas" w:hAnsi="Consolas"/>
+              </w:rPr>
+            </w:pPr>
+            <w:r>
+              <w:rPr>
+                <w:rFonts w:ascii="Consolas" w:hAnsi="Consolas" w:hint="eastAsia"/>
+              </w:rPr>
+              <w:t>9</w:t>
+            </w:r>
+          </w:p>
+        </w:tc>
+        <w:tc>
+          <w:tcPr>
+            <w:tcW w:w="4536" w:type="dxa"/>
+            <w:shd w:val="clear" w:color="auto" w:fill="auto"/>
+          </w:tcPr>
+          <w:p>
+            <w:pPr>
+              <w:rPr>
+                <w:rFonts w:ascii="Consolas" w:hAnsi="Consolas"/>
+                <w:b/>
+                <w:bCs/>
+              </w:rPr>
+            </w:pPr>
+            <w:r>
+              <w:rPr>
+                <w:rFonts w:ascii="Consolas" w:hAnsi="Consolas" w:hint="eastAsia"/>
+                <w:b/>
+                <w:bCs/>
+              </w:rPr>
+              <w:t>tile</w:t>
+            </w:r>
+            <w:r>
+              <w:rPr>
+                <w:rFonts w:ascii="Consolas" w:hAnsi="Consolas"/>
+                <w:b/>
+                <w:bCs/>
+              </w:rPr>
+              <w:t xml:space="preserve"> _dram</w:t>
+            </w:r>
+            <w:r>
+              <w:rPr>
+                <w:rFonts w:ascii="Consolas" w:hAnsi="Consolas" w:hint="eastAsia"/>
+                <w:b/>
+                <w:bCs/>
+              </w:rPr>
+              <w:t>优化器参数写</w:t>
+            </w:r>
+          </w:p>
+        </w:tc>
+        <w:tc>
+          <w:tcPr>
+            <w:tcW w:w="1796" w:type="dxa"/>
+            <w:vMerge/>
+          </w:tcPr>
+          <w:p>
+            <w:pPr>
+              <w:rPr>
+                <w:rFonts w:ascii="Consolas" w:hAnsi="Consolas"/>
+                <w:b/>
+                <w:bCs/>
+              </w:rPr>
+            </w:pPr>
+          </w:p>
+        </w:tc>
+      </w:tr>
+      <w:tr>
+        <w:tc>
+          <w:tcPr>
+            <w:tcW w:w="1129" w:type="dxa"/>
+            <w:shd w:val="clear" w:color="auto" w:fill="D0CECE" w:themeFill="background2" w:themeFillShade="E6"/>
+          </w:tcPr>
+          <w:p>
+            <w:pPr>
+              <w:rPr>
+                <w:rFonts w:ascii="Consolas" w:hAnsi="Consolas"/>
+              </w:rPr>
+            </w:pPr>
+            <w:r>
+              <w:rPr>
+                <w:rFonts w:ascii="Consolas" w:hAnsi="Consolas" w:hint="eastAsia"/>
+              </w:rPr>
+              <w:t>1</w:t>
+            </w:r>
+            <w:r>
+              <w:rPr>
+                <w:rFonts w:ascii="Consolas" w:hAnsi="Consolas"/>
+              </w:rPr>
+              <w:t>0</w:t>
+            </w:r>
+          </w:p>
+        </w:tc>
+        <w:tc>
+          <w:tcPr>
+            <w:tcW w:w="4536" w:type="dxa"/>
+            <w:shd w:val="clear" w:color="auto" w:fill="auto"/>
+          </w:tcPr>
+          <w:p>
+            <w:pPr>
+              <w:rPr>
+                <w:rFonts w:ascii="Consolas" w:hAnsi="Consolas"/>
+                <w:b/>
+                <w:bCs/>
+              </w:rPr>
+            </w:pPr>
+            <w:r>
+              <w:rPr>
+                <w:rFonts w:ascii="Consolas" w:hAnsi="Consolas" w:hint="eastAsia"/>
+                <w:b/>
+                <w:bCs/>
+              </w:rPr>
+              <w:t>tile</w:t>
+            </w:r>
+            <w:r>
+              <w:rPr>
+                <w:rFonts w:ascii="Consolas" w:hAnsi="Consolas"/>
+                <w:b/>
+                <w:bCs/>
+              </w:rPr>
+              <w:t xml:space="preserve"> _dram</w:t>
+            </w:r>
+            <w:r>
+              <w:rPr>
+                <w:rFonts w:ascii="Consolas" w:hAnsi="Consolas" w:hint="eastAsia"/>
+                <w:b/>
+                <w:bCs/>
+              </w:rPr>
+              <w:t>权重梯度</w:t>
+            </w:r>
+            <w:r>
+              <w:rPr>
+                <w:rFonts w:ascii="Consolas" w:hAnsi="Consolas" w:hint="eastAsia"/>
+                <w:b/>
+                <w:bCs/>
+              </w:rPr>
+              <w:t>d</w:t>
+            </w:r>
+            <w:r>
+              <w:rPr>
+                <w:rFonts w:ascii="Consolas" w:hAnsi="Consolas"/>
+                <w:b/>
+                <w:bCs/>
+              </w:rPr>
+              <w:t xml:space="preserve">W </w:t>
+            </w:r>
+            <w:r>
+              <w:rPr>
+                <w:rFonts w:ascii="Consolas" w:hAnsi="Consolas" w:hint="eastAsia"/>
+                <w:b/>
+                <w:bCs/>
+              </w:rPr>
+              <w:t>3</w:t>
+            </w:r>
+            <w:r>
+              <w:rPr>
+                <w:rFonts w:ascii="Consolas" w:hAnsi="Consolas"/>
+                <w:b/>
+                <w:bCs/>
+              </w:rPr>
+              <w:t>2</w:t>
+            </w:r>
+            <w:r>
+              <w:rPr>
+                <w:rFonts w:ascii="Consolas" w:hAnsi="Consolas" w:hint="eastAsia"/>
+                <w:b/>
+                <w:bCs/>
+              </w:rPr>
+              <w:t>bit</w:t>
+            </w:r>
+            <w:r>
+              <w:rPr>
+                <w:rFonts w:ascii="Consolas" w:hAnsi="Consolas" w:hint="eastAsia"/>
+                <w:b/>
+                <w:bCs/>
+              </w:rPr>
+              <w:t>写</w:t>
+            </w:r>
+          </w:p>
+        </w:tc>
+        <w:tc>
+          <w:tcPr>
+            <w:tcW w:w="1796" w:type="dxa"/>
+            <w:vMerge/>
+          </w:tcPr>
+          <w:p>
+            <w:pPr>
+              <w:rPr>
+                <w:rFonts w:ascii="Consolas" w:hAnsi="Consolas"/>
+                <w:b/>
+                <w:bCs/>
+              </w:rPr>
+            </w:pPr>
+          </w:p>
+        </w:tc>
+      </w:tr>
+      <w:tr>
+        <w:tc>
+          <w:tcPr>
+            <w:tcW w:w="1129" w:type="dxa"/>
+            <w:shd w:val="clear" w:color="auto" w:fill="D0CECE" w:themeFill="background2" w:themeFillShade="E6"/>
+          </w:tcPr>
+          <w:p>
+            <w:pPr>
+              <w:rPr>
+                <w:rFonts w:ascii="Consolas" w:hAnsi="Consolas"/>
+              </w:rPr>
+            </w:pPr>
+            <w:r>
+              <w:rPr>
+                <w:rFonts w:ascii="Consolas" w:hAnsi="Consolas" w:hint="eastAsia"/>
+              </w:rPr>
+              <w:t>1</w:t>
+            </w:r>
+            <w:r>
+              <w:rPr>
+                <w:rFonts w:ascii="Consolas" w:hAnsi="Consolas"/>
+              </w:rPr>
+              <w:t>1</w:t>
+            </w:r>
+          </w:p>
+        </w:tc>
+        <w:tc>
+          <w:tcPr>
+            <w:tcW w:w="4536" w:type="dxa"/>
+            <w:shd w:val="clear" w:color="auto" w:fill="auto"/>
+          </w:tcPr>
+          <w:p>
+            <w:pPr>
+              <w:rPr>
+                <w:rFonts w:ascii="Consolas" w:hAnsi="Consolas"/>
+                <w:b/>
+                <w:bCs/>
+              </w:rPr>
+            </w:pPr>
+            <w:r>
+              <w:rPr>
+                <w:rFonts w:ascii="Consolas" w:hAnsi="Consolas" w:hint="eastAsia"/>
+                <w:b/>
+                <w:bCs/>
+              </w:rPr>
+              <w:t>edge</w:t>
+            </w:r>
+            <w:r>
+              <w:rPr>
+                <w:rFonts w:ascii="Consolas" w:hAnsi="Consolas"/>
+                <w:b/>
+                <w:bCs/>
+              </w:rPr>
+              <w:t xml:space="preserve">_dram </w:t>
+            </w:r>
+            <w:r>
+              <w:rPr>
+                <w:rFonts w:ascii="Consolas" w:hAnsi="Consolas"/>
+                <w:b/>
+                <w:bCs/>
+              </w:rPr>
+              <w:t xml:space="preserve"> </w:t>
+            </w:r>
+            <w:r>
+              <w:rPr>
+                <w:rFonts w:ascii="Consolas" w:hAnsi="Consolas" w:hint="eastAsia"/>
+                <w:b/>
+                <w:bCs/>
+              </w:rPr>
+              <w:t>优化器参数写</w:t>
+            </w:r>
+          </w:p>
+        </w:tc>
+        <w:tc>
+          <w:tcPr>
+            <w:tcW w:w="1796" w:type="dxa"/>
+            <w:vMerge/>
+          </w:tcPr>
+          <w:p>
+            <w:pPr>
+              <w:rPr>
+                <w:rFonts w:ascii="Consolas" w:hAnsi="Consolas"/>
+                <w:b/>
+                <w:bCs/>
+              </w:rPr>
+            </w:pPr>
+          </w:p>
+        </w:tc>
+      </w:tr>
+      <w:tr>
+        <w:tc>
+          <w:tcPr>
+            <w:tcW w:w="1129" w:type="dxa"/>
+            <w:shd w:val="clear" w:color="auto" w:fill="D0CECE" w:themeFill="background2" w:themeFillShade="E6"/>
+          </w:tcPr>
+          <w:p>
+            <w:pPr>
+              <w:rPr>
+                <w:rFonts w:ascii="Consolas" w:hAnsi="Consolas"/>
+              </w:rPr>
+            </w:pPr>
+            <w:r>
+              <w:rPr>
+                <w:rFonts w:ascii="Consolas" w:hAnsi="Consolas" w:hint="eastAsia"/>
+              </w:rPr>
+              <w:t>1</w:t>
+            </w:r>
+            <w:r>
+              <w:rPr>
+                <w:rFonts w:ascii="Consolas" w:hAnsi="Consolas"/>
+              </w:rPr>
+              <w:t>2</w:t>
+            </w:r>
+          </w:p>
+        </w:tc>
+        <w:tc>
+          <w:tcPr>
+            <w:tcW w:w="4536" w:type="dxa"/>
+            <w:shd w:val="clear" w:color="auto" w:fill="auto"/>
+          </w:tcPr>
+          <w:p>
+            <w:pPr>
+              <w:rPr>
+                <w:rFonts w:ascii="Consolas" w:hAnsi="Consolas"/>
+                <w:b/>
+                <w:bCs/>
+              </w:rPr>
+            </w:pPr>
+            <w:r>
+              <w:rPr>
+                <w:rFonts w:ascii="Consolas" w:hAnsi="Consolas" w:hint="eastAsia"/>
+                <w:b/>
+                <w:bCs/>
+              </w:rPr>
+              <w:t>edge</w:t>
+            </w:r>
+            <w:r>
+              <w:rPr>
+                <w:rFonts w:ascii="Consolas" w:hAnsi="Consolas"/>
+                <w:b/>
+                <w:bCs/>
+              </w:rPr>
+              <w:t xml:space="preserve">_dram </w:t>
+            </w:r>
+            <w:r>
+              <w:rPr>
+                <w:rFonts w:ascii="Consolas" w:hAnsi="Consolas"/>
+                <w:b/>
+                <w:bCs/>
+              </w:rPr>
+              <w:t xml:space="preserve"> </w:t>
+            </w:r>
+            <w:r>
+              <w:rPr>
+                <w:rFonts w:ascii="Consolas" w:hAnsi="Consolas" w:hint="eastAsia"/>
+                <w:b/>
+                <w:bCs/>
+              </w:rPr>
+              <w:t>权重梯度</w:t>
+            </w:r>
+            <w:r>
+              <w:rPr>
+                <w:rFonts w:ascii="Consolas" w:hAnsi="Consolas" w:hint="eastAsia"/>
+                <w:b/>
+                <w:bCs/>
+              </w:rPr>
+              <w:t>d</w:t>
+            </w:r>
+            <w:r>
+              <w:rPr>
+                <w:rFonts w:ascii="Consolas" w:hAnsi="Consolas"/>
+                <w:b/>
+                <w:bCs/>
+              </w:rPr>
+              <w:t xml:space="preserve">W </w:t>
+            </w:r>
+            <w:r>
+              <w:rPr>
+                <w:rFonts w:ascii="Consolas" w:hAnsi="Consolas" w:hint="eastAsia"/>
+                <w:b/>
+                <w:bCs/>
+              </w:rPr>
+              <w:t>3</w:t>
+            </w:r>
+            <w:r>
+              <w:rPr>
+                <w:rFonts w:ascii="Consolas" w:hAnsi="Consolas"/>
+                <w:b/>
+                <w:bCs/>
+              </w:rPr>
+              <w:t>2</w:t>
+            </w:r>
+            <w:r>
+              <w:rPr>
+                <w:rFonts w:ascii="Consolas" w:hAnsi="Consolas" w:hint="eastAsia"/>
+                <w:b/>
+                <w:bCs/>
+              </w:rPr>
+              <w:t>bit</w:t>
+            </w:r>
+            <w:r>
+              <w:rPr>
+                <w:rFonts w:ascii="Consolas" w:hAnsi="Consolas" w:hint="eastAsia"/>
+                <w:b/>
+                <w:bCs/>
+              </w:rPr>
+              <w:t>写</w:t>
+            </w:r>
+          </w:p>
+        </w:tc>
+        <w:tc>
+          <w:tcPr>
+            <w:tcW w:w="1796" w:type="dxa"/>
+            <w:vMerge/>
+          </w:tcPr>
+          <w:p>
+            <w:pPr>
+              <w:rPr>
+                <w:rFonts w:ascii="Consolas" w:hAnsi="Consolas"/>
+                <w:b/>
+                <w:bCs/>
+              </w:rPr>
+            </w:pPr>
+          </w:p>
+        </w:tc>
+      </w:tr>
+      <w:tr>
+        <w:tc>
+          <w:tcPr>
+            <w:tcW w:w="1129" w:type="dxa"/>
+          </w:tcPr>
+          <w:p>
+            <w:pPr>
+              <w:rPr>
+                <w:rFonts w:ascii="Consolas" w:hAnsi="Consolas"/>
+              </w:rPr>
+            </w:pPr>
+          </w:p>
+        </w:tc>
+        <w:tc>
+          <w:tcPr>
+            <w:tcW w:w="4536" w:type="dxa"/>
+          </w:tcPr>
+          <w:p>
+            <w:pPr>
+              <w:rPr>
+                <w:rFonts w:ascii="Consolas" w:hAnsi="Consolas"/>
+                <w:b/>
+                <w:bCs/>
+              </w:rPr>
+            </w:pPr>
+          </w:p>
+        </w:tc>
+        <w:tc>
+          <w:tcPr>
+            <w:tcW w:w="1796" w:type="dxa"/>
+            <w:vMerge/>
           </w:tcPr>
           <w:p>
             <w:pPr>
@@ -9214,12 +9768,83 @@
     </w:p>
     <w:p>
       <w:pPr>
+        <w:pStyle w:val="ab"/>
+      </w:pPr>
+    </w:p>
+    <w:p>
+      <w:pPr>
+        <w:pStyle w:val="ab"/>
+      </w:pPr>
+    </w:p>
+    <w:p>
+      <w:pPr>
+        <w:pStyle w:val="ab"/>
+      </w:pPr>
+    </w:p>
+    <w:p>
+      <w:pPr>
+        <w:pStyle w:val="ab"/>
+      </w:pPr>
+    </w:p>
+    <w:p>
+      <w:pPr>
+        <w:pStyle w:val="ab"/>
+      </w:pPr>
+    </w:p>
+    <w:p>
+      <w:pPr>
+        <w:pStyle w:val="ab"/>
+      </w:pPr>
+    </w:p>
+    <w:p>
+      <w:pPr>
+        <w:pStyle w:val="ab"/>
+      </w:pPr>
+    </w:p>
+    <w:p>
+      <w:pPr>
+        <w:pStyle w:val="ab"/>
+      </w:pPr>
+    </w:p>
+    <w:p>
+      <w:pPr>
+        <w:pStyle w:val="ab"/>
+      </w:pPr>
+    </w:p>
+    <w:p>
+      <w:pPr>
+        <w:pStyle w:val="ab"/>
+      </w:pPr>
+    </w:p>
+    <w:p>
+      <w:pPr>
+        <w:pStyle w:val="ab"/>
+      </w:pPr>
+    </w:p>
+    <w:p>
+      <w:pPr>
+        <w:pStyle w:val="ab"/>
+      </w:pPr>
+    </w:p>
+    <w:p>
+      <w:pPr>
+        <w:pStyle w:val="ab"/>
+      </w:pPr>
+    </w:p>
+    <w:p>
+      <w:pPr>
+        <w:pStyle w:val="ab"/>
+      </w:pPr>
+    </w:p>
+    <w:p>
+      <w:pPr>
         <w:pStyle w:val="4"/>
       </w:pPr>
       <w:r>
         <w:rPr>
           <w:rFonts w:hint="eastAsia"/>
         </w:rPr>
+        <w:lastRenderedPageBreak/>
         <w:t>权重更新</w:t>
       </w:r>
       <w:r>
@@ -9246,7 +9871,7 @@
     <w:tbl>
       <w:tblPr>
         <w:tblStyle w:val="aa"/>
-        <w:tblpPr w:leftFromText="180" w:rightFromText="180" w:vertAnchor="text" w:horzAnchor="margin" w:tblpY="1"/>
+        <w:tblpPr w:leftFromText="180" w:rightFromText="180" w:vertAnchor="text" w:horzAnchor="margin" w:tblpXSpec="center" w:tblpY="-10"/>
         <w:tblW w:w="0" w:type="auto"/>
         <w:tblLook w:val="04A0" w:firstRow="1" w:lastRow="0" w:firstColumn="1" w:lastColumn="0" w:noHBand="0" w:noVBand="1"/>
       </w:tblPr>
@@ -9890,7 +10515,7 @@
               <w:rPr>
                 <w:rFonts w:ascii="Consolas" w:hAnsi="Consolas" w:hint="eastAsia"/>
               </w:rPr>
-              <w:t>7</w:t>
+              <w:t>5</w:t>
             </w:r>
           </w:p>
         </w:tc>
@@ -9996,7 +10621,7 @@
               <w:rPr>
                 <w:rFonts w:ascii="Consolas" w:hAnsi="Consolas" w:hint="eastAsia"/>
               </w:rPr>
-              <w:t>8</w:t>
+              <w:t>6</w:t>
             </w:r>
           </w:p>
         </w:tc>
@@ -10142,21 +10767,10 @@
       <w:pPr>
         <w:pStyle w:val="ab"/>
       </w:pPr>
-    </w:p>
-    <w:p>
-      <w:pPr>
-        <w:pStyle w:val="ab"/>
-      </w:pPr>
-    </w:p>
-    <w:p>
-      <w:pPr>
-        <w:pStyle w:val="ab"/>
-      </w:pPr>
       <w:r>
         <w:rPr>
           <w:rFonts w:hint="eastAsia"/>
         </w:rPr>
-        <w:lastRenderedPageBreak/>
         <w:t>已经考虑的</w:t>
       </w:r>
       <w:r>
@@ -11554,6 +12168,39 @@
       <w:pPr>
         <w:pStyle w:val="ab"/>
       </w:pPr>
+      <w:r>
+        <w:rPr>
+          <w:rFonts w:hint="eastAsia"/>
+        </w:rPr>
+        <w:t>默认:</w:t>
+      </w:r>
+      <w:r>
+        <w:t>DP</w:t>
+      </w:r>
+      <w:r>
+        <w:rPr>
+          <w:rFonts w:hint="eastAsia"/>
+        </w:rPr>
+        <w:t>通信可以与计算overla</w:t>
+      </w:r>
+      <w:r>
+        <w:t>p</w:t>
+      </w:r>
+      <w:r>
+        <w:rPr>
+          <w:rFonts w:hint="eastAsia"/>
+        </w:rPr>
+        <w:t>；M</w:t>
+      </w:r>
+      <w:r>
+        <w:t>P</w:t>
+      </w:r>
+      <w:r>
+        <w:rPr>
+          <w:rFonts w:hint="eastAsia"/>
+        </w:rPr>
+        <w:t>通信不能与计算overlap</w:t>
+      </w:r>
     </w:p>
     <w:p>
       <w:pPr>
@@ -11562,152 +12209,309 @@
     </w:p>
     <w:p>
       <w:pPr>
-        <w:pStyle w:val="ab"/>
-      </w:pPr>
+        <w:pStyle w:val="4"/>
+      </w:pPr>
+      <w:r>
+        <w:rPr>
+          <w:rFonts w:hint="eastAsia"/>
+        </w:rPr>
+        <w:t>存在的问题</w:t>
+      </w:r>
     </w:p>
     <w:p>
       <w:pPr>
-        <w:pStyle w:val="ab"/>
-      </w:pPr>
+        <w:pStyle w:val="a5"/>
+        <w:numPr>
+          <w:ilvl w:val="0"/>
+          <w:numId w:val="17"/>
+        </w:numPr>
+        <w:ind w:firstLineChars="0"/>
+        <w:rPr>
+          <w:rFonts w:ascii="Consolas" w:hAnsi="Consolas"/>
+        </w:rPr>
+      </w:pPr>
+      <w:r>
+        <w:rPr>
+          <w:rFonts w:ascii="Consolas" w:hAnsi="Consolas" w:hint="eastAsia"/>
+        </w:rPr>
+        <w:t>考虑重计算，反向计算的时候重复一遍正向计算，</w:t>
+      </w:r>
+      <w:r>
+        <w:rPr>
+          <w:rFonts w:ascii="Consolas" w:hAnsi="Consolas" w:hint="eastAsia"/>
+          <w:color w:val="FF0000"/>
+        </w:rPr>
+        <w:t>需要存储该</w:t>
+      </w:r>
+      <w:r>
+        <w:rPr>
+          <w:rFonts w:ascii="Consolas" w:hAnsi="Consolas" w:hint="eastAsia"/>
+          <w:color w:val="FF0000"/>
+        </w:rPr>
+        <w:t>stage</w:t>
+      </w:r>
+      <w:r>
+        <w:rPr>
+          <w:rFonts w:ascii="Consolas" w:hAnsi="Consolas" w:hint="eastAsia"/>
+          <w:color w:val="FF0000"/>
+        </w:rPr>
+        <w:t>的所有激活</w:t>
+      </w:r>
+      <w:r>
+        <w:rPr>
+          <w:rFonts w:ascii="Consolas" w:hAnsi="Consolas" w:hint="eastAsia"/>
+        </w:rPr>
+        <w:t>，</w:t>
+      </w:r>
+      <w:r>
+        <w:rPr>
+          <w:rFonts w:ascii="Consolas" w:hAnsi="Consolas" w:hint="eastAsia"/>
+        </w:rPr>
+        <w:t>理想情况仍然需要片上存储中间激活</w:t>
+      </w:r>
+      <w:r>
+        <w:rPr>
+          <w:rFonts w:ascii="Consolas" w:hAnsi="Consolas" w:hint="eastAsia"/>
+        </w:rPr>
+        <w:t>；原本流水线根据</w:t>
+      </w:r>
+      <w:r>
+        <w:rPr>
+          <w:rFonts w:ascii="Consolas" w:hAnsi="Consolas" w:hint="eastAsia"/>
+        </w:rPr>
+        <w:t>stage</w:t>
+      </w:r>
+      <w:r>
+        <w:rPr>
+          <w:rFonts w:ascii="Consolas" w:hAnsi="Consolas" w:hint="eastAsia"/>
+        </w:rPr>
+        <w:t>段数存储</w:t>
+      </w:r>
+      <w:r>
+        <w:rPr>
+          <w:rFonts w:ascii="Consolas" w:hAnsi="Consolas" w:hint="eastAsia"/>
+        </w:rPr>
+        <w:t>N</w:t>
+      </w:r>
+      <w:r>
+        <w:rPr>
+          <w:rFonts w:ascii="Consolas" w:hAnsi="Consolas" w:hint="eastAsia"/>
+        </w:rPr>
+        <w:t>份激活，现在减少到预留一部份存储空间，用于存储</w:t>
+      </w:r>
+      <w:r>
+        <w:rPr>
+          <w:rFonts w:ascii="Consolas" w:hAnsi="Consolas" w:hint="eastAsia"/>
+        </w:rPr>
+        <w:t>反向过程中的</w:t>
+      </w:r>
+      <w:r>
+        <w:rPr>
+          <w:rFonts w:ascii="Consolas" w:hAnsi="Consolas" w:hint="eastAsia"/>
+        </w:rPr>
+        <w:t>1</w:t>
+      </w:r>
+      <w:r>
+        <w:rPr>
+          <w:rFonts w:ascii="Consolas" w:hAnsi="Consolas" w:hint="eastAsia"/>
+        </w:rPr>
+        <w:t>份激活</w:t>
+      </w:r>
+      <w:r>
+        <w:rPr>
+          <w:rFonts w:ascii="Consolas" w:hAnsi="Consolas" w:hint="eastAsia"/>
+        </w:rPr>
+        <w:t>。</w:t>
+      </w:r>
+      <w:r>
+        <w:rPr>
+          <w:rFonts w:ascii="Consolas" w:hAnsi="Consolas" w:hint="eastAsia"/>
+        </w:rPr>
+        <w:t>认为反向的</w:t>
+      </w:r>
+      <w:r>
+        <w:rPr>
+          <w:rFonts w:ascii="Consolas" w:hAnsi="Consolas" w:hint="eastAsia"/>
+        </w:rPr>
+        <w:t>dloss</w:t>
+      </w:r>
+      <w:r>
+        <w:rPr>
+          <w:rFonts w:ascii="Consolas" w:hAnsi="Consolas" w:hint="eastAsia"/>
+        </w:rPr>
+        <w:t>不能被及时消耗，多次读写</w:t>
+      </w:r>
     </w:p>
     <w:p>
       <w:pPr>
-        <w:pStyle w:val="ab"/>
-      </w:pPr>
+        <w:pStyle w:val="a5"/>
+        <w:numPr>
+          <w:ilvl w:val="0"/>
+          <w:numId w:val="17"/>
+        </w:numPr>
+        <w:ind w:firstLineChars="0"/>
+        <w:rPr>
+          <w:rFonts w:ascii="Consolas" w:hAnsi="Consolas"/>
+        </w:rPr>
+      </w:pPr>
+      <w:r>
+        <w:rPr>
+          <w:rFonts w:ascii="Consolas" w:hAnsi="Consolas" w:hint="eastAsia"/>
+        </w:rPr>
+        <w:t>对于</w:t>
+      </w:r>
+      <w:r>
+        <w:rPr>
+          <w:rFonts w:ascii="Consolas" w:hAnsi="Consolas" w:hint="eastAsia"/>
+        </w:rPr>
+        <w:t>S</w:t>
+      </w:r>
+      <w:r>
+        <w:rPr>
+          <w:rFonts w:ascii="Consolas" w:hAnsi="Consolas"/>
+        </w:rPr>
+        <w:t>RAM</w:t>
+      </w:r>
+      <w:r>
+        <w:rPr>
+          <w:rFonts w:ascii="Consolas" w:hAnsi="Consolas" w:hint="eastAsia"/>
+        </w:rPr>
+        <w:t>策略需要优化考虑，可以考虑</w:t>
+      </w:r>
+      <w:r>
+        <w:rPr>
+          <w:rFonts w:ascii="Consolas" w:hAnsi="Consolas" w:hint="eastAsia"/>
+        </w:rPr>
+        <w:t>1</w:t>
+      </w:r>
+      <w:r>
+        <w:rPr>
+          <w:rFonts w:ascii="Consolas" w:hAnsi="Consolas"/>
+        </w:rPr>
+        <w:t>6</w:t>
+      </w:r>
+      <w:r>
+        <w:rPr>
+          <w:rFonts w:ascii="Consolas" w:hAnsi="Consolas" w:hint="eastAsia"/>
+        </w:rPr>
+        <w:t>bit</w:t>
+      </w:r>
+      <w:r>
+        <w:rPr>
+          <w:rFonts w:ascii="Consolas" w:hAnsi="Consolas" w:hint="eastAsia"/>
+        </w:rPr>
+        <w:t>存</w:t>
+      </w:r>
+      <w:r>
+        <w:rPr>
+          <w:rFonts w:ascii="Consolas" w:hAnsi="Consolas" w:hint="eastAsia"/>
+        </w:rPr>
+        <w:t>S</w:t>
+      </w:r>
+      <w:r>
+        <w:rPr>
+          <w:rFonts w:ascii="Consolas" w:hAnsi="Consolas"/>
+        </w:rPr>
+        <w:t>RAM</w:t>
+      </w:r>
+      <w:r>
+        <w:rPr>
+          <w:rFonts w:ascii="Consolas" w:hAnsi="Consolas" w:hint="eastAsia"/>
+        </w:rPr>
+        <w:t>，</w:t>
+      </w:r>
+      <w:r>
+        <w:rPr>
+          <w:rFonts w:ascii="Consolas" w:hAnsi="Consolas" w:hint="eastAsia"/>
+        </w:rPr>
+        <w:t>3</w:t>
+      </w:r>
+      <w:r>
+        <w:rPr>
+          <w:rFonts w:ascii="Consolas" w:hAnsi="Consolas"/>
+        </w:rPr>
+        <w:t>2</w:t>
+      </w:r>
+      <w:r>
+        <w:rPr>
+          <w:rFonts w:ascii="Consolas" w:hAnsi="Consolas" w:hint="eastAsia"/>
+        </w:rPr>
+        <w:t>比特备份以及优化器参数存</w:t>
+      </w:r>
+      <w:r>
+        <w:rPr>
+          <w:rFonts w:ascii="Consolas" w:hAnsi="Consolas" w:hint="eastAsia"/>
+        </w:rPr>
+        <w:t>dram</w:t>
+      </w:r>
     </w:p>
     <w:p>
       <w:pPr>
-        <w:pStyle w:val="ab"/>
-      </w:pPr>
+        <w:pStyle w:val="a5"/>
+        <w:numPr>
+          <w:ilvl w:val="0"/>
+          <w:numId w:val="17"/>
+        </w:numPr>
+        <w:ind w:firstLineChars="0"/>
+        <w:rPr>
+          <w:rFonts w:ascii="Consolas" w:hAnsi="Consolas"/>
+        </w:rPr>
+      </w:pPr>
+      <w:r>
+        <w:rPr>
+          <w:rFonts w:ascii="Consolas" w:hAnsi="Consolas" w:hint="eastAsia"/>
+        </w:rPr>
+        <w:t>认为</w:t>
+      </w:r>
+      <w:r>
+        <w:rPr>
+          <w:rFonts w:ascii="Consolas" w:hAnsi="Consolas" w:hint="eastAsia"/>
+        </w:rPr>
+        <w:t>dloss</w:t>
+      </w:r>
+      <w:r>
+        <w:rPr>
+          <w:rFonts w:ascii="Consolas" w:hAnsi="Consolas" w:hint="eastAsia"/>
+        </w:rPr>
+        <w:t>与激活计算得到梯度的过程中，</w:t>
+      </w:r>
+      <w:r>
+        <w:rPr>
+          <w:rFonts w:ascii="Consolas" w:hAnsi="Consolas" w:hint="eastAsia"/>
+        </w:rPr>
+        <w:t>dloss</w:t>
+      </w:r>
+      <w:r>
+        <w:rPr>
+          <w:rFonts w:ascii="Consolas" w:hAnsi="Consolas" w:hint="eastAsia"/>
+        </w:rPr>
+        <w:t>更不频繁存取的数据流为</w:t>
+      </w:r>
+      <w:r>
+        <w:rPr>
+          <w:rFonts w:ascii="Consolas" w:hAnsi="Consolas" w:hint="eastAsia"/>
+        </w:rPr>
+        <w:t>W</w:t>
+      </w:r>
+      <w:r>
+        <w:rPr>
+          <w:rFonts w:ascii="Consolas" w:hAnsi="Consolas"/>
+        </w:rPr>
+        <w:t>S</w:t>
+      </w:r>
     </w:p>
     <w:p>
       <w:pPr>
-        <w:pStyle w:val="ab"/>
+        <w:rPr>
+          <w:rFonts w:ascii="Consolas" w:hAnsi="Consolas"/>
+        </w:rPr>
       </w:pPr>
     </w:p>
     <w:p>
       <w:pPr>
-        <w:pStyle w:val="4"/>
-      </w:pPr>
-      <w:r>
-        <w:rPr>
-          <w:rFonts w:hint="eastAsia"/>
-        </w:rPr>
-        <w:t>存在的问题</w:t>
-      </w:r>
-    </w:p>
-    <w:p>
-      <w:pPr>
-        <w:rPr>
-          <w:rFonts w:ascii="Consolas" w:hAnsi="Consolas"/>
-        </w:rPr>
-      </w:pPr>
-      <w:r>
-        <w:rPr>
-          <w:rFonts w:ascii="Consolas" w:hAnsi="Consolas" w:hint="eastAsia"/>
-        </w:rPr>
-        <w:t>考虑重计算，反向计算的时候重复一遍正向计算，</w:t>
-      </w:r>
-      <w:r>
-        <w:rPr>
-          <w:rFonts w:ascii="Consolas" w:hAnsi="Consolas" w:hint="eastAsia"/>
-          <w:color w:val="FF0000"/>
-        </w:rPr>
-        <w:t>需要存储该</w:t>
-      </w:r>
-      <w:r>
-        <w:rPr>
-          <w:rFonts w:ascii="Consolas" w:hAnsi="Consolas" w:hint="eastAsia"/>
-          <w:color w:val="FF0000"/>
-        </w:rPr>
-        <w:t>stage</w:t>
-      </w:r>
-      <w:r>
-        <w:rPr>
-          <w:rFonts w:ascii="Consolas" w:hAnsi="Consolas" w:hint="eastAsia"/>
-          <w:color w:val="FF0000"/>
-        </w:rPr>
-        <w:t>的所有激活</w:t>
-      </w:r>
-      <w:r>
-        <w:rPr>
-          <w:rFonts w:ascii="Consolas" w:hAnsi="Consolas" w:hint="eastAsia"/>
-        </w:rPr>
-        <w:t>，</w:t>
-      </w:r>
-      <w:r>
-        <w:rPr>
-          <w:rFonts w:ascii="Consolas" w:hAnsi="Consolas" w:hint="eastAsia"/>
-        </w:rPr>
-        <w:t>理想情况仍然需要片上存储中间激活</w:t>
-      </w:r>
-      <w:r>
-        <w:rPr>
-          <w:rFonts w:ascii="Consolas" w:hAnsi="Consolas" w:hint="eastAsia"/>
-        </w:rPr>
-        <w:t>；原本流水线根据</w:t>
-      </w:r>
-      <w:r>
-        <w:rPr>
-          <w:rFonts w:ascii="Consolas" w:hAnsi="Consolas" w:hint="eastAsia"/>
-        </w:rPr>
-        <w:t>stage</w:t>
-      </w:r>
-      <w:r>
-        <w:rPr>
-          <w:rFonts w:ascii="Consolas" w:hAnsi="Consolas" w:hint="eastAsia"/>
-        </w:rPr>
-        <w:t>段数存储</w:t>
-      </w:r>
-      <w:r>
-        <w:rPr>
-          <w:rFonts w:ascii="Consolas" w:hAnsi="Consolas" w:hint="eastAsia"/>
-        </w:rPr>
-        <w:t>N</w:t>
-      </w:r>
-      <w:r>
-        <w:rPr>
-          <w:rFonts w:ascii="Consolas" w:hAnsi="Consolas" w:hint="eastAsia"/>
-        </w:rPr>
-        <w:t>份激活，现在减少到预留一部份存储空间，用于存储</w:t>
-      </w:r>
-      <w:r>
-        <w:rPr>
-          <w:rFonts w:ascii="Consolas" w:hAnsi="Consolas" w:hint="eastAsia"/>
-        </w:rPr>
-        <w:t>反向过程中的</w:t>
-      </w:r>
-      <w:r>
-        <w:rPr>
-          <w:rFonts w:ascii="Consolas" w:hAnsi="Consolas" w:hint="eastAsia"/>
-        </w:rPr>
-        <w:t>1</w:t>
-      </w:r>
-      <w:r>
-        <w:rPr>
-          <w:rFonts w:ascii="Consolas" w:hAnsi="Consolas" w:hint="eastAsia"/>
-        </w:rPr>
-        <w:t>份激活</w:t>
-      </w:r>
-      <w:r>
-        <w:rPr>
-          <w:rFonts w:ascii="Consolas" w:hAnsi="Consolas" w:hint="eastAsia"/>
-        </w:rPr>
-        <w:t>。</w:t>
-      </w:r>
-    </w:p>
-    <w:p>
-      <w:pPr>
-        <w:rPr>
-          <w:rFonts w:ascii="Consolas" w:hAnsi="Consolas"/>
-        </w:rPr>
-      </w:pPr>
-    </w:p>
-    <w:p>
-      <w:pPr>
         <w:pStyle w:val="2"/>
       </w:pPr>
-      <w:bookmarkStart w:id="5" w:name="_Toc137498090"/>
+      <w:bookmarkStart w:id="5" w:name="_Toc137664611"/>
       <w:r>
         <w:rPr>
           <w:rFonts w:hint="eastAsia"/>
@@ -11763,12 +12567,11 @@
       <w:pPr>
         <w:pStyle w:val="2"/>
       </w:pPr>
-      <w:bookmarkStart w:id="6" w:name="_Toc137498091"/>
+      <w:bookmarkStart w:id="6" w:name="_Toc137664612"/>
       <w:r>
         <w:rPr>
           <w:rFonts w:hint="eastAsia"/>
         </w:rPr>
-        <w:lastRenderedPageBreak/>
         <w:t>附录</w:t>
       </w:r>
       <w:bookmarkEnd w:id="6"/>
@@ -13274,6 +14077,7 @@
           <w:szCs w:val="18"/>
           <w:bdr w:val="none" w:sz="0" w:space="0" w:color="auto" w:frame="1"/>
         </w:rPr>
+        <w:lastRenderedPageBreak/>
         <w:t>    </w:t>
       </w:r>
       <w:r>
@@ -13782,7 +14586,6 @@
           <w:szCs w:val="18"/>
           <w:bdr w:val="none" w:sz="0" w:space="0" w:color="auto" w:frame="1"/>
         </w:rPr>
-        <w:lastRenderedPageBreak/>
         <w:t>              </w:t>
       </w:r>
       <w:r>
@@ -15403,6 +16206,95 @@
     </w:lvl>
   </w:abstractNum>
   <w:abstractNum w:abstractNumId="8" w15:restartNumberingAfterBreak="0">
+    <w:nsid w:val="396060C1"/>
+    <w:multiLevelType w:val="hybridMultilevel"/>
+    <w:tmpl w:val="F0A222C0"/>
+    <w:lvl w:ilvl="0" w:tplc="45289EF0">
+      <w:start w:val="1"/>
+      <w:numFmt w:val="decimal"/>
+      <w:lvlText w:val="%1."/>
+      <w:lvlJc w:val="left"/>
+      <w:pPr>
+        <w:ind w:left="360" w:hanging="360"/>
+      </w:pPr>
+      <w:rPr>
+        <w:rFonts w:hint="default"/>
+      </w:rPr>
+    </w:lvl>
+    <w:lvl w:ilvl="1" w:tplc="04090019" w:tentative="1">
+      <w:start w:val="1"/>
+      <w:numFmt w:val="lowerLetter"/>
+      <w:lvlText w:val="%2)"/>
+      <w:lvlJc w:val="left"/>
+      <w:pPr>
+        <w:ind w:left="880" w:hanging="440"/>
+      </w:pPr>
+    </w:lvl>
+    <w:lvl w:ilvl="2" w:tplc="0409001B" w:tentative="1">
+      <w:start w:val="1"/>
+      <w:numFmt w:val="lowerRoman"/>
+      <w:lvlText w:val="%3."/>
+      <w:lvlJc w:val="right"/>
+      <w:pPr>
+        <w:ind w:left="1320" w:hanging="440"/>
+      </w:pPr>
+    </w:lvl>
+    <w:lvl w:ilvl="3" w:tplc="0409000F" w:tentative="1">
+      <w:start w:val="1"/>
+      <w:numFmt w:val="decimal"/>
+      <w:lvlText w:val="%4."/>
+      <w:lvlJc w:val="left"/>
+      <w:pPr>
+        <w:ind w:left="1760" w:hanging="440"/>
+      </w:pPr>
+    </w:lvl>
+    <w:lvl w:ilvl="4" w:tplc="04090019" w:tentative="1">
+      <w:start w:val="1"/>
+      <w:numFmt w:val="lowerLetter"/>
+      <w:lvlText w:val="%5)"/>
+      <w:lvlJc w:val="left"/>
+      <w:pPr>
+        <w:ind w:left="2200" w:hanging="440"/>
+      </w:pPr>
+    </w:lvl>
+    <w:lvl w:ilvl="5" w:tplc="0409001B" w:tentative="1">
+      <w:start w:val="1"/>
+      <w:numFmt w:val="lowerRoman"/>
+      <w:lvlText w:val="%6."/>
+      <w:lvlJc w:val="right"/>
+      <w:pPr>
+        <w:ind w:left="2640" w:hanging="440"/>
+      </w:pPr>
+    </w:lvl>
+    <w:lvl w:ilvl="6" w:tplc="0409000F" w:tentative="1">
+      <w:start w:val="1"/>
+      <w:numFmt w:val="decimal"/>
+      <w:lvlText w:val="%7."/>
+      <w:lvlJc w:val="left"/>
+      <w:pPr>
+        <w:ind w:left="3080" w:hanging="440"/>
+      </w:pPr>
+    </w:lvl>
+    <w:lvl w:ilvl="7" w:tplc="04090019" w:tentative="1">
+      <w:start w:val="1"/>
+      <w:numFmt w:val="lowerLetter"/>
+      <w:lvlText w:val="%8)"/>
+      <w:lvlJc w:val="left"/>
+      <w:pPr>
+        <w:ind w:left="3520" w:hanging="440"/>
+      </w:pPr>
+    </w:lvl>
+    <w:lvl w:ilvl="8" w:tplc="0409001B" w:tentative="1">
+      <w:start w:val="1"/>
+      <w:numFmt w:val="lowerRoman"/>
+      <w:lvlText w:val="%9."/>
+      <w:lvlJc w:val="right"/>
+      <w:pPr>
+        <w:ind w:left="3960" w:hanging="440"/>
+      </w:pPr>
+    </w:lvl>
+  </w:abstractNum>
+  <w:abstractNum w:abstractNumId="9" w15:restartNumberingAfterBreak="0">
     <w:nsid w:val="52A26600"/>
     <w:multiLevelType w:val="multilevel"/>
     <w:tmpl w:val="A4AE5272"/>
@@ -15515,7 +16407,7 @@
       </w:pPr>
     </w:lvl>
   </w:abstractNum>
-  <w:abstractNum w:abstractNumId="9" w15:restartNumberingAfterBreak="0">
+  <w:abstractNum w:abstractNumId="10" w15:restartNumberingAfterBreak="0">
     <w:nsid w:val="65F95D5D"/>
     <w:multiLevelType w:val="hybridMultilevel"/>
     <w:tmpl w:val="E5824B30"/>
@@ -15604,7 +16496,7 @@
       </w:pPr>
     </w:lvl>
   </w:abstractNum>
-  <w:abstractNum w:abstractNumId="10" w15:restartNumberingAfterBreak="0">
+  <w:abstractNum w:abstractNumId="11" w15:restartNumberingAfterBreak="0">
     <w:nsid w:val="6CC33D23"/>
     <w:multiLevelType w:val="hybridMultilevel"/>
     <w:tmpl w:val="1FCC1746"/>
@@ -15694,7 +16586,7 @@
       </w:pPr>
     </w:lvl>
   </w:abstractNum>
-  <w:abstractNum w:abstractNumId="11" w15:restartNumberingAfterBreak="0">
+  <w:abstractNum w:abstractNumId="12" w15:restartNumberingAfterBreak="0">
     <w:nsid w:val="707A358A"/>
     <w:multiLevelType w:val="hybridMultilevel"/>
     <w:tmpl w:val="45928622"/>
@@ -15785,7 +16677,7 @@
     </w:lvl>
   </w:abstractNum>
   <w:num w:numId="1" w16cid:durableId="1738432517">
-    <w:abstractNumId w:val="9"/>
+    <w:abstractNumId w:val="10"/>
   </w:num>
   <w:num w:numId="2" w16cid:durableId="1906794117">
     <w:abstractNumId w:val="2"/>
@@ -15800,7 +16692,7 @@
     <w:abstractNumId w:val="1"/>
   </w:num>
   <w:num w:numId="6" w16cid:durableId="1653215952">
-    <w:abstractNumId w:val="8"/>
+    <w:abstractNumId w:val="9"/>
   </w:num>
   <w:num w:numId="7" w16cid:durableId="1606691002">
     <w:abstractNumId w:val="3"/>
@@ -15815,31 +16707,34 @@
     <w:abstractNumId w:val="4"/>
   </w:num>
   <w:num w:numId="11" w16cid:durableId="756487592">
+    <w:abstractNumId w:val="12"/>
+  </w:num>
+  <w:num w:numId="12" w16cid:durableId="991368732">
     <w:abstractNumId w:val="11"/>
   </w:num>
-  <w:num w:numId="12" w16cid:durableId="991368732">
-    <w:abstractNumId w:val="10"/>
-  </w:num>
   <w:num w:numId="13" w16cid:durableId="1872330241">
-    <w:abstractNumId w:val="10"/>
+    <w:abstractNumId w:val="11"/>
     <w:lvlOverride w:ilvl="0">
       <w:startOverride w:val="1"/>
     </w:lvlOverride>
   </w:num>
   <w:num w:numId="14" w16cid:durableId="63064705">
-    <w:abstractNumId w:val="10"/>
+    <w:abstractNumId w:val="11"/>
   </w:num>
   <w:num w:numId="15" w16cid:durableId="229005756">
-    <w:abstractNumId w:val="10"/>
+    <w:abstractNumId w:val="11"/>
     <w:lvlOverride w:ilvl="0">
       <w:startOverride w:val="1"/>
     </w:lvlOverride>
   </w:num>
   <w:num w:numId="16" w16cid:durableId="1965767673">
-    <w:abstractNumId w:val="10"/>
+    <w:abstractNumId w:val="11"/>
     <w:lvlOverride w:ilvl="0">
       <w:startOverride w:val="1"/>
     </w:lvlOverride>
+  </w:num>
+  <w:num w:numId="17" w16cid:durableId="1975405056">
+    <w:abstractNumId w:val="8"/>
   </w:num>
 </w:numbering>
 </file>
@@ -16791,15 +17686,26 @@
   <w:rsids>
     <w:rsidRoot w:val="006F2E5D"/>
     <w:rsid w:val="00210F78"/>
+    <w:rsid w:val="002C0D3C"/>
+    <w:rsid w:val="00365D80"/>
+    <w:rsid w:val="00455208"/>
+    <w:rsid w:val="004A43EC"/>
+    <w:rsid w:val="004F08EF"/>
     <w:rsid w:val="00515DE1"/>
     <w:rsid w:val="006F2E5D"/>
     <w:rsid w:val="00733CB9"/>
     <w:rsid w:val="009A2D9F"/>
+    <w:rsid w:val="009E3DCA"/>
     <w:rsid w:val="00A10AF0"/>
+    <w:rsid w:val="00A6626E"/>
     <w:rsid w:val="00C001DC"/>
+    <w:rsid w:val="00C01BC4"/>
     <w:rsid w:val="00CF48F9"/>
+    <w:rsid w:val="00D30793"/>
+    <w:rsid w:val="00D459BE"/>
     <w:rsid w:val="00E05266"/>
     <w:rsid w:val="00E37FDF"/>
+    <w:rsid w:val="00E7256C"/>
     <w:rsid w:val="00F82EF8"/>
   </w:rsids>
   <m:mathPr>

</xml_diff>

<commit_message>
add boost mode for pipeline execute
</commit_message>
<xml_diff>
--- a/说明文档.docx
+++ b/说明文档.docx
@@ -56,7 +56,7 @@
           <w:r>
             <w:fldChar w:fldCharType="separate"/>
           </w:r>
-          <w:hyperlink w:anchor="_Toc137996045" w:history="1">
+          <w:hyperlink w:anchor="_Toc138581501" w:history="1">
             <w:r>
               <w:rPr>
                 <w:rStyle w:val="a3"/>
@@ -83,7 +83,7 @@
                 <w:noProof/>
                 <w:webHidden/>
               </w:rPr>
-              <w:instrText xml:space="preserve"> PAGEREF _Toc137996045 \h </w:instrText>
+              <w:instrText xml:space="preserve"> PAGEREF _Toc138581501 \h </w:instrText>
             </w:r>
             <w:r>
               <w:rPr>
@@ -126,7 +126,7 @@
               <w14:ligatures w14:val="standardContextual"/>
             </w:rPr>
           </w:pPr>
-          <w:hyperlink w:anchor="_Toc137996046" w:history="1">
+          <w:hyperlink w:anchor="_Toc138581502" w:history="1">
             <w:r>
               <w:rPr>
                 <w:rStyle w:val="a3"/>
@@ -167,7 +167,7 @@
                 <w:noProof/>
                 <w:webHidden/>
               </w:rPr>
-              <w:instrText xml:space="preserve"> PAGEREF _Toc137996046 \h </w:instrText>
+              <w:instrText xml:space="preserve"> PAGEREF _Toc138581502 \h </w:instrText>
             </w:r>
             <w:r>
               <w:rPr>
@@ -210,7 +210,7 @@
               <w14:ligatures w14:val="standardContextual"/>
             </w:rPr>
           </w:pPr>
-          <w:hyperlink w:anchor="_Toc137996047" w:history="1">
+          <w:hyperlink w:anchor="_Toc138581503" w:history="1">
             <w:r>
               <w:rPr>
                 <w:rStyle w:val="a3"/>
@@ -251,7 +251,7 @@
                 <w:noProof/>
                 <w:webHidden/>
               </w:rPr>
-              <w:instrText xml:space="preserve"> PAGEREF _Toc137996047 \h </w:instrText>
+              <w:instrText xml:space="preserve"> PAGEREF _Toc138581503 \h </w:instrText>
             </w:r>
             <w:r>
               <w:rPr>
@@ -294,7 +294,7 @@
               <w14:ligatures w14:val="standardContextual"/>
             </w:rPr>
           </w:pPr>
-          <w:hyperlink w:anchor="_Toc137996048" w:history="1">
+          <w:hyperlink w:anchor="_Toc138581504" w:history="1">
             <w:r>
               <w:rPr>
                 <w:rStyle w:val="a3"/>
@@ -335,7 +335,7 @@
                 <w:noProof/>
                 <w:webHidden/>
               </w:rPr>
-              <w:instrText xml:space="preserve"> PAGEREF _Toc137996048 \h </w:instrText>
+              <w:instrText xml:space="preserve"> PAGEREF _Toc138581504 \h </w:instrText>
             </w:r>
             <w:r>
               <w:rPr>
@@ -378,7 +378,7 @@
               <w14:ligatures w14:val="standardContextual"/>
             </w:rPr>
           </w:pPr>
-          <w:hyperlink w:anchor="_Toc137996049" w:history="1">
+          <w:hyperlink w:anchor="_Toc138581505" w:history="1">
             <w:r>
               <w:rPr>
                 <w:rStyle w:val="a3"/>
@@ -419,7 +419,7 @@
                 <w:noProof/>
                 <w:webHidden/>
               </w:rPr>
-              <w:instrText xml:space="preserve"> PAGEREF _Toc137996049 \h </w:instrText>
+              <w:instrText xml:space="preserve"> PAGEREF _Toc138581505 \h </w:instrText>
             </w:r>
             <w:r>
               <w:rPr>
@@ -462,7 +462,7 @@
               <w14:ligatures w14:val="standardContextual"/>
             </w:rPr>
           </w:pPr>
-          <w:hyperlink w:anchor="_Toc137996050" w:history="1">
+          <w:hyperlink w:anchor="_Toc138581506" w:history="1">
             <w:r>
               <w:rPr>
                 <w:rStyle w:val="a3"/>
@@ -503,7 +503,7 @@
                 <w:noProof/>
                 <w:webHidden/>
               </w:rPr>
-              <w:instrText xml:space="preserve"> PAGEREF _Toc137996050 \h </w:instrText>
+              <w:instrText xml:space="preserve"> PAGEREF _Toc138581506 \h </w:instrText>
             </w:r>
             <w:r>
               <w:rPr>
@@ -546,7 +546,7 @@
               <w14:ligatures w14:val="standardContextual"/>
             </w:rPr>
           </w:pPr>
-          <w:hyperlink w:anchor="_Toc137996051" w:history="1">
+          <w:hyperlink w:anchor="_Toc138581507" w:history="1">
             <w:r>
               <w:rPr>
                 <w:rStyle w:val="a3"/>
@@ -587,7 +587,7 @@
                 <w:noProof/>
                 <w:webHidden/>
               </w:rPr>
-              <w:instrText xml:space="preserve"> PAGEREF _Toc137996051 \h </w:instrText>
+              <w:instrText xml:space="preserve"> PAGEREF _Toc138581507 \h </w:instrText>
             </w:r>
             <w:r>
               <w:rPr>
@@ -671,7 +671,7 @@
           <w:tab w:val="left" w:pos="9305"/>
         </w:tabs>
       </w:pPr>
-      <w:bookmarkStart w:id="0" w:name="_Toc137996045"/>
+      <w:bookmarkStart w:id="0" w:name="_Toc138581501"/>
       <w:r>
         <w:lastRenderedPageBreak/>
         <w:t>代码文件说明</w:t>
@@ -685,7 +685,7 @@
       <w:pPr>
         <w:pStyle w:val="2"/>
       </w:pPr>
-      <w:bookmarkStart w:id="1" w:name="_Toc137996046"/>
+      <w:bookmarkStart w:id="1" w:name="_Toc138581502"/>
       <w:r>
         <w:t>仿真框架</w:t>
       </w:r>
@@ -1183,7 +1183,7 @@
       <w:pPr>
         <w:pStyle w:val="2"/>
       </w:pPr>
-      <w:bookmarkStart w:id="2" w:name="_Toc137996047"/>
+      <w:bookmarkStart w:id="2" w:name="_Toc138581503"/>
       <w:r>
         <w:t>文件</w:t>
       </w:r>
@@ -1958,7 +1958,7 @@
       <w:pPr>
         <w:pStyle w:val="2"/>
       </w:pPr>
-      <w:bookmarkStart w:id="3" w:name="_Toc137996048"/>
+      <w:bookmarkStart w:id="3" w:name="_Toc138581504"/>
       <w:r>
         <w:rPr>
           <w:rFonts w:hint="eastAsia"/>
@@ -4668,7 +4668,7 @@
       <w:pPr>
         <w:pStyle w:val="2"/>
       </w:pPr>
-      <w:bookmarkStart w:id="4" w:name="_Toc137996049"/>
+      <w:bookmarkStart w:id="4" w:name="_Toc138581505"/>
       <w:r>
         <w:rPr>
           <w:rFonts w:hint="eastAsia"/>
@@ -12517,7 +12517,7 @@
       <w:pPr>
         <w:pStyle w:val="2"/>
       </w:pPr>
-      <w:bookmarkStart w:id="5" w:name="_Toc137996050"/>
+      <w:bookmarkStart w:id="5" w:name="_Toc138581506"/>
       <w:r>
         <w:rPr>
           <w:rFonts w:hint="eastAsia"/>
@@ -12560,24 +12560,16 @@
     </w:p>
     <w:p/>
     <w:p/>
-    <w:p/>
-    <w:p/>
-    <w:p/>
-    <w:p/>
-    <w:p/>
-    <w:p/>
-    <w:p/>
-    <w:p/>
-    <w:p/>
     <w:p>
       <w:pPr>
         <w:pStyle w:val="2"/>
       </w:pPr>
-      <w:bookmarkStart w:id="6" w:name="_Toc137996051"/>
+      <w:bookmarkStart w:id="6" w:name="_Toc138581507"/>
       <w:r>
         <w:rPr>
           <w:rFonts w:hint="eastAsia"/>
         </w:rPr>
+        <w:lastRenderedPageBreak/>
         <w:t>附录</w:t>
       </w:r>
       <w:bookmarkEnd w:id="6"/>
@@ -14083,7 +14075,6 @@
           <w:szCs w:val="18"/>
           <w:bdr w:val="none" w:sz="0" w:space="0" w:color="auto" w:frame="1"/>
         </w:rPr>
-        <w:lastRenderedPageBreak/>
         <w:t>    </w:t>
       </w:r>
       <w:r>
@@ -14592,6 +14583,7 @@
           <w:szCs w:val="18"/>
           <w:bdr w:val="none" w:sz="0" w:space="0" w:color="auto" w:frame="1"/>
         </w:rPr>
+        <w:lastRenderedPageBreak/>
         <w:t>              </w:t>
       </w:r>
       <w:r>
@@ -17691,6 +17683,7 @@
   </w:compat>
   <w:rsids>
     <w:rsidRoot w:val="006F2E5D"/>
+    <w:rsid w:val="0007755B"/>
     <w:rsid w:val="00210F78"/>
     <w:rsid w:val="002C0D3C"/>
     <w:rsid w:val="00365D80"/>

</xml_diff>

<commit_message>
update the compute model
</commit_message>
<xml_diff>
--- a/说明文档.docx
+++ b/说明文档.docx
@@ -56,7 +56,7 @@
           <w:r>
             <w:fldChar w:fldCharType="separate"/>
           </w:r>
-          <w:hyperlink w:anchor="_Toc138581501" w:history="1">
+          <w:hyperlink w:anchor="_Toc144042310" w:history="1">
             <w:r>
               <w:rPr>
                 <w:rStyle w:val="a3"/>
@@ -83,7 +83,7 @@
                 <w:noProof/>
                 <w:webHidden/>
               </w:rPr>
-              <w:instrText xml:space="preserve"> PAGEREF _Toc138581501 \h </w:instrText>
+              <w:instrText xml:space="preserve"> PAGEREF _Toc144042310 \h </w:instrText>
             </w:r>
             <w:r>
               <w:rPr>
@@ -126,7 +126,7 @@
               <w14:ligatures w14:val="standardContextual"/>
             </w:rPr>
           </w:pPr>
-          <w:hyperlink w:anchor="_Toc138581502" w:history="1">
+          <w:hyperlink w:anchor="_Toc144042311" w:history="1">
             <w:r>
               <w:rPr>
                 <w:rStyle w:val="a3"/>
@@ -167,7 +167,7 @@
                 <w:noProof/>
                 <w:webHidden/>
               </w:rPr>
-              <w:instrText xml:space="preserve"> PAGEREF _Toc138581502 \h </w:instrText>
+              <w:instrText xml:space="preserve"> PAGEREF _Toc144042311 \h </w:instrText>
             </w:r>
             <w:r>
               <w:rPr>
@@ -210,7 +210,7 @@
               <w14:ligatures w14:val="standardContextual"/>
             </w:rPr>
           </w:pPr>
-          <w:hyperlink w:anchor="_Toc138581503" w:history="1">
+          <w:hyperlink w:anchor="_Toc144042312" w:history="1">
             <w:r>
               <w:rPr>
                 <w:rStyle w:val="a3"/>
@@ -251,7 +251,7 @@
                 <w:noProof/>
                 <w:webHidden/>
               </w:rPr>
-              <w:instrText xml:space="preserve"> PAGEREF _Toc138581503 \h </w:instrText>
+              <w:instrText xml:space="preserve"> PAGEREF _Toc144042312 \h </w:instrText>
             </w:r>
             <w:r>
               <w:rPr>
@@ -294,7 +294,7 @@
               <w14:ligatures w14:val="standardContextual"/>
             </w:rPr>
           </w:pPr>
-          <w:hyperlink w:anchor="_Toc138581504" w:history="1">
+          <w:hyperlink w:anchor="_Toc144042313" w:history="1">
             <w:r>
               <w:rPr>
                 <w:rStyle w:val="a3"/>
@@ -335,7 +335,7 @@
                 <w:noProof/>
                 <w:webHidden/>
               </w:rPr>
-              <w:instrText xml:space="preserve"> PAGEREF _Toc138581504 \h </w:instrText>
+              <w:instrText xml:space="preserve"> PAGEREF _Toc144042313 \h </w:instrText>
             </w:r>
             <w:r>
               <w:rPr>
@@ -378,7 +378,7 @@
               <w14:ligatures w14:val="standardContextual"/>
             </w:rPr>
           </w:pPr>
-          <w:hyperlink w:anchor="_Toc138581505" w:history="1">
+          <w:hyperlink w:anchor="_Toc144042314" w:history="1">
             <w:r>
               <w:rPr>
                 <w:rStyle w:val="a3"/>
@@ -419,7 +419,7 @@
                 <w:noProof/>
                 <w:webHidden/>
               </w:rPr>
-              <w:instrText xml:space="preserve"> PAGEREF _Toc138581505 \h </w:instrText>
+              <w:instrText xml:space="preserve"> PAGEREF _Toc144042314 \h </w:instrText>
             </w:r>
             <w:r>
               <w:rPr>
@@ -462,7 +462,7 @@
               <w14:ligatures w14:val="standardContextual"/>
             </w:rPr>
           </w:pPr>
-          <w:hyperlink w:anchor="_Toc138581506" w:history="1">
+          <w:hyperlink w:anchor="_Toc144042315" w:history="1">
             <w:r>
               <w:rPr>
                 <w:rStyle w:val="a3"/>
@@ -503,7 +503,7 @@
                 <w:noProof/>
                 <w:webHidden/>
               </w:rPr>
-              <w:instrText xml:space="preserve"> PAGEREF _Toc138581506 \h </w:instrText>
+              <w:instrText xml:space="preserve"> PAGEREF _Toc144042315 \h </w:instrText>
             </w:r>
             <w:r>
               <w:rPr>
@@ -546,7 +546,7 @@
               <w14:ligatures w14:val="standardContextual"/>
             </w:rPr>
           </w:pPr>
-          <w:hyperlink w:anchor="_Toc138581507" w:history="1">
+          <w:hyperlink w:anchor="_Toc144042316" w:history="1">
             <w:r>
               <w:rPr>
                 <w:rStyle w:val="a3"/>
@@ -566,7 +566,7 @@
                 <w:rStyle w:val="a3"/>
                 <w:noProof/>
               </w:rPr>
-              <w:t>附录</w:t>
+              <w:t>并行抽象</w:t>
             </w:r>
             <w:r>
               <w:rPr>
@@ -587,7 +587,91 @@
                 <w:noProof/>
                 <w:webHidden/>
               </w:rPr>
-              <w:instrText xml:space="preserve"> PAGEREF _Toc138581507 \h </w:instrText>
+              <w:instrText xml:space="preserve"> PAGEREF _Toc144042316 \h </w:instrText>
+            </w:r>
+            <w:r>
+              <w:rPr>
+                <w:noProof/>
+                <w:webHidden/>
+              </w:rPr>
+            </w:r>
+            <w:r>
+              <w:rPr>
+                <w:noProof/>
+                <w:webHidden/>
+              </w:rPr>
+              <w:fldChar w:fldCharType="separate"/>
+            </w:r>
+            <w:r>
+              <w:rPr>
+                <w:noProof/>
+                <w:webHidden/>
+              </w:rPr>
+              <w:t>7</w:t>
+            </w:r>
+            <w:r>
+              <w:rPr>
+                <w:noProof/>
+                <w:webHidden/>
+              </w:rPr>
+              <w:fldChar w:fldCharType="end"/>
+            </w:r>
+          </w:hyperlink>
+        </w:p>
+        <w:p>
+          <w:pPr>
+            <w:pStyle w:val="TOC2"/>
+            <w:tabs>
+              <w:tab w:val="left" w:pos="1050"/>
+              <w:tab w:val="right" w:leader="dot" w:pos="10456"/>
+            </w:tabs>
+            <w:rPr>
+              <w:noProof/>
+              <w14:ligatures w14:val="standardContextual"/>
+            </w:rPr>
+          </w:pPr>
+          <w:hyperlink w:anchor="_Toc144042317" w:history="1">
+            <w:r>
+              <w:rPr>
+                <w:rStyle w:val="a3"/>
+                <w:noProof/>
+              </w:rPr>
+              <w:t>七.</w:t>
+            </w:r>
+            <w:r>
+              <w:rPr>
+                <w:noProof/>
+                <w14:ligatures w14:val="standardContextual"/>
+              </w:rPr>
+              <w:tab/>
+            </w:r>
+            <w:r>
+              <w:rPr>
+                <w:rStyle w:val="a3"/>
+                <w:noProof/>
+              </w:rPr>
+              <w:t>附录</w:t>
+            </w:r>
+            <w:r>
+              <w:rPr>
+                <w:noProof/>
+                <w:webHidden/>
+              </w:rPr>
+              <w:tab/>
+            </w:r>
+            <w:r>
+              <w:rPr>
+                <w:noProof/>
+                <w:webHidden/>
+              </w:rPr>
+              <w:fldChar w:fldCharType="begin"/>
+            </w:r>
+            <w:r>
+              <w:rPr>
+                <w:noProof/>
+                <w:webHidden/>
+              </w:rPr>
+              <w:instrText xml:space="preserve"> PAGEREF _Toc144042317 \h </w:instrText>
             </w:r>
             <w:r>
               <w:rPr>
@@ -671,7 +755,7 @@
           <w:tab w:val="left" w:pos="9305"/>
         </w:tabs>
       </w:pPr>
-      <w:bookmarkStart w:id="0" w:name="_Toc138581501"/>
+      <w:bookmarkStart w:id="0" w:name="_Toc144042310"/>
       <w:r>
         <w:lastRenderedPageBreak/>
         <w:t>代码文件说明</w:t>
@@ -685,7 +769,7 @@
       <w:pPr>
         <w:pStyle w:val="2"/>
       </w:pPr>
-      <w:bookmarkStart w:id="1" w:name="_Toc138581502"/>
+      <w:bookmarkStart w:id="1" w:name="_Toc144042311"/>
       <w:r>
         <w:t>仿真框架</w:t>
       </w:r>
@@ -1183,7 +1267,7 @@
       <w:pPr>
         <w:pStyle w:val="2"/>
       </w:pPr>
-      <w:bookmarkStart w:id="2" w:name="_Toc138581503"/>
+      <w:bookmarkStart w:id="2" w:name="_Toc144042312"/>
       <w:r>
         <w:t>文件</w:t>
       </w:r>
@@ -1958,7 +2042,7 @@
       <w:pPr>
         <w:pStyle w:val="2"/>
       </w:pPr>
-      <w:bookmarkStart w:id="3" w:name="_Toc138581504"/>
+      <w:bookmarkStart w:id="3" w:name="_Toc144042313"/>
       <w:r>
         <w:rPr>
           <w:rFonts w:hint="eastAsia"/>
@@ -4668,7 +4752,7 @@
       <w:pPr>
         <w:pStyle w:val="2"/>
       </w:pPr>
-      <w:bookmarkStart w:id="4" w:name="_Toc138581505"/>
+      <w:bookmarkStart w:id="4" w:name="_Toc144042314"/>
       <w:r>
         <w:rPr>
           <w:rFonts w:hint="eastAsia"/>
@@ -12515,13 +12599,3649 @@
     </w:p>
     <w:p>
       <w:pPr>
+        <w:rPr>
+          <w:rFonts w:ascii="Consolas" w:hAnsi="Consolas"/>
+        </w:rPr>
+      </w:pPr>
+    </w:p>
+    <w:p>
+      <w:pPr>
+        <w:rPr>
+          <w:rFonts w:ascii="Consolas" w:hAnsi="Consolas" w:hint="eastAsia"/>
+        </w:rPr>
+      </w:pPr>
+    </w:p>
+    <w:p>
+      <w:pPr>
         <w:pStyle w:val="2"/>
       </w:pPr>
-      <w:bookmarkStart w:id="5" w:name="_Toc138581506"/>
       <w:r>
         <w:rPr>
           <w:rFonts w:hint="eastAsia"/>
         </w:rPr>
+        <w:t>计算建模</w:t>
+      </w:r>
+    </w:p>
+    <w:p>
+      <w:pPr>
+        <w:pStyle w:val="a5"/>
+        <w:numPr>
+          <w:ilvl w:val="0"/>
+          <w:numId w:val="18"/>
+        </w:numPr>
+        <w:ind w:firstLineChars="0"/>
+      </w:pPr>
+      <w:r>
+        <w:rPr>
+          <w:rFonts w:hint="eastAsia"/>
+        </w:rPr>
+        <w:t>简单的计算模型只需要用算子macs除以硬件的macs数或者算力；复杂一点的考虑，需要为计算与通信进程</w:t>
+      </w:r>
+      <w:r>
+        <w:rPr>
+          <w:rFonts w:hint="eastAsia"/>
+        </w:rPr>
+        <w:lastRenderedPageBreak/>
+        <w:t>考</w:t>
+      </w:r>
+      <w:r>
+        <w:rPr>
+          <w:rFonts w:hint="eastAsia"/>
+        </w:rPr>
+        <w:t>虑是否可以overlap的问题；</w:t>
+      </w:r>
+    </w:p>
+    <w:p>
+      <w:pPr>
+        <w:pStyle w:val="a5"/>
+        <w:numPr>
+          <w:ilvl w:val="0"/>
+          <w:numId w:val="18"/>
+        </w:numPr>
+        <w:ind w:firstLineChars="0"/>
+      </w:pPr>
+      <w:r>
+        <w:rPr>
+          <w:rFonts w:hint="eastAsia"/>
+        </w:rPr>
+        <w:t>另一方面计算模型需要反应输入size的影响，形成‘’陡峭”曲线</w:t>
+      </w:r>
+      <w:r>
+        <w:rPr>
+          <w:rFonts w:hint="eastAsia"/>
+        </w:rPr>
+        <w:t>，scale</w:t>
+      </w:r>
+      <w:r>
+        <w:t>-</w:t>
+      </w:r>
+      <w:r>
+        <w:rPr>
+          <w:rFonts w:hint="eastAsia"/>
+        </w:rPr>
+        <w:t>sim有对脉动阵列的简单数学建模；在本人的学习过程中，也看到直接与尺寸相关的建模方式</w:t>
+      </w:r>
+      <w:r>
+        <w:rPr>
+          <w:rFonts w:hint="eastAsia"/>
+        </w:rPr>
+        <w:t>。</w:t>
+      </w:r>
+    </w:p>
+    <w:p>
+      <w:pPr>
+        <w:widowControl/>
+        <w:shd w:val="clear" w:color="auto" w:fill="1F1F1F"/>
+        <w:spacing w:line="160" w:lineRule="exact"/>
+        <w:jc w:val="left"/>
+        <w:rPr>
+          <w:rFonts w:ascii="Consolas" w:eastAsia="宋体" w:hAnsi="Consolas" w:cs="宋体"/>
+          <w:color w:val="CCCCCC"/>
+          <w:kern w:val="0"/>
+          <w:sz w:val="13"/>
+          <w:szCs w:val="13"/>
+        </w:rPr>
+      </w:pPr>
+      <w:r>
+        <w:rPr>
+          <w:rFonts w:ascii="Consolas" w:eastAsia="宋体" w:hAnsi="Consolas" w:cs="宋体"/>
+          <w:color w:val="CCCCCC"/>
+          <w:kern w:val="0"/>
+          <w:sz w:val="13"/>
+          <w:szCs w:val="13"/>
+        </w:rPr>
+        <w:t xml:space="preserve">    </w:t>
+      </w:r>
+      <w:r>
+        <w:rPr>
+          <w:rFonts w:ascii="Consolas" w:eastAsia="宋体" w:hAnsi="Consolas" w:cs="宋体"/>
+          <w:color w:val="569CD6"/>
+          <w:kern w:val="0"/>
+          <w:sz w:val="13"/>
+          <w:szCs w:val="13"/>
+        </w:rPr>
+        <w:t>def</w:t>
+      </w:r>
+      <w:r>
+        <w:rPr>
+          <w:rFonts w:ascii="Consolas" w:eastAsia="宋体" w:hAnsi="Consolas" w:cs="宋体"/>
+          <w:color w:val="CCCCCC"/>
+          <w:kern w:val="0"/>
+          <w:sz w:val="13"/>
+          <w:szCs w:val="13"/>
+        </w:rPr>
+        <w:t xml:space="preserve"> </w:t>
+      </w:r>
+      <w:r>
+        <w:rPr>
+          <w:rFonts w:ascii="Consolas" w:eastAsia="宋体" w:hAnsi="Consolas" w:cs="宋体"/>
+          <w:color w:val="DCDCAA"/>
+          <w:kern w:val="0"/>
+          <w:sz w:val="13"/>
+          <w:szCs w:val="13"/>
+        </w:rPr>
+        <w:t>compute_cycles</w:t>
+      </w:r>
+      <w:r>
+        <w:rPr>
+          <w:rFonts w:ascii="Consolas" w:eastAsia="宋体" w:hAnsi="Consolas" w:cs="宋体"/>
+          <w:color w:val="CCCCCC"/>
+          <w:kern w:val="0"/>
+          <w:sz w:val="13"/>
+          <w:szCs w:val="13"/>
+        </w:rPr>
+        <w:t>(</w:t>
+      </w:r>
+      <w:r>
+        <w:rPr>
+          <w:rFonts w:ascii="Consolas" w:eastAsia="宋体" w:hAnsi="Consolas" w:cs="宋体"/>
+          <w:color w:val="9CDCFE"/>
+          <w:kern w:val="0"/>
+          <w:sz w:val="13"/>
+          <w:szCs w:val="13"/>
+        </w:rPr>
+        <w:t>self</w:t>
+      </w:r>
+      <w:r>
+        <w:rPr>
+          <w:rFonts w:ascii="Consolas" w:eastAsia="宋体" w:hAnsi="Consolas" w:cs="宋体"/>
+          <w:color w:val="CCCCCC"/>
+          <w:kern w:val="0"/>
+          <w:sz w:val="13"/>
+          <w:szCs w:val="13"/>
+        </w:rPr>
+        <w:t>,</w:t>
+      </w:r>
+      <w:r>
+        <w:rPr>
+          <w:rFonts w:ascii="Consolas" w:eastAsia="宋体" w:hAnsi="Consolas" w:cs="宋体"/>
+          <w:color w:val="9CDCFE"/>
+          <w:kern w:val="0"/>
+          <w:sz w:val="13"/>
+          <w:szCs w:val="13"/>
+        </w:rPr>
+        <w:t>param</w:t>
+      </w:r>
+      <w:r>
+        <w:rPr>
+          <w:rFonts w:ascii="Consolas" w:eastAsia="宋体" w:hAnsi="Consolas" w:cs="宋体"/>
+          <w:color w:val="CCCCCC"/>
+          <w:kern w:val="0"/>
+          <w:sz w:val="13"/>
+          <w:szCs w:val="13"/>
+        </w:rPr>
+        <w:t>:</w:t>
+      </w:r>
+      <w:r>
+        <w:rPr>
+          <w:rFonts w:ascii="Consolas" w:eastAsia="宋体" w:hAnsi="Consolas" w:cs="宋体"/>
+          <w:color w:val="9CDCFE"/>
+          <w:kern w:val="0"/>
+          <w:sz w:val="13"/>
+          <w:szCs w:val="13"/>
+        </w:rPr>
+        <w:t>List</w:t>
+      </w:r>
+      <w:r>
+        <w:rPr>
+          <w:rFonts w:ascii="Consolas" w:eastAsia="宋体" w:hAnsi="Consolas" w:cs="宋体"/>
+          <w:color w:val="CCCCCC"/>
+          <w:kern w:val="0"/>
+          <w:sz w:val="13"/>
+          <w:szCs w:val="13"/>
+        </w:rPr>
+        <w:t>[</w:t>
+      </w:r>
+      <w:r>
+        <w:rPr>
+          <w:rFonts w:ascii="Consolas" w:eastAsia="宋体" w:hAnsi="Consolas" w:cs="宋体"/>
+          <w:color w:val="4EC9B0"/>
+          <w:kern w:val="0"/>
+          <w:sz w:val="13"/>
+          <w:szCs w:val="13"/>
+        </w:rPr>
+        <w:t>int</w:t>
+      </w:r>
+      <w:r>
+        <w:rPr>
+          <w:rFonts w:ascii="Consolas" w:eastAsia="宋体" w:hAnsi="Consolas" w:cs="宋体"/>
+          <w:color w:val="CCCCCC"/>
+          <w:kern w:val="0"/>
+          <w:sz w:val="13"/>
+          <w:szCs w:val="13"/>
+        </w:rPr>
+        <w:t>]):</w:t>
+      </w:r>
+    </w:p>
+    <w:p>
+      <w:pPr>
+        <w:widowControl/>
+        <w:shd w:val="clear" w:color="auto" w:fill="1F1F1F"/>
+        <w:spacing w:line="160" w:lineRule="exact"/>
+        <w:jc w:val="left"/>
+        <w:rPr>
+          <w:rFonts w:ascii="Consolas" w:eastAsia="宋体" w:hAnsi="Consolas" w:cs="宋体"/>
+          <w:color w:val="CCCCCC"/>
+          <w:kern w:val="0"/>
+          <w:sz w:val="13"/>
+          <w:szCs w:val="13"/>
+        </w:rPr>
+      </w:pPr>
+      <w:r>
+        <w:rPr>
+          <w:rFonts w:ascii="Consolas" w:eastAsia="宋体" w:hAnsi="Consolas" w:cs="宋体"/>
+          <w:color w:val="CCCCCC"/>
+          <w:kern w:val="0"/>
+          <w:sz w:val="13"/>
+          <w:szCs w:val="13"/>
+        </w:rPr>
+        <w:t xml:space="preserve">        </w:t>
+      </w:r>
+      <w:r>
+        <w:rPr>
+          <w:rFonts w:ascii="Consolas" w:eastAsia="宋体" w:hAnsi="Consolas" w:cs="宋体"/>
+          <w:color w:val="6A9955"/>
+          <w:kern w:val="0"/>
+          <w:sz w:val="13"/>
+          <w:szCs w:val="13"/>
+        </w:rPr>
+        <w:t>'''</w:t>
+      </w:r>
+    </w:p>
+    <w:p>
+      <w:pPr>
+        <w:widowControl/>
+        <w:shd w:val="clear" w:color="auto" w:fill="1F1F1F"/>
+        <w:spacing w:line="160" w:lineRule="exact"/>
+        <w:jc w:val="left"/>
+        <w:rPr>
+          <w:rFonts w:ascii="Consolas" w:eastAsia="宋体" w:hAnsi="Consolas" w:cs="宋体"/>
+          <w:color w:val="CCCCCC"/>
+          <w:kern w:val="0"/>
+          <w:sz w:val="13"/>
+          <w:szCs w:val="13"/>
+        </w:rPr>
+      </w:pPr>
+      <w:r>
+        <w:rPr>
+          <w:rFonts w:ascii="Consolas" w:eastAsia="宋体" w:hAnsi="Consolas" w:cs="宋体"/>
+          <w:color w:val="6A9955"/>
+          <w:kern w:val="0"/>
+          <w:sz w:val="13"/>
+          <w:szCs w:val="13"/>
+        </w:rPr>
+        <w:t>        define matrix multiply [m,n,k]: (m,k)*(k,n)=(m,n)</w:t>
+      </w:r>
+    </w:p>
+    <w:p>
+      <w:pPr>
+        <w:widowControl/>
+        <w:shd w:val="clear" w:color="auto" w:fill="1F1F1F"/>
+        <w:spacing w:line="160" w:lineRule="exact"/>
+        <w:jc w:val="left"/>
+        <w:rPr>
+          <w:rFonts w:ascii="Consolas" w:eastAsia="宋体" w:hAnsi="Consolas" w:cs="宋体"/>
+          <w:color w:val="CCCCCC"/>
+          <w:kern w:val="0"/>
+          <w:sz w:val="13"/>
+          <w:szCs w:val="13"/>
+        </w:rPr>
+      </w:pPr>
+      <w:r>
+        <w:rPr>
+          <w:rFonts w:ascii="Consolas" w:eastAsia="宋体" w:hAnsi="Consolas" w:cs="宋体"/>
+          <w:color w:val="6A9955"/>
+          <w:kern w:val="0"/>
+          <w:sz w:val="13"/>
+          <w:szCs w:val="13"/>
+        </w:rPr>
+        <w:t>        SR:m SC:n T: k</w:t>
+      </w:r>
+    </w:p>
+    <w:p>
+      <w:pPr>
+        <w:widowControl/>
+        <w:shd w:val="clear" w:color="auto" w:fill="1F1F1F"/>
+        <w:spacing w:line="160" w:lineRule="exact"/>
+        <w:jc w:val="left"/>
+        <w:rPr>
+          <w:rFonts w:ascii="Consolas" w:eastAsia="宋体" w:hAnsi="Consolas" w:cs="宋体"/>
+          <w:color w:val="CCCCCC"/>
+          <w:kern w:val="0"/>
+          <w:sz w:val="13"/>
+          <w:szCs w:val="13"/>
+        </w:rPr>
+      </w:pPr>
+      <w:r>
+        <w:rPr>
+          <w:rFonts w:ascii="Consolas" w:eastAsia="宋体" w:hAnsi="Consolas" w:cs="宋体"/>
+          <w:color w:val="6A9955"/>
+          <w:kern w:val="0"/>
+          <w:sz w:val="13"/>
+          <w:szCs w:val="13"/>
+        </w:rPr>
+        <w:t>        PE array num:PR*RC</w:t>
+      </w:r>
+    </w:p>
+    <w:p>
+      <w:pPr>
+        <w:widowControl/>
+        <w:shd w:val="clear" w:color="auto" w:fill="1F1F1F"/>
+        <w:spacing w:line="160" w:lineRule="exact"/>
+        <w:jc w:val="left"/>
+        <w:rPr>
+          <w:rFonts w:ascii="Consolas" w:eastAsia="宋体" w:hAnsi="Consolas" w:cs="宋体"/>
+          <w:color w:val="CCCCCC"/>
+          <w:kern w:val="0"/>
+          <w:sz w:val="13"/>
+          <w:szCs w:val="13"/>
+        </w:rPr>
+      </w:pPr>
+      <w:r>
+        <w:rPr>
+          <w:rFonts w:ascii="Consolas" w:eastAsia="宋体" w:hAnsi="Consolas" w:cs="宋体"/>
+          <w:color w:val="6A9955"/>
+          <w:kern w:val="0"/>
+          <w:sz w:val="13"/>
+          <w:szCs w:val="13"/>
+        </w:rPr>
+        <w:t>        each PE macs units: R*C</w:t>
+      </w:r>
+    </w:p>
+    <w:p>
+      <w:pPr>
+        <w:widowControl/>
+        <w:shd w:val="clear" w:color="auto" w:fill="1F1F1F"/>
+        <w:spacing w:line="160" w:lineRule="exact"/>
+        <w:jc w:val="left"/>
+        <w:rPr>
+          <w:rFonts w:ascii="Consolas" w:eastAsia="宋体" w:hAnsi="Consolas" w:cs="宋体"/>
+          <w:color w:val="CCCCCC"/>
+          <w:kern w:val="0"/>
+          <w:sz w:val="13"/>
+          <w:szCs w:val="13"/>
+        </w:rPr>
+      </w:pPr>
+      <w:r>
+        <w:rPr>
+          <w:rFonts w:ascii="Consolas" w:eastAsia="宋体" w:hAnsi="Consolas" w:cs="宋体"/>
+          <w:color w:val="6A9955"/>
+          <w:kern w:val="0"/>
+          <w:sz w:val="13"/>
+          <w:szCs w:val="13"/>
+        </w:rPr>
+        <w:t>        #reference: https://github.com/ARM-software/SCALE-Sim</w:t>
+      </w:r>
+    </w:p>
+    <w:p>
+      <w:pPr>
+        <w:widowControl/>
+        <w:shd w:val="clear" w:color="auto" w:fill="1F1F1F"/>
+        <w:spacing w:line="160" w:lineRule="exact"/>
+        <w:jc w:val="left"/>
+        <w:rPr>
+          <w:rFonts w:ascii="Consolas" w:eastAsia="宋体" w:hAnsi="Consolas" w:cs="宋体"/>
+          <w:color w:val="CCCCCC"/>
+          <w:kern w:val="0"/>
+          <w:sz w:val="13"/>
+          <w:szCs w:val="13"/>
+        </w:rPr>
+      </w:pPr>
+      <w:r>
+        <w:rPr>
+          <w:rFonts w:ascii="Consolas" w:eastAsia="宋体" w:hAnsi="Consolas" w:cs="宋体"/>
+          <w:color w:val="6A9955"/>
+          <w:kern w:val="0"/>
+          <w:sz w:val="13"/>
+          <w:szCs w:val="13"/>
+        </w:rPr>
+        <w:t>        '''</w:t>
+      </w:r>
+    </w:p>
+    <w:p>
+      <w:pPr>
+        <w:widowControl/>
+        <w:shd w:val="clear" w:color="auto" w:fill="1F1F1F"/>
+        <w:spacing w:line="160" w:lineRule="exact"/>
+        <w:jc w:val="left"/>
+        <w:rPr>
+          <w:rFonts w:ascii="Consolas" w:eastAsia="宋体" w:hAnsi="Consolas" w:cs="宋体"/>
+          <w:color w:val="CCCCCC"/>
+          <w:kern w:val="0"/>
+          <w:sz w:val="13"/>
+          <w:szCs w:val="13"/>
+        </w:rPr>
+      </w:pPr>
+      <w:r>
+        <w:rPr>
+          <w:rFonts w:ascii="Consolas" w:eastAsia="宋体" w:hAnsi="Consolas" w:cs="宋体"/>
+          <w:color w:val="CCCCCC"/>
+          <w:kern w:val="0"/>
+          <w:sz w:val="13"/>
+          <w:szCs w:val="13"/>
+        </w:rPr>
+        <w:t xml:space="preserve">        </w:t>
+      </w:r>
+      <w:r>
+        <w:rPr>
+          <w:rFonts w:ascii="Consolas" w:eastAsia="宋体" w:hAnsi="Consolas" w:cs="宋体"/>
+          <w:color w:val="C586C0"/>
+          <w:kern w:val="0"/>
+          <w:sz w:val="13"/>
+          <w:szCs w:val="13"/>
+        </w:rPr>
+        <w:t>assert</w:t>
+      </w:r>
+      <w:r>
+        <w:rPr>
+          <w:rFonts w:ascii="Consolas" w:eastAsia="宋体" w:hAnsi="Consolas" w:cs="宋体"/>
+          <w:color w:val="CCCCCC"/>
+          <w:kern w:val="0"/>
+          <w:sz w:val="13"/>
+          <w:szCs w:val="13"/>
+        </w:rPr>
+        <w:t>(</w:t>
+      </w:r>
+      <w:r>
+        <w:rPr>
+          <w:rFonts w:ascii="Consolas" w:eastAsia="宋体" w:hAnsi="Consolas" w:cs="宋体"/>
+          <w:color w:val="DCDCAA"/>
+          <w:kern w:val="0"/>
+          <w:sz w:val="13"/>
+          <w:szCs w:val="13"/>
+        </w:rPr>
+        <w:t>len</w:t>
+      </w:r>
+      <w:r>
+        <w:rPr>
+          <w:rFonts w:ascii="Consolas" w:eastAsia="宋体" w:hAnsi="Consolas" w:cs="宋体"/>
+          <w:color w:val="CCCCCC"/>
+          <w:kern w:val="0"/>
+          <w:sz w:val="13"/>
+          <w:szCs w:val="13"/>
+        </w:rPr>
+        <w:t>(</w:t>
+      </w:r>
+      <w:r>
+        <w:rPr>
+          <w:rFonts w:ascii="Consolas" w:eastAsia="宋体" w:hAnsi="Consolas" w:cs="宋体"/>
+          <w:color w:val="9CDCFE"/>
+          <w:kern w:val="0"/>
+          <w:sz w:val="13"/>
+          <w:szCs w:val="13"/>
+        </w:rPr>
+        <w:t>param</w:t>
+      </w:r>
+      <w:r>
+        <w:rPr>
+          <w:rFonts w:ascii="Consolas" w:eastAsia="宋体" w:hAnsi="Consolas" w:cs="宋体"/>
+          <w:color w:val="CCCCCC"/>
+          <w:kern w:val="0"/>
+          <w:sz w:val="13"/>
+          <w:szCs w:val="13"/>
+        </w:rPr>
+        <w:t>)</w:t>
+      </w:r>
+      <w:r>
+        <w:rPr>
+          <w:rFonts w:ascii="Consolas" w:eastAsia="宋体" w:hAnsi="Consolas" w:cs="宋体"/>
+          <w:color w:val="D4D4D4"/>
+          <w:kern w:val="0"/>
+          <w:sz w:val="13"/>
+          <w:szCs w:val="13"/>
+        </w:rPr>
+        <w:t>==</w:t>
+      </w:r>
+      <w:r>
+        <w:rPr>
+          <w:rFonts w:ascii="Consolas" w:eastAsia="宋体" w:hAnsi="Consolas" w:cs="宋体"/>
+          <w:color w:val="B5CEA8"/>
+          <w:kern w:val="0"/>
+          <w:sz w:val="13"/>
+          <w:szCs w:val="13"/>
+        </w:rPr>
+        <w:t>3</w:t>
+      </w:r>
+      <w:r>
+        <w:rPr>
+          <w:rFonts w:ascii="Consolas" w:eastAsia="宋体" w:hAnsi="Consolas" w:cs="宋体"/>
+          <w:color w:val="CCCCCC"/>
+          <w:kern w:val="0"/>
+          <w:sz w:val="13"/>
+          <w:szCs w:val="13"/>
+        </w:rPr>
+        <w:t>)</w:t>
+      </w:r>
+    </w:p>
+    <w:p>
+      <w:pPr>
+        <w:widowControl/>
+        <w:shd w:val="clear" w:color="auto" w:fill="1F1F1F"/>
+        <w:spacing w:line="160" w:lineRule="exact"/>
+        <w:jc w:val="left"/>
+        <w:rPr>
+          <w:rFonts w:ascii="Consolas" w:eastAsia="宋体" w:hAnsi="Consolas" w:cs="宋体"/>
+          <w:color w:val="CCCCCC"/>
+          <w:kern w:val="0"/>
+          <w:sz w:val="13"/>
+          <w:szCs w:val="13"/>
+        </w:rPr>
+      </w:pPr>
+      <w:r>
+        <w:rPr>
+          <w:rFonts w:ascii="Consolas" w:eastAsia="宋体" w:hAnsi="Consolas" w:cs="宋体"/>
+          <w:color w:val="CCCCCC"/>
+          <w:kern w:val="0"/>
+          <w:sz w:val="13"/>
+          <w:szCs w:val="13"/>
+        </w:rPr>
+        <w:t>        [</w:t>
+      </w:r>
+      <w:r>
+        <w:rPr>
+          <w:rFonts w:ascii="Consolas" w:eastAsia="宋体" w:hAnsi="Consolas" w:cs="宋体"/>
+          <w:color w:val="4FC1FF"/>
+          <w:kern w:val="0"/>
+          <w:sz w:val="13"/>
+          <w:szCs w:val="13"/>
+        </w:rPr>
+        <w:t>SR</w:t>
+      </w:r>
+      <w:r>
+        <w:rPr>
+          <w:rFonts w:ascii="Consolas" w:eastAsia="宋体" w:hAnsi="Consolas" w:cs="宋体"/>
+          <w:color w:val="CCCCCC"/>
+          <w:kern w:val="0"/>
+          <w:sz w:val="13"/>
+          <w:szCs w:val="13"/>
+        </w:rPr>
+        <w:t>,</w:t>
+      </w:r>
+      <w:r>
+        <w:rPr>
+          <w:rFonts w:ascii="Consolas" w:eastAsia="宋体" w:hAnsi="Consolas" w:cs="宋体"/>
+          <w:color w:val="4FC1FF"/>
+          <w:kern w:val="0"/>
+          <w:sz w:val="13"/>
+          <w:szCs w:val="13"/>
+        </w:rPr>
+        <w:t>SC</w:t>
+      </w:r>
+      <w:r>
+        <w:rPr>
+          <w:rFonts w:ascii="Consolas" w:eastAsia="宋体" w:hAnsi="Consolas" w:cs="宋体"/>
+          <w:color w:val="CCCCCC"/>
+          <w:kern w:val="0"/>
+          <w:sz w:val="13"/>
+          <w:szCs w:val="13"/>
+        </w:rPr>
+        <w:t>,</w:t>
+      </w:r>
+      <w:r>
+        <w:rPr>
+          <w:rFonts w:ascii="Consolas" w:eastAsia="宋体" w:hAnsi="Consolas" w:cs="宋体"/>
+          <w:color w:val="4FC1FF"/>
+          <w:kern w:val="0"/>
+          <w:sz w:val="13"/>
+          <w:szCs w:val="13"/>
+        </w:rPr>
+        <w:t>T</w:t>
+      </w:r>
+      <w:r>
+        <w:rPr>
+          <w:rFonts w:ascii="Consolas" w:eastAsia="宋体" w:hAnsi="Consolas" w:cs="宋体"/>
+          <w:color w:val="CCCCCC"/>
+          <w:kern w:val="0"/>
+          <w:sz w:val="13"/>
+          <w:szCs w:val="13"/>
+        </w:rPr>
+        <w:t>]</w:t>
+      </w:r>
+      <w:r>
+        <w:rPr>
+          <w:rFonts w:ascii="Consolas" w:eastAsia="宋体" w:hAnsi="Consolas" w:cs="宋体"/>
+          <w:color w:val="D4D4D4"/>
+          <w:kern w:val="0"/>
+          <w:sz w:val="13"/>
+          <w:szCs w:val="13"/>
+        </w:rPr>
+        <w:t>=</w:t>
+      </w:r>
+      <w:r>
+        <w:rPr>
+          <w:rFonts w:ascii="Consolas" w:eastAsia="宋体" w:hAnsi="Consolas" w:cs="宋体"/>
+          <w:color w:val="9CDCFE"/>
+          <w:kern w:val="0"/>
+          <w:sz w:val="13"/>
+          <w:szCs w:val="13"/>
+        </w:rPr>
+        <w:t>param</w:t>
+      </w:r>
+    </w:p>
+    <w:p>
+      <w:pPr>
+        <w:widowControl/>
+        <w:shd w:val="clear" w:color="auto" w:fill="1F1F1F"/>
+        <w:spacing w:line="160" w:lineRule="exact"/>
+        <w:jc w:val="left"/>
+        <w:rPr>
+          <w:rFonts w:ascii="Consolas" w:eastAsia="宋体" w:hAnsi="Consolas" w:cs="宋体"/>
+          <w:color w:val="CCCCCC"/>
+          <w:kern w:val="0"/>
+          <w:sz w:val="13"/>
+          <w:szCs w:val="13"/>
+        </w:rPr>
+      </w:pPr>
+      <w:r>
+        <w:rPr>
+          <w:rFonts w:ascii="Consolas" w:eastAsia="宋体" w:hAnsi="Consolas" w:cs="宋体"/>
+          <w:color w:val="CCCCCC"/>
+          <w:kern w:val="0"/>
+          <w:sz w:val="13"/>
+          <w:szCs w:val="13"/>
+        </w:rPr>
+        <w:t>        [</w:t>
+      </w:r>
+      <w:r>
+        <w:rPr>
+          <w:rFonts w:ascii="Consolas" w:eastAsia="宋体" w:hAnsi="Consolas" w:cs="宋体"/>
+          <w:color w:val="4FC1FF"/>
+          <w:kern w:val="0"/>
+          <w:sz w:val="13"/>
+          <w:szCs w:val="13"/>
+        </w:rPr>
+        <w:t>R</w:t>
+      </w:r>
+      <w:r>
+        <w:rPr>
+          <w:rFonts w:ascii="Consolas" w:eastAsia="宋体" w:hAnsi="Consolas" w:cs="宋体"/>
+          <w:color w:val="CCCCCC"/>
+          <w:kern w:val="0"/>
+          <w:sz w:val="13"/>
+          <w:szCs w:val="13"/>
+        </w:rPr>
+        <w:t>,</w:t>
+      </w:r>
+      <w:r>
+        <w:rPr>
+          <w:rFonts w:ascii="Consolas" w:eastAsia="宋体" w:hAnsi="Consolas" w:cs="宋体"/>
+          <w:color w:val="4FC1FF"/>
+          <w:kern w:val="0"/>
+          <w:sz w:val="13"/>
+          <w:szCs w:val="13"/>
+        </w:rPr>
+        <w:t>C</w:t>
+      </w:r>
+      <w:r>
+        <w:rPr>
+          <w:rFonts w:ascii="Consolas" w:eastAsia="宋体" w:hAnsi="Consolas" w:cs="宋体"/>
+          <w:color w:val="CCCCCC"/>
+          <w:kern w:val="0"/>
+          <w:sz w:val="13"/>
+          <w:szCs w:val="13"/>
+        </w:rPr>
+        <w:t>]</w:t>
+      </w:r>
+      <w:r>
+        <w:rPr>
+          <w:rFonts w:ascii="Consolas" w:eastAsia="宋体" w:hAnsi="Consolas" w:cs="宋体"/>
+          <w:color w:val="D4D4D4"/>
+          <w:kern w:val="0"/>
+          <w:sz w:val="13"/>
+          <w:szCs w:val="13"/>
+        </w:rPr>
+        <w:t>=</w:t>
+      </w:r>
+      <w:r>
+        <w:rPr>
+          <w:rFonts w:ascii="Consolas" w:eastAsia="宋体" w:hAnsi="Consolas" w:cs="宋体"/>
+          <w:color w:val="9CDCFE"/>
+          <w:kern w:val="0"/>
+          <w:sz w:val="13"/>
+          <w:szCs w:val="13"/>
+        </w:rPr>
+        <w:t>self</w:t>
+      </w:r>
+      <w:r>
+        <w:rPr>
+          <w:rFonts w:ascii="Consolas" w:eastAsia="宋体" w:hAnsi="Consolas" w:cs="宋体"/>
+          <w:color w:val="CCCCCC"/>
+          <w:kern w:val="0"/>
+          <w:sz w:val="13"/>
+          <w:szCs w:val="13"/>
+        </w:rPr>
+        <w:t>.</w:t>
+      </w:r>
+      <w:r>
+        <w:rPr>
+          <w:rFonts w:ascii="Consolas" w:eastAsia="宋体" w:hAnsi="Consolas" w:cs="宋体"/>
+          <w:color w:val="9CDCFE"/>
+          <w:kern w:val="0"/>
+          <w:sz w:val="13"/>
+          <w:szCs w:val="13"/>
+        </w:rPr>
+        <w:t>array_shape</w:t>
+      </w:r>
+    </w:p>
+    <w:p>
+      <w:pPr>
+        <w:widowControl/>
+        <w:shd w:val="clear" w:color="auto" w:fill="1F1F1F"/>
+        <w:spacing w:line="160" w:lineRule="exact"/>
+        <w:jc w:val="left"/>
+        <w:rPr>
+          <w:rFonts w:ascii="Consolas" w:eastAsia="宋体" w:hAnsi="Consolas" w:cs="宋体"/>
+          <w:color w:val="CCCCCC"/>
+          <w:kern w:val="0"/>
+          <w:sz w:val="13"/>
+          <w:szCs w:val="13"/>
+        </w:rPr>
+      </w:pPr>
+      <w:r>
+        <w:rPr>
+          <w:rFonts w:ascii="Consolas" w:eastAsia="宋体" w:hAnsi="Consolas" w:cs="宋体"/>
+          <w:color w:val="CCCCCC"/>
+          <w:kern w:val="0"/>
+          <w:sz w:val="13"/>
+          <w:szCs w:val="13"/>
+        </w:rPr>
+        <w:t>        [</w:t>
+      </w:r>
+      <w:r>
+        <w:rPr>
+          <w:rFonts w:ascii="Consolas" w:eastAsia="宋体" w:hAnsi="Consolas" w:cs="宋体"/>
+          <w:color w:val="4FC1FF"/>
+          <w:kern w:val="0"/>
+          <w:sz w:val="13"/>
+          <w:szCs w:val="13"/>
+        </w:rPr>
+        <w:t>PR</w:t>
+      </w:r>
+      <w:r>
+        <w:rPr>
+          <w:rFonts w:ascii="Consolas" w:eastAsia="宋体" w:hAnsi="Consolas" w:cs="宋体"/>
+          <w:color w:val="CCCCCC"/>
+          <w:kern w:val="0"/>
+          <w:sz w:val="13"/>
+          <w:szCs w:val="13"/>
+        </w:rPr>
+        <w:t>,</w:t>
+      </w:r>
+      <w:r>
+        <w:rPr>
+          <w:rFonts w:ascii="Consolas" w:eastAsia="宋体" w:hAnsi="Consolas" w:cs="宋体"/>
+          <w:color w:val="4FC1FF"/>
+          <w:kern w:val="0"/>
+          <w:sz w:val="13"/>
+          <w:szCs w:val="13"/>
+        </w:rPr>
+        <w:t>PC</w:t>
+      </w:r>
+      <w:r>
+        <w:rPr>
+          <w:rFonts w:ascii="Consolas" w:eastAsia="宋体" w:hAnsi="Consolas" w:cs="宋体"/>
+          <w:color w:val="CCCCCC"/>
+          <w:kern w:val="0"/>
+          <w:sz w:val="13"/>
+          <w:szCs w:val="13"/>
+        </w:rPr>
+        <w:t>]</w:t>
+      </w:r>
+      <w:r>
+        <w:rPr>
+          <w:rFonts w:ascii="Consolas" w:eastAsia="宋体" w:hAnsi="Consolas" w:cs="宋体"/>
+          <w:color w:val="D4D4D4"/>
+          <w:kern w:val="0"/>
+          <w:sz w:val="13"/>
+          <w:szCs w:val="13"/>
+        </w:rPr>
+        <w:t>=</w:t>
+      </w:r>
+      <w:r>
+        <w:rPr>
+          <w:rFonts w:ascii="Consolas" w:eastAsia="宋体" w:hAnsi="Consolas" w:cs="宋体"/>
+          <w:color w:val="9CDCFE"/>
+          <w:kern w:val="0"/>
+          <w:sz w:val="13"/>
+          <w:szCs w:val="13"/>
+        </w:rPr>
+        <w:t>self</w:t>
+      </w:r>
+      <w:r>
+        <w:rPr>
+          <w:rFonts w:ascii="Consolas" w:eastAsia="宋体" w:hAnsi="Consolas" w:cs="宋体"/>
+          <w:color w:val="CCCCCC"/>
+          <w:kern w:val="0"/>
+          <w:sz w:val="13"/>
+          <w:szCs w:val="13"/>
+        </w:rPr>
+        <w:t>.</w:t>
+      </w:r>
+      <w:r>
+        <w:rPr>
+          <w:rFonts w:ascii="Consolas" w:eastAsia="宋体" w:hAnsi="Consolas" w:cs="宋体"/>
+          <w:color w:val="9CDCFE"/>
+          <w:kern w:val="0"/>
+          <w:sz w:val="13"/>
+          <w:szCs w:val="13"/>
+        </w:rPr>
+        <w:t>array_group</w:t>
+      </w:r>
+    </w:p>
+    <w:p>
+      <w:pPr>
+        <w:widowControl/>
+        <w:shd w:val="clear" w:color="auto" w:fill="1F1F1F"/>
+        <w:spacing w:line="160" w:lineRule="exact"/>
+        <w:jc w:val="left"/>
+        <w:rPr>
+          <w:rFonts w:ascii="Consolas" w:eastAsia="宋体" w:hAnsi="Consolas" w:cs="宋体"/>
+          <w:color w:val="CCCCCC"/>
+          <w:kern w:val="0"/>
+          <w:sz w:val="13"/>
+          <w:szCs w:val="13"/>
+        </w:rPr>
+      </w:pPr>
+      <w:r>
+        <w:rPr>
+          <w:rFonts w:ascii="Consolas" w:eastAsia="宋体" w:hAnsi="Consolas" w:cs="宋体"/>
+          <w:color w:val="CCCCCC"/>
+          <w:kern w:val="0"/>
+          <w:sz w:val="13"/>
+          <w:szCs w:val="13"/>
+        </w:rPr>
+        <w:t xml:space="preserve">        </w:t>
+      </w:r>
+      <w:r>
+        <w:rPr>
+          <w:rFonts w:ascii="Consolas" w:eastAsia="宋体" w:hAnsi="Consolas" w:cs="宋体"/>
+          <w:color w:val="C586C0"/>
+          <w:kern w:val="0"/>
+          <w:sz w:val="13"/>
+          <w:szCs w:val="13"/>
+        </w:rPr>
+        <w:t>if</w:t>
+      </w:r>
+      <w:r>
+        <w:rPr>
+          <w:rFonts w:ascii="Consolas" w:eastAsia="宋体" w:hAnsi="Consolas" w:cs="宋体"/>
+          <w:color w:val="CCCCCC"/>
+          <w:kern w:val="0"/>
+          <w:sz w:val="13"/>
+          <w:szCs w:val="13"/>
+        </w:rPr>
+        <w:t xml:space="preserve"> </w:t>
+      </w:r>
+      <w:r>
+        <w:rPr>
+          <w:rFonts w:ascii="Consolas" w:eastAsia="宋体" w:hAnsi="Consolas" w:cs="宋体"/>
+          <w:color w:val="9CDCFE"/>
+          <w:kern w:val="0"/>
+          <w:sz w:val="13"/>
+          <w:szCs w:val="13"/>
+        </w:rPr>
+        <w:t>self</w:t>
+      </w:r>
+      <w:r>
+        <w:rPr>
+          <w:rFonts w:ascii="Consolas" w:eastAsia="宋体" w:hAnsi="Consolas" w:cs="宋体"/>
+          <w:color w:val="CCCCCC"/>
+          <w:kern w:val="0"/>
+          <w:sz w:val="13"/>
+          <w:szCs w:val="13"/>
+        </w:rPr>
+        <w:t>.</w:t>
+      </w:r>
+      <w:r>
+        <w:rPr>
+          <w:rFonts w:ascii="Consolas" w:eastAsia="宋体" w:hAnsi="Consolas" w:cs="宋体"/>
+          <w:color w:val="9CDCFE"/>
+          <w:kern w:val="0"/>
+          <w:sz w:val="13"/>
+          <w:szCs w:val="13"/>
+        </w:rPr>
+        <w:t>cp_model</w:t>
+      </w:r>
+      <w:r>
+        <w:rPr>
+          <w:rFonts w:ascii="Consolas" w:eastAsia="宋体" w:hAnsi="Consolas" w:cs="宋体"/>
+          <w:color w:val="D4D4D4"/>
+          <w:kern w:val="0"/>
+          <w:sz w:val="13"/>
+          <w:szCs w:val="13"/>
+        </w:rPr>
+        <w:t>==</w:t>
+      </w:r>
+      <w:r>
+        <w:rPr>
+          <w:rFonts w:ascii="Consolas" w:eastAsia="宋体" w:hAnsi="Consolas" w:cs="宋体"/>
+          <w:color w:val="9CDCFE"/>
+          <w:kern w:val="0"/>
+          <w:sz w:val="13"/>
+          <w:szCs w:val="13"/>
+        </w:rPr>
+        <w:t>comp_model</w:t>
+      </w:r>
+      <w:r>
+        <w:rPr>
+          <w:rFonts w:ascii="Consolas" w:eastAsia="宋体" w:hAnsi="Consolas" w:cs="宋体"/>
+          <w:color w:val="CCCCCC"/>
+          <w:kern w:val="0"/>
+          <w:sz w:val="13"/>
+          <w:szCs w:val="13"/>
+        </w:rPr>
+        <w:t>.SCALE_SIM:</w:t>
+      </w:r>
+    </w:p>
+    <w:p>
+      <w:pPr>
+        <w:widowControl/>
+        <w:shd w:val="clear" w:color="auto" w:fill="1F1F1F"/>
+        <w:spacing w:line="160" w:lineRule="exact"/>
+        <w:jc w:val="left"/>
+        <w:rPr>
+          <w:rFonts w:ascii="Consolas" w:eastAsia="宋体" w:hAnsi="Consolas" w:cs="宋体"/>
+          <w:color w:val="CCCCCC"/>
+          <w:kern w:val="0"/>
+          <w:sz w:val="13"/>
+          <w:szCs w:val="13"/>
+        </w:rPr>
+      </w:pPr>
+      <w:r>
+        <w:rPr>
+          <w:rFonts w:ascii="Consolas" w:eastAsia="宋体" w:hAnsi="Consolas" w:cs="宋体"/>
+          <w:color w:val="CCCCCC"/>
+          <w:kern w:val="0"/>
+          <w:sz w:val="13"/>
+          <w:szCs w:val="13"/>
+        </w:rPr>
+        <w:t xml:space="preserve">            </w:t>
+      </w:r>
+      <w:r>
+        <w:rPr>
+          <w:rFonts w:ascii="Consolas" w:eastAsia="宋体" w:hAnsi="Consolas" w:cs="宋体"/>
+          <w:color w:val="9CDCFE"/>
+          <w:kern w:val="0"/>
+          <w:sz w:val="13"/>
+          <w:szCs w:val="13"/>
+        </w:rPr>
+        <w:t>sr</w:t>
+      </w:r>
+      <w:r>
+        <w:rPr>
+          <w:rFonts w:ascii="Consolas" w:eastAsia="宋体" w:hAnsi="Consolas" w:cs="宋体"/>
+          <w:color w:val="D4D4D4"/>
+          <w:kern w:val="0"/>
+          <w:sz w:val="13"/>
+          <w:szCs w:val="13"/>
+        </w:rPr>
+        <w:t>=</w:t>
+      </w:r>
+      <w:r>
+        <w:rPr>
+          <w:rFonts w:ascii="Consolas" w:eastAsia="宋体" w:hAnsi="Consolas" w:cs="宋体"/>
+          <w:color w:val="4EC9B0"/>
+          <w:kern w:val="0"/>
+          <w:sz w:val="13"/>
+          <w:szCs w:val="13"/>
+        </w:rPr>
+        <w:t>math</w:t>
+      </w:r>
+      <w:r>
+        <w:rPr>
+          <w:rFonts w:ascii="Consolas" w:eastAsia="宋体" w:hAnsi="Consolas" w:cs="宋体"/>
+          <w:color w:val="CCCCCC"/>
+          <w:kern w:val="0"/>
+          <w:sz w:val="13"/>
+          <w:szCs w:val="13"/>
+        </w:rPr>
+        <w:t>.</w:t>
+      </w:r>
+      <w:r>
+        <w:rPr>
+          <w:rFonts w:ascii="Consolas" w:eastAsia="宋体" w:hAnsi="Consolas" w:cs="宋体"/>
+          <w:color w:val="DCDCAA"/>
+          <w:kern w:val="0"/>
+          <w:sz w:val="13"/>
+          <w:szCs w:val="13"/>
+        </w:rPr>
+        <w:t>ceil</w:t>
+      </w:r>
+      <w:r>
+        <w:rPr>
+          <w:rFonts w:ascii="Consolas" w:eastAsia="宋体" w:hAnsi="Consolas" w:cs="宋体"/>
+          <w:color w:val="CCCCCC"/>
+          <w:kern w:val="0"/>
+          <w:sz w:val="13"/>
+          <w:szCs w:val="13"/>
+        </w:rPr>
+        <w:t>(</w:t>
+      </w:r>
+      <w:r>
+        <w:rPr>
+          <w:rFonts w:ascii="Consolas" w:eastAsia="宋体" w:hAnsi="Consolas" w:cs="宋体"/>
+          <w:color w:val="4FC1FF"/>
+          <w:kern w:val="0"/>
+          <w:sz w:val="13"/>
+          <w:szCs w:val="13"/>
+        </w:rPr>
+        <w:t>SR</w:t>
+      </w:r>
+      <w:r>
+        <w:rPr>
+          <w:rFonts w:ascii="Consolas" w:eastAsia="宋体" w:hAnsi="Consolas" w:cs="宋体"/>
+          <w:color w:val="D4D4D4"/>
+          <w:kern w:val="0"/>
+          <w:sz w:val="13"/>
+          <w:szCs w:val="13"/>
+        </w:rPr>
+        <w:t>/</w:t>
+      </w:r>
+      <w:r>
+        <w:rPr>
+          <w:rFonts w:ascii="Consolas" w:eastAsia="宋体" w:hAnsi="Consolas" w:cs="宋体"/>
+          <w:color w:val="4FC1FF"/>
+          <w:kern w:val="0"/>
+          <w:sz w:val="13"/>
+          <w:szCs w:val="13"/>
+        </w:rPr>
+        <w:t>PR</w:t>
+      </w:r>
+      <w:r>
+        <w:rPr>
+          <w:rFonts w:ascii="Consolas" w:eastAsia="宋体" w:hAnsi="Consolas" w:cs="宋体"/>
+          <w:color w:val="CCCCCC"/>
+          <w:kern w:val="0"/>
+          <w:sz w:val="13"/>
+          <w:szCs w:val="13"/>
+        </w:rPr>
+        <w:t>)</w:t>
+      </w:r>
+    </w:p>
+    <w:p>
+      <w:pPr>
+        <w:widowControl/>
+        <w:shd w:val="clear" w:color="auto" w:fill="1F1F1F"/>
+        <w:spacing w:line="160" w:lineRule="exact"/>
+        <w:jc w:val="left"/>
+        <w:rPr>
+          <w:rFonts w:ascii="Consolas" w:eastAsia="宋体" w:hAnsi="Consolas" w:cs="宋体"/>
+          <w:color w:val="CCCCCC"/>
+          <w:kern w:val="0"/>
+          <w:sz w:val="13"/>
+          <w:szCs w:val="13"/>
+        </w:rPr>
+      </w:pPr>
+      <w:r>
+        <w:rPr>
+          <w:rFonts w:ascii="Consolas" w:eastAsia="宋体" w:hAnsi="Consolas" w:cs="宋体"/>
+          <w:color w:val="CCCCCC"/>
+          <w:kern w:val="0"/>
+          <w:sz w:val="13"/>
+          <w:szCs w:val="13"/>
+        </w:rPr>
+        <w:t xml:space="preserve">            </w:t>
+      </w:r>
+      <w:r>
+        <w:rPr>
+          <w:rFonts w:ascii="Consolas" w:eastAsia="宋体" w:hAnsi="Consolas" w:cs="宋体"/>
+          <w:color w:val="9CDCFE"/>
+          <w:kern w:val="0"/>
+          <w:sz w:val="13"/>
+          <w:szCs w:val="13"/>
+        </w:rPr>
+        <w:t>sc</w:t>
+      </w:r>
+      <w:r>
+        <w:rPr>
+          <w:rFonts w:ascii="Consolas" w:eastAsia="宋体" w:hAnsi="Consolas" w:cs="宋体"/>
+          <w:color w:val="D4D4D4"/>
+          <w:kern w:val="0"/>
+          <w:sz w:val="13"/>
+          <w:szCs w:val="13"/>
+        </w:rPr>
+        <w:t>=</w:t>
+      </w:r>
+      <w:r>
+        <w:rPr>
+          <w:rFonts w:ascii="Consolas" w:eastAsia="宋体" w:hAnsi="Consolas" w:cs="宋体"/>
+          <w:color w:val="4EC9B0"/>
+          <w:kern w:val="0"/>
+          <w:sz w:val="13"/>
+          <w:szCs w:val="13"/>
+        </w:rPr>
+        <w:t>math</w:t>
+      </w:r>
+      <w:r>
+        <w:rPr>
+          <w:rFonts w:ascii="Consolas" w:eastAsia="宋体" w:hAnsi="Consolas" w:cs="宋体"/>
+          <w:color w:val="CCCCCC"/>
+          <w:kern w:val="0"/>
+          <w:sz w:val="13"/>
+          <w:szCs w:val="13"/>
+        </w:rPr>
+        <w:t>.</w:t>
+      </w:r>
+      <w:r>
+        <w:rPr>
+          <w:rFonts w:ascii="Consolas" w:eastAsia="宋体" w:hAnsi="Consolas" w:cs="宋体"/>
+          <w:color w:val="DCDCAA"/>
+          <w:kern w:val="0"/>
+          <w:sz w:val="13"/>
+          <w:szCs w:val="13"/>
+        </w:rPr>
+        <w:t>ceil</w:t>
+      </w:r>
+      <w:r>
+        <w:rPr>
+          <w:rFonts w:ascii="Consolas" w:eastAsia="宋体" w:hAnsi="Consolas" w:cs="宋体"/>
+          <w:color w:val="CCCCCC"/>
+          <w:kern w:val="0"/>
+          <w:sz w:val="13"/>
+          <w:szCs w:val="13"/>
+        </w:rPr>
+        <w:t>(</w:t>
+      </w:r>
+      <w:r>
+        <w:rPr>
+          <w:rFonts w:ascii="Consolas" w:eastAsia="宋体" w:hAnsi="Consolas" w:cs="宋体"/>
+          <w:color w:val="4FC1FF"/>
+          <w:kern w:val="0"/>
+          <w:sz w:val="13"/>
+          <w:szCs w:val="13"/>
+        </w:rPr>
+        <w:t>SC</w:t>
+      </w:r>
+      <w:r>
+        <w:rPr>
+          <w:rFonts w:ascii="Consolas" w:eastAsia="宋体" w:hAnsi="Consolas" w:cs="宋体"/>
+          <w:color w:val="D4D4D4"/>
+          <w:kern w:val="0"/>
+          <w:sz w:val="13"/>
+          <w:szCs w:val="13"/>
+        </w:rPr>
+        <w:t>/</w:t>
+      </w:r>
+      <w:r>
+        <w:rPr>
+          <w:rFonts w:ascii="Consolas" w:eastAsia="宋体" w:hAnsi="Consolas" w:cs="宋体"/>
+          <w:color w:val="4FC1FF"/>
+          <w:kern w:val="0"/>
+          <w:sz w:val="13"/>
+          <w:szCs w:val="13"/>
+        </w:rPr>
+        <w:t>PC</w:t>
+      </w:r>
+      <w:r>
+        <w:rPr>
+          <w:rFonts w:ascii="Consolas" w:eastAsia="宋体" w:hAnsi="Consolas" w:cs="宋体"/>
+          <w:color w:val="CCCCCC"/>
+          <w:kern w:val="0"/>
+          <w:sz w:val="13"/>
+          <w:szCs w:val="13"/>
+        </w:rPr>
+        <w:t>)</w:t>
+      </w:r>
+    </w:p>
+    <w:p>
+      <w:pPr>
+        <w:widowControl/>
+        <w:shd w:val="clear" w:color="auto" w:fill="1F1F1F"/>
+        <w:spacing w:line="160" w:lineRule="exact"/>
+        <w:jc w:val="left"/>
+        <w:rPr>
+          <w:rFonts w:ascii="Consolas" w:eastAsia="宋体" w:hAnsi="Consolas" w:cs="宋体"/>
+          <w:color w:val="CCCCCC"/>
+          <w:kern w:val="0"/>
+          <w:sz w:val="13"/>
+          <w:szCs w:val="13"/>
+        </w:rPr>
+      </w:pPr>
+      <w:r>
+        <w:rPr>
+          <w:rFonts w:ascii="Consolas" w:eastAsia="宋体" w:hAnsi="Consolas" w:cs="宋体"/>
+          <w:color w:val="CCCCCC"/>
+          <w:kern w:val="0"/>
+          <w:sz w:val="13"/>
+          <w:szCs w:val="13"/>
+        </w:rPr>
+        <w:t xml:space="preserve">            </w:t>
+      </w:r>
+      <w:r>
+        <w:rPr>
+          <w:rFonts w:ascii="Consolas" w:eastAsia="宋体" w:hAnsi="Consolas" w:cs="宋体"/>
+          <w:color w:val="C586C0"/>
+          <w:kern w:val="0"/>
+          <w:sz w:val="13"/>
+          <w:szCs w:val="13"/>
+        </w:rPr>
+        <w:t>return</w:t>
+      </w:r>
+      <w:r>
+        <w:rPr>
+          <w:rFonts w:ascii="Consolas" w:eastAsia="宋体" w:hAnsi="Consolas" w:cs="宋体"/>
+          <w:color w:val="CCCCCC"/>
+          <w:kern w:val="0"/>
+          <w:sz w:val="13"/>
+          <w:szCs w:val="13"/>
+        </w:rPr>
+        <w:t xml:space="preserve"> (</w:t>
+      </w:r>
+      <w:r>
+        <w:rPr>
+          <w:rFonts w:ascii="Consolas" w:eastAsia="宋体" w:hAnsi="Consolas" w:cs="宋体"/>
+          <w:color w:val="B5CEA8"/>
+          <w:kern w:val="0"/>
+          <w:sz w:val="13"/>
+          <w:szCs w:val="13"/>
+        </w:rPr>
+        <w:t>2</w:t>
+      </w:r>
+      <w:r>
+        <w:rPr>
+          <w:rFonts w:ascii="Consolas" w:eastAsia="宋体" w:hAnsi="Consolas" w:cs="宋体"/>
+          <w:color w:val="D4D4D4"/>
+          <w:kern w:val="0"/>
+          <w:sz w:val="13"/>
+          <w:szCs w:val="13"/>
+        </w:rPr>
+        <w:t>*</w:t>
+      </w:r>
+      <w:r>
+        <w:rPr>
+          <w:rFonts w:ascii="Consolas" w:eastAsia="宋体" w:hAnsi="Consolas" w:cs="宋体"/>
+          <w:color w:val="4FC1FF"/>
+          <w:kern w:val="0"/>
+          <w:sz w:val="13"/>
+          <w:szCs w:val="13"/>
+        </w:rPr>
+        <w:t>R</w:t>
+      </w:r>
+      <w:r>
+        <w:rPr>
+          <w:rFonts w:ascii="Consolas" w:eastAsia="宋体" w:hAnsi="Consolas" w:cs="宋体"/>
+          <w:color w:val="D4D4D4"/>
+          <w:kern w:val="0"/>
+          <w:sz w:val="13"/>
+          <w:szCs w:val="13"/>
+        </w:rPr>
+        <w:t>+</w:t>
+      </w:r>
+      <w:r>
+        <w:rPr>
+          <w:rFonts w:ascii="Consolas" w:eastAsia="宋体" w:hAnsi="Consolas" w:cs="宋体"/>
+          <w:color w:val="4FC1FF"/>
+          <w:kern w:val="0"/>
+          <w:sz w:val="13"/>
+          <w:szCs w:val="13"/>
+        </w:rPr>
+        <w:t>C</w:t>
+      </w:r>
+      <w:r>
+        <w:rPr>
+          <w:rFonts w:ascii="Consolas" w:eastAsia="宋体" w:hAnsi="Consolas" w:cs="宋体"/>
+          <w:color w:val="D4D4D4"/>
+          <w:kern w:val="0"/>
+          <w:sz w:val="13"/>
+          <w:szCs w:val="13"/>
+        </w:rPr>
+        <w:t>+</w:t>
+      </w:r>
+      <w:r>
+        <w:rPr>
+          <w:rFonts w:ascii="Consolas" w:eastAsia="宋体" w:hAnsi="Consolas" w:cs="宋体"/>
+          <w:color w:val="4FC1FF"/>
+          <w:kern w:val="0"/>
+          <w:sz w:val="13"/>
+          <w:szCs w:val="13"/>
+        </w:rPr>
+        <w:t>T</w:t>
+      </w:r>
+      <w:r>
+        <w:rPr>
+          <w:rFonts w:ascii="Consolas" w:eastAsia="宋体" w:hAnsi="Consolas" w:cs="宋体"/>
+          <w:color w:val="D4D4D4"/>
+          <w:kern w:val="0"/>
+          <w:sz w:val="13"/>
+          <w:szCs w:val="13"/>
+        </w:rPr>
+        <w:t>-</w:t>
+      </w:r>
+      <w:r>
+        <w:rPr>
+          <w:rFonts w:ascii="Consolas" w:eastAsia="宋体" w:hAnsi="Consolas" w:cs="宋体"/>
+          <w:color w:val="B5CEA8"/>
+          <w:kern w:val="0"/>
+          <w:sz w:val="13"/>
+          <w:szCs w:val="13"/>
+        </w:rPr>
+        <w:t>2</w:t>
+      </w:r>
+      <w:r>
+        <w:rPr>
+          <w:rFonts w:ascii="Consolas" w:eastAsia="宋体" w:hAnsi="Consolas" w:cs="宋体"/>
+          <w:color w:val="CCCCCC"/>
+          <w:kern w:val="0"/>
+          <w:sz w:val="13"/>
+          <w:szCs w:val="13"/>
+        </w:rPr>
+        <w:t>)</w:t>
+      </w:r>
+      <w:r>
+        <w:rPr>
+          <w:rFonts w:ascii="Consolas" w:eastAsia="宋体" w:hAnsi="Consolas" w:cs="宋体"/>
+          <w:color w:val="D4D4D4"/>
+          <w:kern w:val="0"/>
+          <w:sz w:val="13"/>
+          <w:szCs w:val="13"/>
+        </w:rPr>
+        <w:t>*</w:t>
+      </w:r>
+      <w:r>
+        <w:rPr>
+          <w:rFonts w:ascii="Consolas" w:eastAsia="宋体" w:hAnsi="Consolas" w:cs="宋体"/>
+          <w:color w:val="4EC9B0"/>
+          <w:kern w:val="0"/>
+          <w:sz w:val="13"/>
+          <w:szCs w:val="13"/>
+        </w:rPr>
+        <w:t>math</w:t>
+      </w:r>
+      <w:r>
+        <w:rPr>
+          <w:rFonts w:ascii="Consolas" w:eastAsia="宋体" w:hAnsi="Consolas" w:cs="宋体"/>
+          <w:color w:val="CCCCCC"/>
+          <w:kern w:val="0"/>
+          <w:sz w:val="13"/>
+          <w:szCs w:val="13"/>
+        </w:rPr>
+        <w:t>.</w:t>
+      </w:r>
+      <w:r>
+        <w:rPr>
+          <w:rFonts w:ascii="Consolas" w:eastAsia="宋体" w:hAnsi="Consolas" w:cs="宋体"/>
+          <w:color w:val="DCDCAA"/>
+          <w:kern w:val="0"/>
+          <w:sz w:val="13"/>
+          <w:szCs w:val="13"/>
+        </w:rPr>
+        <w:t>ceil</w:t>
+      </w:r>
+      <w:r>
+        <w:rPr>
+          <w:rFonts w:ascii="Consolas" w:eastAsia="宋体" w:hAnsi="Consolas" w:cs="宋体"/>
+          <w:color w:val="CCCCCC"/>
+          <w:kern w:val="0"/>
+          <w:sz w:val="13"/>
+          <w:szCs w:val="13"/>
+        </w:rPr>
+        <w:t>(</w:t>
+      </w:r>
+      <w:r>
+        <w:rPr>
+          <w:rFonts w:ascii="Consolas" w:eastAsia="宋体" w:hAnsi="Consolas" w:cs="宋体"/>
+          <w:color w:val="9CDCFE"/>
+          <w:kern w:val="0"/>
+          <w:sz w:val="13"/>
+          <w:szCs w:val="13"/>
+        </w:rPr>
+        <w:t>sr</w:t>
+      </w:r>
+      <w:r>
+        <w:rPr>
+          <w:rFonts w:ascii="Consolas" w:eastAsia="宋体" w:hAnsi="Consolas" w:cs="宋体"/>
+          <w:color w:val="D4D4D4"/>
+          <w:kern w:val="0"/>
+          <w:sz w:val="13"/>
+          <w:szCs w:val="13"/>
+        </w:rPr>
+        <w:t>/</w:t>
+      </w:r>
+      <w:r>
+        <w:rPr>
+          <w:rFonts w:ascii="Consolas" w:eastAsia="宋体" w:hAnsi="Consolas" w:cs="宋体"/>
+          <w:color w:val="4FC1FF"/>
+          <w:kern w:val="0"/>
+          <w:sz w:val="13"/>
+          <w:szCs w:val="13"/>
+        </w:rPr>
+        <w:t>R</w:t>
+      </w:r>
+      <w:r>
+        <w:rPr>
+          <w:rFonts w:ascii="Consolas" w:eastAsia="宋体" w:hAnsi="Consolas" w:cs="宋体"/>
+          <w:color w:val="CCCCCC"/>
+          <w:kern w:val="0"/>
+          <w:sz w:val="13"/>
+          <w:szCs w:val="13"/>
+        </w:rPr>
+        <w:t>)</w:t>
+      </w:r>
+      <w:r>
+        <w:rPr>
+          <w:rFonts w:ascii="Consolas" w:eastAsia="宋体" w:hAnsi="Consolas" w:cs="宋体"/>
+          <w:color w:val="D4D4D4"/>
+          <w:kern w:val="0"/>
+          <w:sz w:val="13"/>
+          <w:szCs w:val="13"/>
+        </w:rPr>
+        <w:t>*</w:t>
+      </w:r>
+      <w:r>
+        <w:rPr>
+          <w:rFonts w:ascii="Consolas" w:eastAsia="宋体" w:hAnsi="Consolas" w:cs="宋体"/>
+          <w:color w:val="4EC9B0"/>
+          <w:kern w:val="0"/>
+          <w:sz w:val="13"/>
+          <w:szCs w:val="13"/>
+        </w:rPr>
+        <w:t>math</w:t>
+      </w:r>
+      <w:r>
+        <w:rPr>
+          <w:rFonts w:ascii="Consolas" w:eastAsia="宋体" w:hAnsi="Consolas" w:cs="宋体"/>
+          <w:color w:val="CCCCCC"/>
+          <w:kern w:val="0"/>
+          <w:sz w:val="13"/>
+          <w:szCs w:val="13"/>
+        </w:rPr>
+        <w:t>.</w:t>
+      </w:r>
+      <w:r>
+        <w:rPr>
+          <w:rFonts w:ascii="Consolas" w:eastAsia="宋体" w:hAnsi="Consolas" w:cs="宋体"/>
+          <w:color w:val="DCDCAA"/>
+          <w:kern w:val="0"/>
+          <w:sz w:val="13"/>
+          <w:szCs w:val="13"/>
+        </w:rPr>
+        <w:t>ceil</w:t>
+      </w:r>
+      <w:r>
+        <w:rPr>
+          <w:rFonts w:ascii="Consolas" w:eastAsia="宋体" w:hAnsi="Consolas" w:cs="宋体"/>
+          <w:color w:val="CCCCCC"/>
+          <w:kern w:val="0"/>
+          <w:sz w:val="13"/>
+          <w:szCs w:val="13"/>
+        </w:rPr>
+        <w:t>(</w:t>
+      </w:r>
+      <w:r>
+        <w:rPr>
+          <w:rFonts w:ascii="Consolas" w:eastAsia="宋体" w:hAnsi="Consolas" w:cs="宋体"/>
+          <w:color w:val="9CDCFE"/>
+          <w:kern w:val="0"/>
+          <w:sz w:val="13"/>
+          <w:szCs w:val="13"/>
+        </w:rPr>
+        <w:t>sc</w:t>
+      </w:r>
+      <w:r>
+        <w:rPr>
+          <w:rFonts w:ascii="Consolas" w:eastAsia="宋体" w:hAnsi="Consolas" w:cs="宋体"/>
+          <w:color w:val="D4D4D4"/>
+          <w:kern w:val="0"/>
+          <w:sz w:val="13"/>
+          <w:szCs w:val="13"/>
+        </w:rPr>
+        <w:t>/</w:t>
+      </w:r>
+      <w:r>
+        <w:rPr>
+          <w:rFonts w:ascii="Consolas" w:eastAsia="宋体" w:hAnsi="Consolas" w:cs="宋体"/>
+          <w:color w:val="4FC1FF"/>
+          <w:kern w:val="0"/>
+          <w:sz w:val="13"/>
+          <w:szCs w:val="13"/>
+        </w:rPr>
+        <w:t>C</w:t>
+      </w:r>
+      <w:r>
+        <w:rPr>
+          <w:rFonts w:ascii="Consolas" w:eastAsia="宋体" w:hAnsi="Consolas" w:cs="宋体"/>
+          <w:color w:val="CCCCCC"/>
+          <w:kern w:val="0"/>
+          <w:sz w:val="13"/>
+          <w:szCs w:val="13"/>
+        </w:rPr>
+        <w:t>)</w:t>
+      </w:r>
+    </w:p>
+    <w:p>
+      <w:pPr>
+        <w:widowControl/>
+        <w:shd w:val="clear" w:color="auto" w:fill="1F1F1F"/>
+        <w:spacing w:line="160" w:lineRule="exact"/>
+        <w:jc w:val="left"/>
+        <w:rPr>
+          <w:rFonts w:ascii="Consolas" w:eastAsia="宋体" w:hAnsi="Consolas" w:cs="宋体"/>
+          <w:color w:val="CCCCCC"/>
+          <w:kern w:val="0"/>
+          <w:sz w:val="13"/>
+          <w:szCs w:val="13"/>
+        </w:rPr>
+      </w:pPr>
+      <w:r>
+        <w:rPr>
+          <w:rFonts w:ascii="Consolas" w:eastAsia="宋体" w:hAnsi="Consolas" w:cs="宋体"/>
+          <w:color w:val="CCCCCC"/>
+          <w:kern w:val="0"/>
+          <w:sz w:val="13"/>
+          <w:szCs w:val="13"/>
+        </w:rPr>
+        <w:t xml:space="preserve">        </w:t>
+      </w:r>
+      <w:r>
+        <w:rPr>
+          <w:rFonts w:ascii="Consolas" w:eastAsia="宋体" w:hAnsi="Consolas" w:cs="宋体"/>
+          <w:color w:val="C586C0"/>
+          <w:kern w:val="0"/>
+          <w:sz w:val="13"/>
+          <w:szCs w:val="13"/>
+        </w:rPr>
+        <w:t>elif</w:t>
+      </w:r>
+      <w:r>
+        <w:rPr>
+          <w:rFonts w:ascii="Consolas" w:eastAsia="宋体" w:hAnsi="Consolas" w:cs="宋体"/>
+          <w:color w:val="CCCCCC"/>
+          <w:kern w:val="0"/>
+          <w:sz w:val="13"/>
+          <w:szCs w:val="13"/>
+        </w:rPr>
+        <w:t xml:space="preserve"> </w:t>
+      </w:r>
+      <w:r>
+        <w:rPr>
+          <w:rFonts w:ascii="Consolas" w:eastAsia="宋体" w:hAnsi="Consolas" w:cs="宋体"/>
+          <w:color w:val="9CDCFE"/>
+          <w:kern w:val="0"/>
+          <w:sz w:val="13"/>
+          <w:szCs w:val="13"/>
+        </w:rPr>
+        <w:t>self</w:t>
+      </w:r>
+      <w:r>
+        <w:rPr>
+          <w:rFonts w:ascii="Consolas" w:eastAsia="宋体" w:hAnsi="Consolas" w:cs="宋体"/>
+          <w:color w:val="CCCCCC"/>
+          <w:kern w:val="0"/>
+          <w:sz w:val="13"/>
+          <w:szCs w:val="13"/>
+        </w:rPr>
+        <w:t>.</w:t>
+      </w:r>
+      <w:r>
+        <w:rPr>
+          <w:rFonts w:ascii="Consolas" w:eastAsia="宋体" w:hAnsi="Consolas" w:cs="宋体"/>
+          <w:color w:val="9CDCFE"/>
+          <w:kern w:val="0"/>
+          <w:sz w:val="13"/>
+          <w:szCs w:val="13"/>
+        </w:rPr>
+        <w:t>cp_model</w:t>
+      </w:r>
+      <w:r>
+        <w:rPr>
+          <w:rFonts w:ascii="Consolas" w:eastAsia="宋体" w:hAnsi="Consolas" w:cs="宋体"/>
+          <w:color w:val="D4D4D4"/>
+          <w:kern w:val="0"/>
+          <w:sz w:val="13"/>
+          <w:szCs w:val="13"/>
+        </w:rPr>
+        <w:t>==</w:t>
+      </w:r>
+      <w:r>
+        <w:rPr>
+          <w:rFonts w:ascii="Consolas" w:eastAsia="宋体" w:hAnsi="Consolas" w:cs="宋体"/>
+          <w:color w:val="9CDCFE"/>
+          <w:kern w:val="0"/>
+          <w:sz w:val="13"/>
+          <w:szCs w:val="13"/>
+        </w:rPr>
+        <w:t>comp_model</w:t>
+      </w:r>
+      <w:r>
+        <w:rPr>
+          <w:rFonts w:ascii="Consolas" w:eastAsia="宋体" w:hAnsi="Consolas" w:cs="宋体"/>
+          <w:color w:val="CCCCCC"/>
+          <w:kern w:val="0"/>
+          <w:sz w:val="13"/>
+          <w:szCs w:val="13"/>
+        </w:rPr>
+        <w:t>.simple:</w:t>
+      </w:r>
+    </w:p>
+    <w:p>
+      <w:pPr>
+        <w:widowControl/>
+        <w:shd w:val="clear" w:color="auto" w:fill="1F1F1F"/>
+        <w:spacing w:line="160" w:lineRule="exact"/>
+        <w:jc w:val="left"/>
+        <w:rPr>
+          <w:rFonts w:ascii="Consolas" w:eastAsia="宋体" w:hAnsi="Consolas" w:cs="宋体"/>
+          <w:color w:val="CCCCCC"/>
+          <w:kern w:val="0"/>
+          <w:sz w:val="13"/>
+          <w:szCs w:val="13"/>
+        </w:rPr>
+      </w:pPr>
+      <w:r>
+        <w:rPr>
+          <w:rFonts w:ascii="Consolas" w:eastAsia="宋体" w:hAnsi="Consolas" w:cs="宋体"/>
+          <w:color w:val="CCCCCC"/>
+          <w:kern w:val="0"/>
+          <w:sz w:val="13"/>
+          <w:szCs w:val="13"/>
+        </w:rPr>
+        <w:t xml:space="preserve">            </w:t>
+      </w:r>
+      <w:r>
+        <w:rPr>
+          <w:rFonts w:ascii="Consolas" w:eastAsia="宋体" w:hAnsi="Consolas" w:cs="宋体"/>
+          <w:color w:val="C586C0"/>
+          <w:kern w:val="0"/>
+          <w:sz w:val="13"/>
+          <w:szCs w:val="13"/>
+        </w:rPr>
+        <w:t>return</w:t>
+      </w:r>
+      <w:r>
+        <w:rPr>
+          <w:rFonts w:ascii="Consolas" w:eastAsia="宋体" w:hAnsi="Consolas" w:cs="宋体"/>
+          <w:color w:val="CCCCCC"/>
+          <w:kern w:val="0"/>
+          <w:sz w:val="13"/>
+          <w:szCs w:val="13"/>
+        </w:rPr>
+        <w:t xml:space="preserve"> </w:t>
+      </w:r>
+      <w:r>
+        <w:rPr>
+          <w:rFonts w:ascii="Consolas" w:eastAsia="宋体" w:hAnsi="Consolas" w:cs="宋体"/>
+          <w:color w:val="4FC1FF"/>
+          <w:kern w:val="0"/>
+          <w:sz w:val="13"/>
+          <w:szCs w:val="13"/>
+        </w:rPr>
+        <w:t>T</w:t>
+      </w:r>
+      <w:r>
+        <w:rPr>
+          <w:rFonts w:ascii="Consolas" w:eastAsia="宋体" w:hAnsi="Consolas" w:cs="宋体"/>
+          <w:color w:val="D4D4D4"/>
+          <w:kern w:val="0"/>
+          <w:sz w:val="13"/>
+          <w:szCs w:val="13"/>
+        </w:rPr>
+        <w:t>*</w:t>
+      </w:r>
+      <w:r>
+        <w:rPr>
+          <w:rFonts w:ascii="Consolas" w:eastAsia="宋体" w:hAnsi="Consolas" w:cs="宋体"/>
+          <w:color w:val="4EC9B0"/>
+          <w:kern w:val="0"/>
+          <w:sz w:val="13"/>
+          <w:szCs w:val="13"/>
+        </w:rPr>
+        <w:t>math</w:t>
+      </w:r>
+      <w:r>
+        <w:rPr>
+          <w:rFonts w:ascii="Consolas" w:eastAsia="宋体" w:hAnsi="Consolas" w:cs="宋体"/>
+          <w:color w:val="CCCCCC"/>
+          <w:kern w:val="0"/>
+          <w:sz w:val="13"/>
+          <w:szCs w:val="13"/>
+        </w:rPr>
+        <w:t>.</w:t>
+      </w:r>
+      <w:r>
+        <w:rPr>
+          <w:rFonts w:ascii="Consolas" w:eastAsia="宋体" w:hAnsi="Consolas" w:cs="宋体"/>
+          <w:color w:val="DCDCAA"/>
+          <w:kern w:val="0"/>
+          <w:sz w:val="13"/>
+          <w:szCs w:val="13"/>
+        </w:rPr>
+        <w:t>ceil</w:t>
+      </w:r>
+      <w:r>
+        <w:rPr>
+          <w:rFonts w:ascii="Consolas" w:eastAsia="宋体" w:hAnsi="Consolas" w:cs="宋体"/>
+          <w:color w:val="CCCCCC"/>
+          <w:kern w:val="0"/>
+          <w:sz w:val="13"/>
+          <w:szCs w:val="13"/>
+        </w:rPr>
+        <w:t>(</w:t>
+      </w:r>
+      <w:r>
+        <w:rPr>
+          <w:rFonts w:ascii="Consolas" w:eastAsia="宋体" w:hAnsi="Consolas" w:cs="宋体"/>
+          <w:color w:val="4FC1FF"/>
+          <w:kern w:val="0"/>
+          <w:sz w:val="13"/>
+          <w:szCs w:val="13"/>
+        </w:rPr>
+        <w:t>SR</w:t>
+      </w:r>
+      <w:r>
+        <w:rPr>
+          <w:rFonts w:ascii="Consolas" w:eastAsia="宋体" w:hAnsi="Consolas" w:cs="宋体"/>
+          <w:color w:val="D4D4D4"/>
+          <w:kern w:val="0"/>
+          <w:sz w:val="13"/>
+          <w:szCs w:val="13"/>
+        </w:rPr>
+        <w:t>/</w:t>
+      </w:r>
+      <w:r>
+        <w:rPr>
+          <w:rFonts w:ascii="Consolas" w:eastAsia="宋体" w:hAnsi="Consolas" w:cs="宋体"/>
+          <w:color w:val="CCCCCC"/>
+          <w:kern w:val="0"/>
+          <w:sz w:val="13"/>
+          <w:szCs w:val="13"/>
+        </w:rPr>
+        <w:t>(</w:t>
+      </w:r>
+      <w:r>
+        <w:rPr>
+          <w:rFonts w:ascii="Consolas" w:eastAsia="宋体" w:hAnsi="Consolas" w:cs="宋体"/>
+          <w:color w:val="4FC1FF"/>
+          <w:kern w:val="0"/>
+          <w:sz w:val="13"/>
+          <w:szCs w:val="13"/>
+        </w:rPr>
+        <w:t>R</w:t>
+      </w:r>
+      <w:r>
+        <w:rPr>
+          <w:rFonts w:ascii="Consolas" w:eastAsia="宋体" w:hAnsi="Consolas" w:cs="宋体"/>
+          <w:color w:val="D4D4D4"/>
+          <w:kern w:val="0"/>
+          <w:sz w:val="13"/>
+          <w:szCs w:val="13"/>
+        </w:rPr>
+        <w:t>*</w:t>
+      </w:r>
+      <w:r>
+        <w:rPr>
+          <w:rFonts w:ascii="Consolas" w:eastAsia="宋体" w:hAnsi="Consolas" w:cs="宋体"/>
+          <w:color w:val="4FC1FF"/>
+          <w:kern w:val="0"/>
+          <w:sz w:val="13"/>
+          <w:szCs w:val="13"/>
+        </w:rPr>
+        <w:t>PR</w:t>
+      </w:r>
+      <w:r>
+        <w:rPr>
+          <w:rFonts w:ascii="Consolas" w:eastAsia="宋体" w:hAnsi="Consolas" w:cs="宋体"/>
+          <w:color w:val="CCCCCC"/>
+          <w:kern w:val="0"/>
+          <w:sz w:val="13"/>
+          <w:szCs w:val="13"/>
+        </w:rPr>
+        <w:t>))</w:t>
+      </w:r>
+      <w:r>
+        <w:rPr>
+          <w:rFonts w:ascii="Consolas" w:eastAsia="宋体" w:hAnsi="Consolas" w:cs="宋体"/>
+          <w:color w:val="D4D4D4"/>
+          <w:kern w:val="0"/>
+          <w:sz w:val="13"/>
+          <w:szCs w:val="13"/>
+        </w:rPr>
+        <w:t>*</w:t>
+      </w:r>
+      <w:r>
+        <w:rPr>
+          <w:rFonts w:ascii="Consolas" w:eastAsia="宋体" w:hAnsi="Consolas" w:cs="宋体"/>
+          <w:color w:val="4EC9B0"/>
+          <w:kern w:val="0"/>
+          <w:sz w:val="13"/>
+          <w:szCs w:val="13"/>
+        </w:rPr>
+        <w:t>math</w:t>
+      </w:r>
+      <w:r>
+        <w:rPr>
+          <w:rFonts w:ascii="Consolas" w:eastAsia="宋体" w:hAnsi="Consolas" w:cs="宋体"/>
+          <w:color w:val="CCCCCC"/>
+          <w:kern w:val="0"/>
+          <w:sz w:val="13"/>
+          <w:szCs w:val="13"/>
+        </w:rPr>
+        <w:t>.</w:t>
+      </w:r>
+      <w:r>
+        <w:rPr>
+          <w:rFonts w:ascii="Consolas" w:eastAsia="宋体" w:hAnsi="Consolas" w:cs="宋体"/>
+          <w:color w:val="DCDCAA"/>
+          <w:kern w:val="0"/>
+          <w:sz w:val="13"/>
+          <w:szCs w:val="13"/>
+        </w:rPr>
+        <w:t>ceil</w:t>
+      </w:r>
+      <w:r>
+        <w:rPr>
+          <w:rFonts w:ascii="Consolas" w:eastAsia="宋体" w:hAnsi="Consolas" w:cs="宋体"/>
+          <w:color w:val="CCCCCC"/>
+          <w:kern w:val="0"/>
+          <w:sz w:val="13"/>
+          <w:szCs w:val="13"/>
+        </w:rPr>
+        <w:t>(</w:t>
+      </w:r>
+      <w:r>
+        <w:rPr>
+          <w:rFonts w:ascii="Consolas" w:eastAsia="宋体" w:hAnsi="Consolas" w:cs="宋体"/>
+          <w:color w:val="4FC1FF"/>
+          <w:kern w:val="0"/>
+          <w:sz w:val="13"/>
+          <w:szCs w:val="13"/>
+        </w:rPr>
+        <w:t>SC</w:t>
+      </w:r>
+      <w:r>
+        <w:rPr>
+          <w:rFonts w:ascii="Consolas" w:eastAsia="宋体" w:hAnsi="Consolas" w:cs="宋体"/>
+          <w:color w:val="D4D4D4"/>
+          <w:kern w:val="0"/>
+          <w:sz w:val="13"/>
+          <w:szCs w:val="13"/>
+        </w:rPr>
+        <w:t>/</w:t>
+      </w:r>
+      <w:r>
+        <w:rPr>
+          <w:rFonts w:ascii="Consolas" w:eastAsia="宋体" w:hAnsi="Consolas" w:cs="宋体"/>
+          <w:color w:val="CCCCCC"/>
+          <w:kern w:val="0"/>
+          <w:sz w:val="13"/>
+          <w:szCs w:val="13"/>
+        </w:rPr>
+        <w:t>(</w:t>
+      </w:r>
+      <w:r>
+        <w:rPr>
+          <w:rFonts w:ascii="Consolas" w:eastAsia="宋体" w:hAnsi="Consolas" w:cs="宋体"/>
+          <w:color w:val="4FC1FF"/>
+          <w:kern w:val="0"/>
+          <w:sz w:val="13"/>
+          <w:szCs w:val="13"/>
+        </w:rPr>
+        <w:t>C</w:t>
+      </w:r>
+      <w:r>
+        <w:rPr>
+          <w:rFonts w:ascii="Consolas" w:eastAsia="宋体" w:hAnsi="Consolas" w:cs="宋体"/>
+          <w:color w:val="D4D4D4"/>
+          <w:kern w:val="0"/>
+          <w:sz w:val="13"/>
+          <w:szCs w:val="13"/>
+        </w:rPr>
+        <w:t>*</w:t>
+      </w:r>
+      <w:r>
+        <w:rPr>
+          <w:rFonts w:ascii="Consolas" w:eastAsia="宋体" w:hAnsi="Consolas" w:cs="宋体"/>
+          <w:color w:val="4FC1FF"/>
+          <w:kern w:val="0"/>
+          <w:sz w:val="13"/>
+          <w:szCs w:val="13"/>
+        </w:rPr>
+        <w:t>SC</w:t>
+      </w:r>
+      <w:r>
+        <w:rPr>
+          <w:rFonts w:ascii="Consolas" w:eastAsia="宋体" w:hAnsi="Consolas" w:cs="宋体"/>
+          <w:color w:val="CCCCCC"/>
+          <w:kern w:val="0"/>
+          <w:sz w:val="13"/>
+          <w:szCs w:val="13"/>
+        </w:rPr>
+        <w:t>))</w:t>
+      </w:r>
+    </w:p>
+    <w:p>
+      <w:pPr>
+        <w:widowControl/>
+        <w:shd w:val="clear" w:color="auto" w:fill="1F1F1F"/>
+        <w:spacing w:line="160" w:lineRule="exact"/>
+        <w:jc w:val="left"/>
+        <w:rPr>
+          <w:rFonts w:ascii="Consolas" w:eastAsia="宋体" w:hAnsi="Consolas" w:cs="宋体"/>
+          <w:color w:val="CCCCCC"/>
+          <w:kern w:val="0"/>
+          <w:sz w:val="13"/>
+          <w:szCs w:val="13"/>
+        </w:rPr>
+      </w:pPr>
+      <w:r>
+        <w:rPr>
+          <w:rFonts w:ascii="Consolas" w:eastAsia="宋体" w:hAnsi="Consolas" w:cs="宋体"/>
+          <w:color w:val="CCCCCC"/>
+          <w:kern w:val="0"/>
+          <w:sz w:val="13"/>
+          <w:szCs w:val="13"/>
+        </w:rPr>
+        <w:t xml:space="preserve">        </w:t>
+      </w:r>
+      <w:r>
+        <w:rPr>
+          <w:rFonts w:ascii="Consolas" w:eastAsia="宋体" w:hAnsi="Consolas" w:cs="宋体"/>
+          <w:color w:val="C586C0"/>
+          <w:kern w:val="0"/>
+          <w:sz w:val="13"/>
+          <w:szCs w:val="13"/>
+        </w:rPr>
+        <w:t>elif</w:t>
+      </w:r>
+      <w:r>
+        <w:rPr>
+          <w:rFonts w:ascii="Consolas" w:eastAsia="宋体" w:hAnsi="Consolas" w:cs="宋体"/>
+          <w:color w:val="CCCCCC"/>
+          <w:kern w:val="0"/>
+          <w:sz w:val="13"/>
+          <w:szCs w:val="13"/>
+        </w:rPr>
+        <w:t xml:space="preserve"> </w:t>
+      </w:r>
+      <w:r>
+        <w:rPr>
+          <w:rFonts w:ascii="Consolas" w:eastAsia="宋体" w:hAnsi="Consolas" w:cs="宋体"/>
+          <w:color w:val="9CDCFE"/>
+          <w:kern w:val="0"/>
+          <w:sz w:val="13"/>
+          <w:szCs w:val="13"/>
+        </w:rPr>
+        <w:t>self</w:t>
+      </w:r>
+      <w:r>
+        <w:rPr>
+          <w:rFonts w:ascii="Consolas" w:eastAsia="宋体" w:hAnsi="Consolas" w:cs="宋体"/>
+          <w:color w:val="CCCCCC"/>
+          <w:kern w:val="0"/>
+          <w:sz w:val="13"/>
+          <w:szCs w:val="13"/>
+        </w:rPr>
+        <w:t>.</w:t>
+      </w:r>
+      <w:r>
+        <w:rPr>
+          <w:rFonts w:ascii="Consolas" w:eastAsia="宋体" w:hAnsi="Consolas" w:cs="宋体"/>
+          <w:color w:val="9CDCFE"/>
+          <w:kern w:val="0"/>
+          <w:sz w:val="13"/>
+          <w:szCs w:val="13"/>
+        </w:rPr>
+        <w:t>cp_model</w:t>
+      </w:r>
+      <w:r>
+        <w:rPr>
+          <w:rFonts w:ascii="Consolas" w:eastAsia="宋体" w:hAnsi="Consolas" w:cs="宋体"/>
+          <w:color w:val="D4D4D4"/>
+          <w:kern w:val="0"/>
+          <w:sz w:val="13"/>
+          <w:szCs w:val="13"/>
+        </w:rPr>
+        <w:t>==</w:t>
+      </w:r>
+      <w:r>
+        <w:rPr>
+          <w:rFonts w:ascii="Consolas" w:eastAsia="宋体" w:hAnsi="Consolas" w:cs="宋体"/>
+          <w:color w:val="9CDCFE"/>
+          <w:kern w:val="0"/>
+          <w:sz w:val="13"/>
+          <w:szCs w:val="13"/>
+        </w:rPr>
+        <w:t>comp_model</w:t>
+      </w:r>
+      <w:r>
+        <w:rPr>
+          <w:rFonts w:ascii="Consolas" w:eastAsia="宋体" w:hAnsi="Consolas" w:cs="宋体"/>
+          <w:color w:val="CCCCCC"/>
+          <w:kern w:val="0"/>
+          <w:sz w:val="13"/>
+          <w:szCs w:val="13"/>
+        </w:rPr>
+        <w:t>.abrupt_curve:</w:t>
+      </w:r>
+    </w:p>
+    <w:p>
+      <w:pPr>
+        <w:widowControl/>
+        <w:shd w:val="clear" w:color="auto" w:fill="1F1F1F"/>
+        <w:spacing w:line="160" w:lineRule="exact"/>
+        <w:jc w:val="left"/>
+        <w:rPr>
+          <w:rFonts w:ascii="Consolas" w:eastAsia="宋体" w:hAnsi="Consolas" w:cs="宋体"/>
+          <w:color w:val="CCCCCC"/>
+          <w:kern w:val="0"/>
+          <w:sz w:val="13"/>
+          <w:szCs w:val="13"/>
+        </w:rPr>
+      </w:pPr>
+      <w:r>
+        <w:rPr>
+          <w:rFonts w:ascii="Consolas" w:eastAsia="宋体" w:hAnsi="Consolas" w:cs="宋体"/>
+          <w:color w:val="CCCCCC"/>
+          <w:kern w:val="0"/>
+          <w:sz w:val="13"/>
+          <w:szCs w:val="13"/>
+        </w:rPr>
+        <w:t xml:space="preserve">            </w:t>
+      </w:r>
+      <w:r>
+        <w:rPr>
+          <w:rFonts w:ascii="Consolas" w:eastAsia="宋体" w:hAnsi="Consolas" w:cs="宋体"/>
+          <w:color w:val="9CDCFE"/>
+          <w:kern w:val="0"/>
+          <w:sz w:val="13"/>
+          <w:szCs w:val="13"/>
+        </w:rPr>
+        <w:t>cost</w:t>
+      </w:r>
+      <w:r>
+        <w:rPr>
+          <w:rFonts w:ascii="Consolas" w:eastAsia="宋体" w:hAnsi="Consolas" w:cs="宋体"/>
+          <w:color w:val="D4D4D4"/>
+          <w:kern w:val="0"/>
+          <w:sz w:val="13"/>
+          <w:szCs w:val="13"/>
+        </w:rPr>
+        <w:t>=</w:t>
+      </w:r>
+      <w:r>
+        <w:rPr>
+          <w:rFonts w:ascii="Consolas" w:eastAsia="宋体" w:hAnsi="Consolas" w:cs="宋体"/>
+          <w:color w:val="4FC1FF"/>
+          <w:kern w:val="0"/>
+          <w:sz w:val="13"/>
+          <w:szCs w:val="13"/>
+        </w:rPr>
+        <w:t>T</w:t>
+      </w:r>
+      <w:r>
+        <w:rPr>
+          <w:rFonts w:ascii="Consolas" w:eastAsia="宋体" w:hAnsi="Consolas" w:cs="宋体"/>
+          <w:color w:val="D4D4D4"/>
+          <w:kern w:val="0"/>
+          <w:sz w:val="13"/>
+          <w:szCs w:val="13"/>
+        </w:rPr>
+        <w:t>*</w:t>
+      </w:r>
+      <w:r>
+        <w:rPr>
+          <w:rFonts w:ascii="Consolas" w:eastAsia="宋体" w:hAnsi="Consolas" w:cs="宋体"/>
+          <w:color w:val="4EC9B0"/>
+          <w:kern w:val="0"/>
+          <w:sz w:val="13"/>
+          <w:szCs w:val="13"/>
+        </w:rPr>
+        <w:t>math</w:t>
+      </w:r>
+      <w:r>
+        <w:rPr>
+          <w:rFonts w:ascii="Consolas" w:eastAsia="宋体" w:hAnsi="Consolas" w:cs="宋体"/>
+          <w:color w:val="CCCCCC"/>
+          <w:kern w:val="0"/>
+          <w:sz w:val="13"/>
+          <w:szCs w:val="13"/>
+        </w:rPr>
+        <w:t>.</w:t>
+      </w:r>
+      <w:r>
+        <w:rPr>
+          <w:rFonts w:ascii="Consolas" w:eastAsia="宋体" w:hAnsi="Consolas" w:cs="宋体"/>
+          <w:color w:val="DCDCAA"/>
+          <w:kern w:val="0"/>
+          <w:sz w:val="13"/>
+          <w:szCs w:val="13"/>
+        </w:rPr>
+        <w:t>ceil</w:t>
+      </w:r>
+      <w:r>
+        <w:rPr>
+          <w:rFonts w:ascii="Consolas" w:eastAsia="宋体" w:hAnsi="Consolas" w:cs="宋体"/>
+          <w:color w:val="CCCCCC"/>
+          <w:kern w:val="0"/>
+          <w:sz w:val="13"/>
+          <w:szCs w:val="13"/>
+        </w:rPr>
+        <w:t>(</w:t>
+      </w:r>
+      <w:r>
+        <w:rPr>
+          <w:rFonts w:ascii="Consolas" w:eastAsia="宋体" w:hAnsi="Consolas" w:cs="宋体"/>
+          <w:color w:val="4FC1FF"/>
+          <w:kern w:val="0"/>
+          <w:sz w:val="13"/>
+          <w:szCs w:val="13"/>
+        </w:rPr>
+        <w:t>SR</w:t>
+      </w:r>
+      <w:r>
+        <w:rPr>
+          <w:rFonts w:ascii="Consolas" w:eastAsia="宋体" w:hAnsi="Consolas" w:cs="宋体"/>
+          <w:color w:val="D4D4D4"/>
+          <w:kern w:val="0"/>
+          <w:sz w:val="13"/>
+          <w:szCs w:val="13"/>
+        </w:rPr>
+        <w:t>/</w:t>
+      </w:r>
+      <w:r>
+        <w:rPr>
+          <w:rFonts w:ascii="Consolas" w:eastAsia="宋体" w:hAnsi="Consolas" w:cs="宋体"/>
+          <w:color w:val="CCCCCC"/>
+          <w:kern w:val="0"/>
+          <w:sz w:val="13"/>
+          <w:szCs w:val="13"/>
+        </w:rPr>
+        <w:t>(</w:t>
+      </w:r>
+      <w:r>
+        <w:rPr>
+          <w:rFonts w:ascii="Consolas" w:eastAsia="宋体" w:hAnsi="Consolas" w:cs="宋体"/>
+          <w:color w:val="4FC1FF"/>
+          <w:kern w:val="0"/>
+          <w:sz w:val="13"/>
+          <w:szCs w:val="13"/>
+        </w:rPr>
+        <w:t>R</w:t>
+      </w:r>
+      <w:r>
+        <w:rPr>
+          <w:rFonts w:ascii="Consolas" w:eastAsia="宋体" w:hAnsi="Consolas" w:cs="宋体"/>
+          <w:color w:val="D4D4D4"/>
+          <w:kern w:val="0"/>
+          <w:sz w:val="13"/>
+          <w:szCs w:val="13"/>
+        </w:rPr>
+        <w:t>*</w:t>
+      </w:r>
+      <w:r>
+        <w:rPr>
+          <w:rFonts w:ascii="Consolas" w:eastAsia="宋体" w:hAnsi="Consolas" w:cs="宋体"/>
+          <w:color w:val="4FC1FF"/>
+          <w:kern w:val="0"/>
+          <w:sz w:val="13"/>
+          <w:szCs w:val="13"/>
+        </w:rPr>
+        <w:t>PR</w:t>
+      </w:r>
+      <w:r>
+        <w:rPr>
+          <w:rFonts w:ascii="Consolas" w:eastAsia="宋体" w:hAnsi="Consolas" w:cs="宋体"/>
+          <w:color w:val="CCCCCC"/>
+          <w:kern w:val="0"/>
+          <w:sz w:val="13"/>
+          <w:szCs w:val="13"/>
+        </w:rPr>
+        <w:t>))</w:t>
+      </w:r>
+      <w:r>
+        <w:rPr>
+          <w:rFonts w:ascii="Consolas" w:eastAsia="宋体" w:hAnsi="Consolas" w:cs="宋体"/>
+          <w:color w:val="D4D4D4"/>
+          <w:kern w:val="0"/>
+          <w:sz w:val="13"/>
+          <w:szCs w:val="13"/>
+        </w:rPr>
+        <w:t>*</w:t>
+      </w:r>
+      <w:r>
+        <w:rPr>
+          <w:rFonts w:ascii="Consolas" w:eastAsia="宋体" w:hAnsi="Consolas" w:cs="宋体"/>
+          <w:color w:val="4EC9B0"/>
+          <w:kern w:val="0"/>
+          <w:sz w:val="13"/>
+          <w:szCs w:val="13"/>
+        </w:rPr>
+        <w:t>math</w:t>
+      </w:r>
+      <w:r>
+        <w:rPr>
+          <w:rFonts w:ascii="Consolas" w:eastAsia="宋体" w:hAnsi="Consolas" w:cs="宋体"/>
+          <w:color w:val="CCCCCC"/>
+          <w:kern w:val="0"/>
+          <w:sz w:val="13"/>
+          <w:szCs w:val="13"/>
+        </w:rPr>
+        <w:t>.</w:t>
+      </w:r>
+      <w:r>
+        <w:rPr>
+          <w:rFonts w:ascii="Consolas" w:eastAsia="宋体" w:hAnsi="Consolas" w:cs="宋体"/>
+          <w:color w:val="DCDCAA"/>
+          <w:kern w:val="0"/>
+          <w:sz w:val="13"/>
+          <w:szCs w:val="13"/>
+        </w:rPr>
+        <w:t>ceil</w:t>
+      </w:r>
+      <w:r>
+        <w:rPr>
+          <w:rFonts w:ascii="Consolas" w:eastAsia="宋体" w:hAnsi="Consolas" w:cs="宋体"/>
+          <w:color w:val="CCCCCC"/>
+          <w:kern w:val="0"/>
+          <w:sz w:val="13"/>
+          <w:szCs w:val="13"/>
+        </w:rPr>
+        <w:t>(</w:t>
+      </w:r>
+      <w:r>
+        <w:rPr>
+          <w:rFonts w:ascii="Consolas" w:eastAsia="宋体" w:hAnsi="Consolas" w:cs="宋体"/>
+          <w:color w:val="4FC1FF"/>
+          <w:kern w:val="0"/>
+          <w:sz w:val="13"/>
+          <w:szCs w:val="13"/>
+        </w:rPr>
+        <w:t>SC</w:t>
+      </w:r>
+      <w:r>
+        <w:rPr>
+          <w:rFonts w:ascii="Consolas" w:eastAsia="宋体" w:hAnsi="Consolas" w:cs="宋体"/>
+          <w:color w:val="D4D4D4"/>
+          <w:kern w:val="0"/>
+          <w:sz w:val="13"/>
+          <w:szCs w:val="13"/>
+        </w:rPr>
+        <w:t>/</w:t>
+      </w:r>
+      <w:r>
+        <w:rPr>
+          <w:rFonts w:ascii="Consolas" w:eastAsia="宋体" w:hAnsi="Consolas" w:cs="宋体"/>
+          <w:color w:val="CCCCCC"/>
+          <w:kern w:val="0"/>
+          <w:sz w:val="13"/>
+          <w:szCs w:val="13"/>
+        </w:rPr>
+        <w:t>(</w:t>
+      </w:r>
+      <w:r>
+        <w:rPr>
+          <w:rFonts w:ascii="Consolas" w:eastAsia="宋体" w:hAnsi="Consolas" w:cs="宋体"/>
+          <w:color w:val="4FC1FF"/>
+          <w:kern w:val="0"/>
+          <w:sz w:val="13"/>
+          <w:szCs w:val="13"/>
+        </w:rPr>
+        <w:t>C</w:t>
+      </w:r>
+      <w:r>
+        <w:rPr>
+          <w:rFonts w:ascii="Consolas" w:eastAsia="宋体" w:hAnsi="Consolas" w:cs="宋体"/>
+          <w:color w:val="D4D4D4"/>
+          <w:kern w:val="0"/>
+          <w:sz w:val="13"/>
+          <w:szCs w:val="13"/>
+        </w:rPr>
+        <w:t>*</w:t>
+      </w:r>
+      <w:r>
+        <w:rPr>
+          <w:rFonts w:ascii="Consolas" w:eastAsia="宋体" w:hAnsi="Consolas" w:cs="宋体"/>
+          <w:color w:val="4FC1FF"/>
+          <w:kern w:val="0"/>
+          <w:sz w:val="13"/>
+          <w:szCs w:val="13"/>
+        </w:rPr>
+        <w:t>SC</w:t>
+      </w:r>
+      <w:r>
+        <w:rPr>
+          <w:rFonts w:ascii="Consolas" w:eastAsia="宋体" w:hAnsi="Consolas" w:cs="宋体"/>
+          <w:color w:val="CCCCCC"/>
+          <w:kern w:val="0"/>
+          <w:sz w:val="13"/>
+          <w:szCs w:val="13"/>
+        </w:rPr>
+        <w:t>))</w:t>
+      </w:r>
+    </w:p>
+    <w:p>
+      <w:pPr>
+        <w:widowControl/>
+        <w:shd w:val="clear" w:color="auto" w:fill="1F1F1F"/>
+        <w:spacing w:line="160" w:lineRule="exact"/>
+        <w:jc w:val="left"/>
+        <w:rPr>
+          <w:rFonts w:ascii="Consolas" w:eastAsia="宋体" w:hAnsi="Consolas" w:cs="宋体"/>
+          <w:color w:val="CCCCCC"/>
+          <w:kern w:val="0"/>
+          <w:sz w:val="13"/>
+          <w:szCs w:val="13"/>
+        </w:rPr>
+      </w:pPr>
+      <w:r>
+        <w:rPr>
+          <w:rFonts w:ascii="Consolas" w:eastAsia="宋体" w:hAnsi="Consolas" w:cs="宋体"/>
+          <w:color w:val="CCCCCC"/>
+          <w:kern w:val="0"/>
+          <w:sz w:val="13"/>
+          <w:szCs w:val="13"/>
+        </w:rPr>
+        <w:t xml:space="preserve">            </w:t>
+      </w:r>
+      <w:r>
+        <w:rPr>
+          <w:rFonts w:ascii="Consolas" w:eastAsia="宋体" w:hAnsi="Consolas" w:cs="宋体"/>
+          <w:color w:val="C586C0"/>
+          <w:kern w:val="0"/>
+          <w:sz w:val="13"/>
+          <w:szCs w:val="13"/>
+        </w:rPr>
+        <w:t>if</w:t>
+      </w:r>
+      <w:r>
+        <w:rPr>
+          <w:rFonts w:ascii="Consolas" w:eastAsia="宋体" w:hAnsi="Consolas" w:cs="宋体"/>
+          <w:color w:val="CCCCCC"/>
+          <w:kern w:val="0"/>
+          <w:sz w:val="13"/>
+          <w:szCs w:val="13"/>
+        </w:rPr>
+        <w:t xml:space="preserve"> </w:t>
+      </w:r>
+      <w:r>
+        <w:rPr>
+          <w:rFonts w:ascii="Consolas" w:eastAsia="宋体" w:hAnsi="Consolas" w:cs="宋体"/>
+          <w:color w:val="4FC1FF"/>
+          <w:kern w:val="0"/>
+          <w:sz w:val="13"/>
+          <w:szCs w:val="13"/>
+        </w:rPr>
+        <w:t>SR</w:t>
+      </w:r>
+      <w:r>
+        <w:rPr>
+          <w:rFonts w:ascii="Consolas" w:eastAsia="宋体" w:hAnsi="Consolas" w:cs="宋体"/>
+          <w:color w:val="D4D4D4"/>
+          <w:kern w:val="0"/>
+          <w:sz w:val="13"/>
+          <w:szCs w:val="13"/>
+        </w:rPr>
+        <w:t>%</w:t>
+      </w:r>
+      <w:r>
+        <w:rPr>
+          <w:rFonts w:ascii="Consolas" w:eastAsia="宋体" w:hAnsi="Consolas" w:cs="宋体"/>
+          <w:color w:val="CCCCCC"/>
+          <w:kern w:val="0"/>
+          <w:sz w:val="13"/>
+          <w:szCs w:val="13"/>
+        </w:rPr>
+        <w:t>(</w:t>
+      </w:r>
+      <w:r>
+        <w:rPr>
+          <w:rFonts w:ascii="Consolas" w:eastAsia="宋体" w:hAnsi="Consolas" w:cs="宋体"/>
+          <w:color w:val="4FC1FF"/>
+          <w:kern w:val="0"/>
+          <w:sz w:val="13"/>
+          <w:szCs w:val="13"/>
+        </w:rPr>
+        <w:t>PR</w:t>
+      </w:r>
+      <w:r>
+        <w:rPr>
+          <w:rFonts w:ascii="Consolas" w:eastAsia="宋体" w:hAnsi="Consolas" w:cs="宋体"/>
+          <w:color w:val="D4D4D4"/>
+          <w:kern w:val="0"/>
+          <w:sz w:val="13"/>
+          <w:szCs w:val="13"/>
+        </w:rPr>
+        <w:t>*</w:t>
+      </w:r>
+      <w:r>
+        <w:rPr>
+          <w:rFonts w:ascii="Consolas" w:eastAsia="宋体" w:hAnsi="Consolas" w:cs="宋体"/>
+          <w:color w:val="4FC1FF"/>
+          <w:kern w:val="0"/>
+          <w:sz w:val="13"/>
+          <w:szCs w:val="13"/>
+        </w:rPr>
+        <w:t>R</w:t>
+      </w:r>
+      <w:r>
+        <w:rPr>
+          <w:rFonts w:ascii="Consolas" w:eastAsia="宋体" w:hAnsi="Consolas" w:cs="宋体"/>
+          <w:color w:val="CCCCCC"/>
+          <w:kern w:val="0"/>
+          <w:sz w:val="13"/>
+          <w:szCs w:val="13"/>
+        </w:rPr>
+        <w:t>)</w:t>
+      </w:r>
+      <w:r>
+        <w:rPr>
+          <w:rFonts w:ascii="Consolas" w:eastAsia="宋体" w:hAnsi="Consolas" w:cs="宋体"/>
+          <w:color w:val="D4D4D4"/>
+          <w:kern w:val="0"/>
+          <w:sz w:val="13"/>
+          <w:szCs w:val="13"/>
+        </w:rPr>
+        <w:t>==</w:t>
+      </w:r>
+      <w:r>
+        <w:rPr>
+          <w:rFonts w:ascii="Consolas" w:eastAsia="宋体" w:hAnsi="Consolas" w:cs="宋体"/>
+          <w:color w:val="B5CEA8"/>
+          <w:kern w:val="0"/>
+          <w:sz w:val="13"/>
+          <w:szCs w:val="13"/>
+        </w:rPr>
+        <w:t>0</w:t>
+      </w:r>
+      <w:r>
+        <w:rPr>
+          <w:rFonts w:ascii="Consolas" w:eastAsia="宋体" w:hAnsi="Consolas" w:cs="宋体"/>
+          <w:color w:val="CCCCCC"/>
+          <w:kern w:val="0"/>
+          <w:sz w:val="13"/>
+          <w:szCs w:val="13"/>
+        </w:rPr>
+        <w:t xml:space="preserve"> </w:t>
+      </w:r>
+      <w:r>
+        <w:rPr>
+          <w:rFonts w:ascii="Consolas" w:eastAsia="宋体" w:hAnsi="Consolas" w:cs="宋体"/>
+          <w:color w:val="569CD6"/>
+          <w:kern w:val="0"/>
+          <w:sz w:val="13"/>
+          <w:szCs w:val="13"/>
+        </w:rPr>
+        <w:t>and</w:t>
+      </w:r>
+      <w:r>
+        <w:rPr>
+          <w:rFonts w:ascii="Consolas" w:eastAsia="宋体" w:hAnsi="Consolas" w:cs="宋体"/>
+          <w:color w:val="CCCCCC"/>
+          <w:kern w:val="0"/>
+          <w:sz w:val="13"/>
+          <w:szCs w:val="13"/>
+        </w:rPr>
+        <w:t xml:space="preserve"> </w:t>
+      </w:r>
+      <w:r>
+        <w:rPr>
+          <w:rFonts w:ascii="Consolas" w:eastAsia="宋体" w:hAnsi="Consolas" w:cs="宋体"/>
+          <w:color w:val="4FC1FF"/>
+          <w:kern w:val="0"/>
+          <w:sz w:val="13"/>
+          <w:szCs w:val="13"/>
+        </w:rPr>
+        <w:t>SC</w:t>
+      </w:r>
+      <w:r>
+        <w:rPr>
+          <w:rFonts w:ascii="Consolas" w:eastAsia="宋体" w:hAnsi="Consolas" w:cs="宋体"/>
+          <w:color w:val="D4D4D4"/>
+          <w:kern w:val="0"/>
+          <w:sz w:val="13"/>
+          <w:szCs w:val="13"/>
+        </w:rPr>
+        <w:t>%</w:t>
+      </w:r>
+      <w:r>
+        <w:rPr>
+          <w:rFonts w:ascii="Consolas" w:eastAsia="宋体" w:hAnsi="Consolas" w:cs="宋体"/>
+          <w:color w:val="CCCCCC"/>
+          <w:kern w:val="0"/>
+          <w:sz w:val="13"/>
+          <w:szCs w:val="13"/>
+        </w:rPr>
+        <w:t>(</w:t>
+      </w:r>
+      <w:r>
+        <w:rPr>
+          <w:rFonts w:ascii="Consolas" w:eastAsia="宋体" w:hAnsi="Consolas" w:cs="宋体"/>
+          <w:color w:val="4FC1FF"/>
+          <w:kern w:val="0"/>
+          <w:sz w:val="13"/>
+          <w:szCs w:val="13"/>
+        </w:rPr>
+        <w:t>PC</w:t>
+      </w:r>
+      <w:r>
+        <w:rPr>
+          <w:rFonts w:ascii="Consolas" w:eastAsia="宋体" w:hAnsi="Consolas" w:cs="宋体"/>
+          <w:color w:val="D4D4D4"/>
+          <w:kern w:val="0"/>
+          <w:sz w:val="13"/>
+          <w:szCs w:val="13"/>
+        </w:rPr>
+        <w:t>*</w:t>
+      </w:r>
+      <w:r>
+        <w:rPr>
+          <w:rFonts w:ascii="Consolas" w:eastAsia="宋体" w:hAnsi="Consolas" w:cs="宋体"/>
+          <w:color w:val="4FC1FF"/>
+          <w:kern w:val="0"/>
+          <w:sz w:val="13"/>
+          <w:szCs w:val="13"/>
+        </w:rPr>
+        <w:t>C</w:t>
+      </w:r>
+      <w:r>
+        <w:rPr>
+          <w:rFonts w:ascii="Consolas" w:eastAsia="宋体" w:hAnsi="Consolas" w:cs="宋体"/>
+          <w:color w:val="CCCCCC"/>
+          <w:kern w:val="0"/>
+          <w:sz w:val="13"/>
+          <w:szCs w:val="13"/>
+        </w:rPr>
+        <w:t>)</w:t>
+      </w:r>
+      <w:r>
+        <w:rPr>
+          <w:rFonts w:ascii="Consolas" w:eastAsia="宋体" w:hAnsi="Consolas" w:cs="宋体"/>
+          <w:color w:val="D4D4D4"/>
+          <w:kern w:val="0"/>
+          <w:sz w:val="13"/>
+          <w:szCs w:val="13"/>
+        </w:rPr>
+        <w:t>==</w:t>
+      </w:r>
+      <w:r>
+        <w:rPr>
+          <w:rFonts w:ascii="Consolas" w:eastAsia="宋体" w:hAnsi="Consolas" w:cs="宋体"/>
+          <w:color w:val="B5CEA8"/>
+          <w:kern w:val="0"/>
+          <w:sz w:val="13"/>
+          <w:szCs w:val="13"/>
+        </w:rPr>
+        <w:t>0</w:t>
+      </w:r>
+      <w:r>
+        <w:rPr>
+          <w:rFonts w:ascii="Consolas" w:eastAsia="宋体" w:hAnsi="Consolas" w:cs="宋体"/>
+          <w:color w:val="CCCCCC"/>
+          <w:kern w:val="0"/>
+          <w:sz w:val="13"/>
+          <w:szCs w:val="13"/>
+        </w:rPr>
+        <w:t>:</w:t>
+      </w:r>
+    </w:p>
+    <w:p>
+      <w:pPr>
+        <w:widowControl/>
+        <w:shd w:val="clear" w:color="auto" w:fill="1F1F1F"/>
+        <w:spacing w:line="160" w:lineRule="exact"/>
+        <w:jc w:val="left"/>
+        <w:rPr>
+          <w:rFonts w:ascii="Consolas" w:eastAsia="宋体" w:hAnsi="Consolas" w:cs="宋体"/>
+          <w:color w:val="CCCCCC"/>
+          <w:kern w:val="0"/>
+          <w:sz w:val="13"/>
+          <w:szCs w:val="13"/>
+        </w:rPr>
+      </w:pPr>
+      <w:r>
+        <w:rPr>
+          <w:rFonts w:ascii="Consolas" w:eastAsia="宋体" w:hAnsi="Consolas" w:cs="宋体"/>
+          <w:color w:val="CCCCCC"/>
+          <w:kern w:val="0"/>
+          <w:sz w:val="13"/>
+          <w:szCs w:val="13"/>
+        </w:rPr>
+        <w:t xml:space="preserve">                </w:t>
+      </w:r>
+      <w:r>
+        <w:rPr>
+          <w:rFonts w:ascii="Consolas" w:eastAsia="宋体" w:hAnsi="Consolas" w:cs="宋体"/>
+          <w:color w:val="9CDCFE"/>
+          <w:kern w:val="0"/>
+          <w:sz w:val="13"/>
+          <w:szCs w:val="13"/>
+        </w:rPr>
+        <w:t>cost</w:t>
+      </w:r>
+      <w:r>
+        <w:rPr>
+          <w:rFonts w:ascii="Consolas" w:eastAsia="宋体" w:hAnsi="Consolas" w:cs="宋体"/>
+          <w:color w:val="D4D4D4"/>
+          <w:kern w:val="0"/>
+          <w:sz w:val="13"/>
+          <w:szCs w:val="13"/>
+        </w:rPr>
+        <w:t>=</w:t>
+      </w:r>
+      <w:r>
+        <w:rPr>
+          <w:rFonts w:ascii="Consolas" w:eastAsia="宋体" w:hAnsi="Consolas" w:cs="宋体"/>
+          <w:color w:val="B5CEA8"/>
+          <w:kern w:val="0"/>
+          <w:sz w:val="13"/>
+          <w:szCs w:val="13"/>
+        </w:rPr>
+        <w:t>1.0</w:t>
+      </w:r>
+      <w:r>
+        <w:rPr>
+          <w:rFonts w:ascii="Consolas" w:eastAsia="宋体" w:hAnsi="Consolas" w:cs="宋体"/>
+          <w:color w:val="D4D4D4"/>
+          <w:kern w:val="0"/>
+          <w:sz w:val="13"/>
+          <w:szCs w:val="13"/>
+        </w:rPr>
+        <w:t>*</w:t>
+      </w:r>
+      <w:r>
+        <w:rPr>
+          <w:rFonts w:ascii="Consolas" w:eastAsia="宋体" w:hAnsi="Consolas" w:cs="宋体"/>
+          <w:color w:val="9CDCFE"/>
+          <w:kern w:val="0"/>
+          <w:sz w:val="13"/>
+          <w:szCs w:val="13"/>
+        </w:rPr>
+        <w:t>cost</w:t>
+      </w:r>
+    </w:p>
+    <w:p>
+      <w:pPr>
+        <w:widowControl/>
+        <w:shd w:val="clear" w:color="auto" w:fill="1F1F1F"/>
+        <w:spacing w:line="160" w:lineRule="exact"/>
+        <w:jc w:val="left"/>
+        <w:rPr>
+          <w:rFonts w:ascii="Consolas" w:eastAsia="宋体" w:hAnsi="Consolas" w:cs="宋体"/>
+          <w:color w:val="CCCCCC"/>
+          <w:kern w:val="0"/>
+          <w:sz w:val="13"/>
+          <w:szCs w:val="13"/>
+        </w:rPr>
+      </w:pPr>
+      <w:r>
+        <w:rPr>
+          <w:rFonts w:ascii="Consolas" w:eastAsia="宋体" w:hAnsi="Consolas" w:cs="宋体"/>
+          <w:color w:val="CCCCCC"/>
+          <w:kern w:val="0"/>
+          <w:sz w:val="13"/>
+          <w:szCs w:val="13"/>
+        </w:rPr>
+        <w:t xml:space="preserve">            </w:t>
+      </w:r>
+      <w:r>
+        <w:rPr>
+          <w:rFonts w:ascii="Consolas" w:eastAsia="宋体" w:hAnsi="Consolas" w:cs="宋体"/>
+          <w:color w:val="C586C0"/>
+          <w:kern w:val="0"/>
+          <w:sz w:val="13"/>
+          <w:szCs w:val="13"/>
+        </w:rPr>
+        <w:t>elif</w:t>
+      </w:r>
+      <w:r>
+        <w:rPr>
+          <w:rFonts w:ascii="Consolas" w:eastAsia="宋体" w:hAnsi="Consolas" w:cs="宋体"/>
+          <w:color w:val="CCCCCC"/>
+          <w:kern w:val="0"/>
+          <w:sz w:val="13"/>
+          <w:szCs w:val="13"/>
+        </w:rPr>
+        <w:t xml:space="preserve"> </w:t>
+      </w:r>
+      <w:r>
+        <w:rPr>
+          <w:rFonts w:ascii="Consolas" w:eastAsia="宋体" w:hAnsi="Consolas" w:cs="宋体"/>
+          <w:color w:val="4FC1FF"/>
+          <w:kern w:val="0"/>
+          <w:sz w:val="13"/>
+          <w:szCs w:val="13"/>
+        </w:rPr>
+        <w:t>SR</w:t>
+      </w:r>
+      <w:r>
+        <w:rPr>
+          <w:rFonts w:ascii="Consolas" w:eastAsia="宋体" w:hAnsi="Consolas" w:cs="宋体"/>
+          <w:color w:val="D4D4D4"/>
+          <w:kern w:val="0"/>
+          <w:sz w:val="13"/>
+          <w:szCs w:val="13"/>
+        </w:rPr>
+        <w:t>%</w:t>
+      </w:r>
+      <w:r>
+        <w:rPr>
+          <w:rFonts w:ascii="Consolas" w:eastAsia="宋体" w:hAnsi="Consolas" w:cs="宋体"/>
+          <w:color w:val="CCCCCC"/>
+          <w:kern w:val="0"/>
+          <w:sz w:val="13"/>
+          <w:szCs w:val="13"/>
+        </w:rPr>
+        <w:t>(</w:t>
+      </w:r>
+      <w:r>
+        <w:rPr>
+          <w:rFonts w:ascii="Consolas" w:eastAsia="宋体" w:hAnsi="Consolas" w:cs="宋体"/>
+          <w:color w:val="4FC1FF"/>
+          <w:kern w:val="0"/>
+          <w:sz w:val="13"/>
+          <w:szCs w:val="13"/>
+        </w:rPr>
+        <w:t>PR</w:t>
+      </w:r>
+      <w:r>
+        <w:rPr>
+          <w:rFonts w:ascii="Consolas" w:eastAsia="宋体" w:hAnsi="Consolas" w:cs="宋体"/>
+          <w:color w:val="D4D4D4"/>
+          <w:kern w:val="0"/>
+          <w:sz w:val="13"/>
+          <w:szCs w:val="13"/>
+        </w:rPr>
+        <w:t>*</w:t>
+      </w:r>
+      <w:r>
+        <w:rPr>
+          <w:rFonts w:ascii="Consolas" w:eastAsia="宋体" w:hAnsi="Consolas" w:cs="宋体"/>
+          <w:color w:val="4FC1FF"/>
+          <w:kern w:val="0"/>
+          <w:sz w:val="13"/>
+          <w:szCs w:val="13"/>
+        </w:rPr>
+        <w:t>R</w:t>
+      </w:r>
+      <w:r>
+        <w:rPr>
+          <w:rFonts w:ascii="Consolas" w:eastAsia="宋体" w:hAnsi="Consolas" w:cs="宋体"/>
+          <w:color w:val="CCCCCC"/>
+          <w:kern w:val="0"/>
+          <w:sz w:val="13"/>
+          <w:szCs w:val="13"/>
+        </w:rPr>
+        <w:t>)</w:t>
+      </w:r>
+      <w:r>
+        <w:rPr>
+          <w:rFonts w:ascii="Consolas" w:eastAsia="宋体" w:hAnsi="Consolas" w:cs="宋体"/>
+          <w:color w:val="D4D4D4"/>
+          <w:kern w:val="0"/>
+          <w:sz w:val="13"/>
+          <w:szCs w:val="13"/>
+        </w:rPr>
+        <w:t>==</w:t>
+      </w:r>
+      <w:r>
+        <w:rPr>
+          <w:rFonts w:ascii="Consolas" w:eastAsia="宋体" w:hAnsi="Consolas" w:cs="宋体"/>
+          <w:color w:val="B5CEA8"/>
+          <w:kern w:val="0"/>
+          <w:sz w:val="13"/>
+          <w:szCs w:val="13"/>
+        </w:rPr>
+        <w:t>0</w:t>
+      </w:r>
+      <w:r>
+        <w:rPr>
+          <w:rFonts w:ascii="Consolas" w:eastAsia="宋体" w:hAnsi="Consolas" w:cs="宋体"/>
+          <w:color w:val="CCCCCC"/>
+          <w:kern w:val="0"/>
+          <w:sz w:val="13"/>
+          <w:szCs w:val="13"/>
+        </w:rPr>
+        <w:t xml:space="preserve"> :</w:t>
+      </w:r>
+    </w:p>
+    <w:p>
+      <w:pPr>
+        <w:widowControl/>
+        <w:shd w:val="clear" w:color="auto" w:fill="1F1F1F"/>
+        <w:spacing w:line="160" w:lineRule="exact"/>
+        <w:jc w:val="left"/>
+        <w:rPr>
+          <w:rFonts w:ascii="Consolas" w:eastAsia="宋体" w:hAnsi="Consolas" w:cs="宋体"/>
+          <w:color w:val="CCCCCC"/>
+          <w:kern w:val="0"/>
+          <w:sz w:val="13"/>
+          <w:szCs w:val="13"/>
+        </w:rPr>
+      </w:pPr>
+      <w:r>
+        <w:rPr>
+          <w:rFonts w:ascii="Consolas" w:eastAsia="宋体" w:hAnsi="Consolas" w:cs="宋体"/>
+          <w:color w:val="CCCCCC"/>
+          <w:kern w:val="0"/>
+          <w:sz w:val="13"/>
+          <w:szCs w:val="13"/>
+        </w:rPr>
+        <w:t xml:space="preserve">                </w:t>
+      </w:r>
+      <w:r>
+        <w:rPr>
+          <w:rFonts w:ascii="Consolas" w:eastAsia="宋体" w:hAnsi="Consolas" w:cs="宋体"/>
+          <w:color w:val="9CDCFE"/>
+          <w:kern w:val="0"/>
+          <w:sz w:val="13"/>
+          <w:szCs w:val="13"/>
+        </w:rPr>
+        <w:t>cost</w:t>
+      </w:r>
+      <w:r>
+        <w:rPr>
+          <w:rFonts w:ascii="Consolas" w:eastAsia="宋体" w:hAnsi="Consolas" w:cs="宋体"/>
+          <w:color w:val="D4D4D4"/>
+          <w:kern w:val="0"/>
+          <w:sz w:val="13"/>
+          <w:szCs w:val="13"/>
+        </w:rPr>
+        <w:t>=</w:t>
+      </w:r>
+      <w:r>
+        <w:rPr>
+          <w:rFonts w:ascii="Consolas" w:eastAsia="宋体" w:hAnsi="Consolas" w:cs="宋体"/>
+          <w:color w:val="B5CEA8"/>
+          <w:kern w:val="0"/>
+          <w:sz w:val="13"/>
+          <w:szCs w:val="13"/>
+        </w:rPr>
+        <w:t>1.2</w:t>
+      </w:r>
+      <w:r>
+        <w:rPr>
+          <w:rFonts w:ascii="Consolas" w:eastAsia="宋体" w:hAnsi="Consolas" w:cs="宋体"/>
+          <w:color w:val="D4D4D4"/>
+          <w:kern w:val="0"/>
+          <w:sz w:val="13"/>
+          <w:szCs w:val="13"/>
+        </w:rPr>
+        <w:t>*</w:t>
+      </w:r>
+      <w:r>
+        <w:rPr>
+          <w:rFonts w:ascii="Consolas" w:eastAsia="宋体" w:hAnsi="Consolas" w:cs="宋体"/>
+          <w:color w:val="9CDCFE"/>
+          <w:kern w:val="0"/>
+          <w:sz w:val="13"/>
+          <w:szCs w:val="13"/>
+        </w:rPr>
+        <w:t>cost</w:t>
+      </w:r>
+    </w:p>
+    <w:p>
+      <w:pPr>
+        <w:widowControl/>
+        <w:shd w:val="clear" w:color="auto" w:fill="1F1F1F"/>
+        <w:spacing w:line="160" w:lineRule="exact"/>
+        <w:jc w:val="left"/>
+        <w:rPr>
+          <w:rFonts w:ascii="Consolas" w:eastAsia="宋体" w:hAnsi="Consolas" w:cs="宋体"/>
+          <w:color w:val="CCCCCC"/>
+          <w:kern w:val="0"/>
+          <w:sz w:val="13"/>
+          <w:szCs w:val="13"/>
+        </w:rPr>
+      </w:pPr>
+      <w:r>
+        <w:rPr>
+          <w:rFonts w:ascii="Consolas" w:eastAsia="宋体" w:hAnsi="Consolas" w:cs="宋体"/>
+          <w:color w:val="CCCCCC"/>
+          <w:kern w:val="0"/>
+          <w:sz w:val="13"/>
+          <w:szCs w:val="13"/>
+        </w:rPr>
+        <w:t xml:space="preserve">            </w:t>
+      </w:r>
+      <w:r>
+        <w:rPr>
+          <w:rFonts w:ascii="Consolas" w:eastAsia="宋体" w:hAnsi="Consolas" w:cs="宋体"/>
+          <w:color w:val="C586C0"/>
+          <w:kern w:val="0"/>
+          <w:sz w:val="13"/>
+          <w:szCs w:val="13"/>
+        </w:rPr>
+        <w:t>elif</w:t>
+      </w:r>
+      <w:r>
+        <w:rPr>
+          <w:rFonts w:ascii="Consolas" w:eastAsia="宋体" w:hAnsi="Consolas" w:cs="宋体"/>
+          <w:color w:val="CCCCCC"/>
+          <w:kern w:val="0"/>
+          <w:sz w:val="13"/>
+          <w:szCs w:val="13"/>
+        </w:rPr>
+        <w:t xml:space="preserve"> </w:t>
+      </w:r>
+      <w:r>
+        <w:rPr>
+          <w:rFonts w:ascii="Consolas" w:eastAsia="宋体" w:hAnsi="Consolas" w:cs="宋体"/>
+          <w:color w:val="4FC1FF"/>
+          <w:kern w:val="0"/>
+          <w:sz w:val="13"/>
+          <w:szCs w:val="13"/>
+        </w:rPr>
+        <w:t>SR</w:t>
+      </w:r>
+      <w:r>
+        <w:rPr>
+          <w:rFonts w:ascii="Consolas" w:eastAsia="宋体" w:hAnsi="Consolas" w:cs="宋体"/>
+          <w:color w:val="D4D4D4"/>
+          <w:kern w:val="0"/>
+          <w:sz w:val="13"/>
+          <w:szCs w:val="13"/>
+        </w:rPr>
+        <w:t>%</w:t>
+      </w:r>
+      <w:r>
+        <w:rPr>
+          <w:rFonts w:ascii="Consolas" w:eastAsia="宋体" w:hAnsi="Consolas" w:cs="宋体"/>
+          <w:color w:val="4FC1FF"/>
+          <w:kern w:val="0"/>
+          <w:sz w:val="13"/>
+          <w:szCs w:val="13"/>
+        </w:rPr>
+        <w:t>R</w:t>
+      </w:r>
+      <w:r>
+        <w:rPr>
+          <w:rFonts w:ascii="Consolas" w:eastAsia="宋体" w:hAnsi="Consolas" w:cs="宋体"/>
+          <w:color w:val="D4D4D4"/>
+          <w:kern w:val="0"/>
+          <w:sz w:val="13"/>
+          <w:szCs w:val="13"/>
+        </w:rPr>
+        <w:t>==</w:t>
+      </w:r>
+      <w:r>
+        <w:rPr>
+          <w:rFonts w:ascii="Consolas" w:eastAsia="宋体" w:hAnsi="Consolas" w:cs="宋体"/>
+          <w:color w:val="B5CEA8"/>
+          <w:kern w:val="0"/>
+          <w:sz w:val="13"/>
+          <w:szCs w:val="13"/>
+        </w:rPr>
+        <w:t>0</w:t>
+      </w:r>
+      <w:r>
+        <w:rPr>
+          <w:rFonts w:ascii="Consolas" w:eastAsia="宋体" w:hAnsi="Consolas" w:cs="宋体"/>
+          <w:color w:val="CCCCCC"/>
+          <w:kern w:val="0"/>
+          <w:sz w:val="13"/>
+          <w:szCs w:val="13"/>
+        </w:rPr>
+        <w:t xml:space="preserve"> </w:t>
+      </w:r>
+      <w:r>
+        <w:rPr>
+          <w:rFonts w:ascii="Consolas" w:eastAsia="宋体" w:hAnsi="Consolas" w:cs="宋体"/>
+          <w:color w:val="569CD6"/>
+          <w:kern w:val="0"/>
+          <w:sz w:val="13"/>
+          <w:szCs w:val="13"/>
+        </w:rPr>
+        <w:t>and</w:t>
+      </w:r>
+      <w:r>
+        <w:rPr>
+          <w:rFonts w:ascii="Consolas" w:eastAsia="宋体" w:hAnsi="Consolas" w:cs="宋体"/>
+          <w:color w:val="CCCCCC"/>
+          <w:kern w:val="0"/>
+          <w:sz w:val="13"/>
+          <w:szCs w:val="13"/>
+        </w:rPr>
+        <w:t xml:space="preserve"> </w:t>
+      </w:r>
+      <w:r>
+        <w:rPr>
+          <w:rFonts w:ascii="Consolas" w:eastAsia="宋体" w:hAnsi="Consolas" w:cs="宋体"/>
+          <w:color w:val="4FC1FF"/>
+          <w:kern w:val="0"/>
+          <w:sz w:val="13"/>
+          <w:szCs w:val="13"/>
+        </w:rPr>
+        <w:t>SC</w:t>
+      </w:r>
+      <w:r>
+        <w:rPr>
+          <w:rFonts w:ascii="Consolas" w:eastAsia="宋体" w:hAnsi="Consolas" w:cs="宋体"/>
+          <w:color w:val="D4D4D4"/>
+          <w:kern w:val="0"/>
+          <w:sz w:val="13"/>
+          <w:szCs w:val="13"/>
+        </w:rPr>
+        <w:t>%</w:t>
+      </w:r>
+      <w:r>
+        <w:rPr>
+          <w:rFonts w:ascii="Consolas" w:eastAsia="宋体" w:hAnsi="Consolas" w:cs="宋体"/>
+          <w:color w:val="4FC1FF"/>
+          <w:kern w:val="0"/>
+          <w:sz w:val="13"/>
+          <w:szCs w:val="13"/>
+        </w:rPr>
+        <w:t>C</w:t>
+      </w:r>
+      <w:r>
+        <w:rPr>
+          <w:rFonts w:ascii="Consolas" w:eastAsia="宋体" w:hAnsi="Consolas" w:cs="宋体"/>
+          <w:color w:val="D4D4D4"/>
+          <w:kern w:val="0"/>
+          <w:sz w:val="13"/>
+          <w:szCs w:val="13"/>
+        </w:rPr>
+        <w:t>==</w:t>
+      </w:r>
+      <w:r>
+        <w:rPr>
+          <w:rFonts w:ascii="Consolas" w:eastAsia="宋体" w:hAnsi="Consolas" w:cs="宋体"/>
+          <w:color w:val="B5CEA8"/>
+          <w:kern w:val="0"/>
+          <w:sz w:val="13"/>
+          <w:szCs w:val="13"/>
+        </w:rPr>
+        <w:t>0</w:t>
+      </w:r>
+      <w:r>
+        <w:rPr>
+          <w:rFonts w:ascii="Consolas" w:eastAsia="宋体" w:hAnsi="Consolas" w:cs="宋体"/>
+          <w:color w:val="CCCCCC"/>
+          <w:kern w:val="0"/>
+          <w:sz w:val="13"/>
+          <w:szCs w:val="13"/>
+        </w:rPr>
+        <w:t>:</w:t>
+      </w:r>
+    </w:p>
+    <w:p>
+      <w:pPr>
+        <w:widowControl/>
+        <w:shd w:val="clear" w:color="auto" w:fill="1F1F1F"/>
+        <w:spacing w:line="160" w:lineRule="exact"/>
+        <w:jc w:val="left"/>
+        <w:rPr>
+          <w:rFonts w:ascii="Consolas" w:eastAsia="宋体" w:hAnsi="Consolas" w:cs="宋体"/>
+          <w:color w:val="CCCCCC"/>
+          <w:kern w:val="0"/>
+          <w:sz w:val="13"/>
+          <w:szCs w:val="13"/>
+        </w:rPr>
+      </w:pPr>
+      <w:r>
+        <w:rPr>
+          <w:rFonts w:ascii="Consolas" w:eastAsia="宋体" w:hAnsi="Consolas" w:cs="宋体"/>
+          <w:color w:val="CCCCCC"/>
+          <w:kern w:val="0"/>
+          <w:sz w:val="13"/>
+          <w:szCs w:val="13"/>
+        </w:rPr>
+        <w:t xml:space="preserve">                </w:t>
+      </w:r>
+      <w:r>
+        <w:rPr>
+          <w:rFonts w:ascii="Consolas" w:eastAsia="宋体" w:hAnsi="Consolas" w:cs="宋体"/>
+          <w:color w:val="9CDCFE"/>
+          <w:kern w:val="0"/>
+          <w:sz w:val="13"/>
+          <w:szCs w:val="13"/>
+        </w:rPr>
+        <w:t>cost</w:t>
+      </w:r>
+      <w:r>
+        <w:rPr>
+          <w:rFonts w:ascii="Consolas" w:eastAsia="宋体" w:hAnsi="Consolas" w:cs="宋体"/>
+          <w:color w:val="D4D4D4"/>
+          <w:kern w:val="0"/>
+          <w:sz w:val="13"/>
+          <w:szCs w:val="13"/>
+        </w:rPr>
+        <w:t>=</w:t>
+      </w:r>
+      <w:r>
+        <w:rPr>
+          <w:rFonts w:ascii="Consolas" w:eastAsia="宋体" w:hAnsi="Consolas" w:cs="宋体"/>
+          <w:color w:val="B5CEA8"/>
+          <w:kern w:val="0"/>
+          <w:sz w:val="13"/>
+          <w:szCs w:val="13"/>
+        </w:rPr>
+        <w:t>1.8</w:t>
+      </w:r>
+      <w:r>
+        <w:rPr>
+          <w:rFonts w:ascii="Consolas" w:eastAsia="宋体" w:hAnsi="Consolas" w:cs="宋体"/>
+          <w:color w:val="D4D4D4"/>
+          <w:kern w:val="0"/>
+          <w:sz w:val="13"/>
+          <w:szCs w:val="13"/>
+        </w:rPr>
+        <w:t>*</w:t>
+      </w:r>
+      <w:r>
+        <w:rPr>
+          <w:rFonts w:ascii="Consolas" w:eastAsia="宋体" w:hAnsi="Consolas" w:cs="宋体"/>
+          <w:color w:val="9CDCFE"/>
+          <w:kern w:val="0"/>
+          <w:sz w:val="13"/>
+          <w:szCs w:val="13"/>
+        </w:rPr>
+        <w:t>cost</w:t>
+      </w:r>
+    </w:p>
+    <w:p>
+      <w:pPr>
+        <w:widowControl/>
+        <w:shd w:val="clear" w:color="auto" w:fill="1F1F1F"/>
+        <w:spacing w:line="160" w:lineRule="exact"/>
+        <w:jc w:val="left"/>
+        <w:rPr>
+          <w:rFonts w:ascii="Consolas" w:eastAsia="宋体" w:hAnsi="Consolas" w:cs="宋体"/>
+          <w:color w:val="CCCCCC"/>
+          <w:kern w:val="0"/>
+          <w:sz w:val="13"/>
+          <w:szCs w:val="13"/>
+        </w:rPr>
+      </w:pPr>
+      <w:r>
+        <w:rPr>
+          <w:rFonts w:ascii="Consolas" w:eastAsia="宋体" w:hAnsi="Consolas" w:cs="宋体"/>
+          <w:color w:val="CCCCCC"/>
+          <w:kern w:val="0"/>
+          <w:sz w:val="13"/>
+          <w:szCs w:val="13"/>
+        </w:rPr>
+        <w:t xml:space="preserve">            </w:t>
+      </w:r>
+      <w:r>
+        <w:rPr>
+          <w:rFonts w:ascii="Consolas" w:eastAsia="宋体" w:hAnsi="Consolas" w:cs="宋体"/>
+          <w:color w:val="C586C0"/>
+          <w:kern w:val="0"/>
+          <w:sz w:val="13"/>
+          <w:szCs w:val="13"/>
+        </w:rPr>
+        <w:t>elif</w:t>
+      </w:r>
+      <w:r>
+        <w:rPr>
+          <w:rFonts w:ascii="Consolas" w:eastAsia="宋体" w:hAnsi="Consolas" w:cs="宋体"/>
+          <w:color w:val="CCCCCC"/>
+          <w:kern w:val="0"/>
+          <w:sz w:val="13"/>
+          <w:szCs w:val="13"/>
+        </w:rPr>
+        <w:t xml:space="preserve"> </w:t>
+      </w:r>
+      <w:r>
+        <w:rPr>
+          <w:rFonts w:ascii="Consolas" w:eastAsia="宋体" w:hAnsi="Consolas" w:cs="宋体"/>
+          <w:color w:val="4FC1FF"/>
+          <w:kern w:val="0"/>
+          <w:sz w:val="13"/>
+          <w:szCs w:val="13"/>
+        </w:rPr>
+        <w:t>SR</w:t>
+      </w:r>
+      <w:r>
+        <w:rPr>
+          <w:rFonts w:ascii="Consolas" w:eastAsia="宋体" w:hAnsi="Consolas" w:cs="宋体"/>
+          <w:color w:val="D4D4D4"/>
+          <w:kern w:val="0"/>
+          <w:sz w:val="13"/>
+          <w:szCs w:val="13"/>
+        </w:rPr>
+        <w:t>%</w:t>
+      </w:r>
+      <w:r>
+        <w:rPr>
+          <w:rFonts w:ascii="Consolas" w:eastAsia="宋体" w:hAnsi="Consolas" w:cs="宋体"/>
+          <w:color w:val="4FC1FF"/>
+          <w:kern w:val="0"/>
+          <w:sz w:val="13"/>
+          <w:szCs w:val="13"/>
+        </w:rPr>
+        <w:t>R</w:t>
+      </w:r>
+      <w:r>
+        <w:rPr>
+          <w:rFonts w:ascii="Consolas" w:eastAsia="宋体" w:hAnsi="Consolas" w:cs="宋体"/>
+          <w:color w:val="D4D4D4"/>
+          <w:kern w:val="0"/>
+          <w:sz w:val="13"/>
+          <w:szCs w:val="13"/>
+        </w:rPr>
+        <w:t>==</w:t>
+      </w:r>
+      <w:r>
+        <w:rPr>
+          <w:rFonts w:ascii="Consolas" w:eastAsia="宋体" w:hAnsi="Consolas" w:cs="宋体"/>
+          <w:color w:val="B5CEA8"/>
+          <w:kern w:val="0"/>
+          <w:sz w:val="13"/>
+          <w:szCs w:val="13"/>
+        </w:rPr>
+        <w:t>0</w:t>
+      </w:r>
+      <w:r>
+        <w:rPr>
+          <w:rFonts w:ascii="Consolas" w:eastAsia="宋体" w:hAnsi="Consolas" w:cs="宋体"/>
+          <w:color w:val="CCCCCC"/>
+          <w:kern w:val="0"/>
+          <w:sz w:val="13"/>
+          <w:szCs w:val="13"/>
+        </w:rPr>
+        <w:t xml:space="preserve"> :</w:t>
+      </w:r>
+    </w:p>
+    <w:p>
+      <w:pPr>
+        <w:widowControl/>
+        <w:shd w:val="clear" w:color="auto" w:fill="1F1F1F"/>
+        <w:spacing w:line="160" w:lineRule="exact"/>
+        <w:jc w:val="left"/>
+        <w:rPr>
+          <w:rFonts w:ascii="Consolas" w:eastAsia="宋体" w:hAnsi="Consolas" w:cs="宋体"/>
+          <w:color w:val="CCCCCC"/>
+          <w:kern w:val="0"/>
+          <w:sz w:val="13"/>
+          <w:szCs w:val="13"/>
+        </w:rPr>
+      </w:pPr>
+      <w:r>
+        <w:rPr>
+          <w:rFonts w:ascii="Consolas" w:eastAsia="宋体" w:hAnsi="Consolas" w:cs="宋体"/>
+          <w:color w:val="CCCCCC"/>
+          <w:kern w:val="0"/>
+          <w:sz w:val="13"/>
+          <w:szCs w:val="13"/>
+        </w:rPr>
+        <w:t xml:space="preserve">                </w:t>
+      </w:r>
+      <w:r>
+        <w:rPr>
+          <w:rFonts w:ascii="Consolas" w:eastAsia="宋体" w:hAnsi="Consolas" w:cs="宋体"/>
+          <w:color w:val="9CDCFE"/>
+          <w:kern w:val="0"/>
+          <w:sz w:val="13"/>
+          <w:szCs w:val="13"/>
+        </w:rPr>
+        <w:t>cost</w:t>
+      </w:r>
+      <w:r>
+        <w:rPr>
+          <w:rFonts w:ascii="Consolas" w:eastAsia="宋体" w:hAnsi="Consolas" w:cs="宋体"/>
+          <w:color w:val="D4D4D4"/>
+          <w:kern w:val="0"/>
+          <w:sz w:val="13"/>
+          <w:szCs w:val="13"/>
+        </w:rPr>
+        <w:t>=</w:t>
+      </w:r>
+      <w:r>
+        <w:rPr>
+          <w:rFonts w:ascii="Consolas" w:eastAsia="宋体" w:hAnsi="Consolas" w:cs="宋体"/>
+          <w:color w:val="B5CEA8"/>
+          <w:kern w:val="0"/>
+          <w:sz w:val="13"/>
+          <w:szCs w:val="13"/>
+        </w:rPr>
+        <w:t>2.0</w:t>
+      </w:r>
+      <w:r>
+        <w:rPr>
+          <w:rFonts w:ascii="Consolas" w:eastAsia="宋体" w:hAnsi="Consolas" w:cs="宋体"/>
+          <w:color w:val="D4D4D4"/>
+          <w:kern w:val="0"/>
+          <w:sz w:val="13"/>
+          <w:szCs w:val="13"/>
+        </w:rPr>
+        <w:t>*</w:t>
+      </w:r>
+      <w:r>
+        <w:rPr>
+          <w:rFonts w:ascii="Consolas" w:eastAsia="宋体" w:hAnsi="Consolas" w:cs="宋体"/>
+          <w:color w:val="9CDCFE"/>
+          <w:kern w:val="0"/>
+          <w:sz w:val="13"/>
+          <w:szCs w:val="13"/>
+        </w:rPr>
+        <w:t>cost</w:t>
+      </w:r>
+    </w:p>
+    <w:p>
+      <w:pPr>
+        <w:widowControl/>
+        <w:shd w:val="clear" w:color="auto" w:fill="1F1F1F"/>
+        <w:spacing w:line="160" w:lineRule="exact"/>
+        <w:jc w:val="left"/>
+        <w:rPr>
+          <w:rFonts w:ascii="Consolas" w:eastAsia="宋体" w:hAnsi="Consolas" w:cs="宋体"/>
+          <w:color w:val="CCCCCC"/>
+          <w:kern w:val="0"/>
+          <w:sz w:val="13"/>
+          <w:szCs w:val="13"/>
+        </w:rPr>
+      </w:pPr>
+      <w:r>
+        <w:rPr>
+          <w:rFonts w:ascii="Consolas" w:eastAsia="宋体" w:hAnsi="Consolas" w:cs="宋体"/>
+          <w:color w:val="CCCCCC"/>
+          <w:kern w:val="0"/>
+          <w:sz w:val="13"/>
+          <w:szCs w:val="13"/>
+        </w:rPr>
+        <w:t xml:space="preserve">            </w:t>
+      </w:r>
+      <w:r>
+        <w:rPr>
+          <w:rFonts w:ascii="Consolas" w:eastAsia="宋体" w:hAnsi="Consolas" w:cs="宋体"/>
+          <w:color w:val="C586C0"/>
+          <w:kern w:val="0"/>
+          <w:sz w:val="13"/>
+          <w:szCs w:val="13"/>
+        </w:rPr>
+        <w:t>else</w:t>
+      </w:r>
+      <w:r>
+        <w:rPr>
+          <w:rFonts w:ascii="Consolas" w:eastAsia="宋体" w:hAnsi="Consolas" w:cs="宋体"/>
+          <w:color w:val="CCCCCC"/>
+          <w:kern w:val="0"/>
+          <w:sz w:val="13"/>
+          <w:szCs w:val="13"/>
+        </w:rPr>
+        <w:t>:</w:t>
+      </w:r>
+    </w:p>
+    <w:p>
+      <w:pPr>
+        <w:widowControl/>
+        <w:shd w:val="clear" w:color="auto" w:fill="1F1F1F"/>
+        <w:spacing w:line="160" w:lineRule="exact"/>
+        <w:jc w:val="left"/>
+        <w:rPr>
+          <w:rFonts w:ascii="Consolas" w:eastAsia="宋体" w:hAnsi="Consolas" w:cs="宋体"/>
+          <w:color w:val="CCCCCC"/>
+          <w:kern w:val="0"/>
+          <w:sz w:val="13"/>
+          <w:szCs w:val="13"/>
+        </w:rPr>
+      </w:pPr>
+      <w:r>
+        <w:rPr>
+          <w:rFonts w:ascii="Consolas" w:eastAsia="宋体" w:hAnsi="Consolas" w:cs="宋体"/>
+          <w:color w:val="CCCCCC"/>
+          <w:kern w:val="0"/>
+          <w:sz w:val="13"/>
+          <w:szCs w:val="13"/>
+        </w:rPr>
+        <w:t xml:space="preserve">                </w:t>
+      </w:r>
+      <w:r>
+        <w:rPr>
+          <w:rFonts w:ascii="Consolas" w:eastAsia="宋体" w:hAnsi="Consolas" w:cs="宋体"/>
+          <w:color w:val="9CDCFE"/>
+          <w:kern w:val="0"/>
+          <w:sz w:val="13"/>
+          <w:szCs w:val="13"/>
+        </w:rPr>
+        <w:t>cost</w:t>
+      </w:r>
+      <w:r>
+        <w:rPr>
+          <w:rFonts w:ascii="Consolas" w:eastAsia="宋体" w:hAnsi="Consolas" w:cs="宋体"/>
+          <w:color w:val="D4D4D4"/>
+          <w:kern w:val="0"/>
+          <w:sz w:val="13"/>
+          <w:szCs w:val="13"/>
+        </w:rPr>
+        <w:t>=</w:t>
+      </w:r>
+      <w:r>
+        <w:rPr>
+          <w:rFonts w:ascii="Consolas" w:eastAsia="宋体" w:hAnsi="Consolas" w:cs="宋体"/>
+          <w:color w:val="B5CEA8"/>
+          <w:kern w:val="0"/>
+          <w:sz w:val="13"/>
+          <w:szCs w:val="13"/>
+        </w:rPr>
+        <w:t>2.5</w:t>
+      </w:r>
+      <w:r>
+        <w:rPr>
+          <w:rFonts w:ascii="Consolas" w:eastAsia="宋体" w:hAnsi="Consolas" w:cs="宋体"/>
+          <w:color w:val="D4D4D4"/>
+          <w:kern w:val="0"/>
+          <w:sz w:val="13"/>
+          <w:szCs w:val="13"/>
+        </w:rPr>
+        <w:t>*</w:t>
+      </w:r>
+      <w:r>
+        <w:rPr>
+          <w:rFonts w:ascii="Consolas" w:eastAsia="宋体" w:hAnsi="Consolas" w:cs="宋体"/>
+          <w:color w:val="9CDCFE"/>
+          <w:kern w:val="0"/>
+          <w:sz w:val="13"/>
+          <w:szCs w:val="13"/>
+        </w:rPr>
+        <w:t>cost</w:t>
+      </w:r>
+    </w:p>
+    <w:p>
+      <w:pPr>
+        <w:widowControl/>
+        <w:shd w:val="clear" w:color="auto" w:fill="1F1F1F"/>
+        <w:spacing w:line="160" w:lineRule="exact"/>
+        <w:jc w:val="left"/>
+        <w:rPr>
+          <w:rFonts w:ascii="Consolas" w:eastAsia="宋体" w:hAnsi="Consolas" w:cs="宋体"/>
+          <w:color w:val="CCCCCC"/>
+          <w:kern w:val="0"/>
+          <w:sz w:val="13"/>
+          <w:szCs w:val="13"/>
+        </w:rPr>
+      </w:pPr>
+      <w:r>
+        <w:rPr>
+          <w:rFonts w:ascii="Consolas" w:eastAsia="宋体" w:hAnsi="Consolas" w:cs="宋体"/>
+          <w:color w:val="CCCCCC"/>
+          <w:kern w:val="0"/>
+          <w:sz w:val="13"/>
+          <w:szCs w:val="13"/>
+        </w:rPr>
+        <w:t xml:space="preserve">            </w:t>
+      </w:r>
+      <w:r>
+        <w:rPr>
+          <w:rFonts w:ascii="Consolas" w:eastAsia="宋体" w:hAnsi="Consolas" w:cs="宋体"/>
+          <w:color w:val="C586C0"/>
+          <w:kern w:val="0"/>
+          <w:sz w:val="13"/>
+          <w:szCs w:val="13"/>
+        </w:rPr>
+        <w:t>return</w:t>
+      </w:r>
+      <w:r>
+        <w:rPr>
+          <w:rFonts w:ascii="Consolas" w:eastAsia="宋体" w:hAnsi="Consolas" w:cs="宋体"/>
+          <w:color w:val="CCCCCC"/>
+          <w:kern w:val="0"/>
+          <w:sz w:val="13"/>
+          <w:szCs w:val="13"/>
+        </w:rPr>
+        <w:t xml:space="preserve"> </w:t>
+      </w:r>
+      <w:r>
+        <w:rPr>
+          <w:rFonts w:ascii="Consolas" w:eastAsia="宋体" w:hAnsi="Consolas" w:cs="宋体"/>
+          <w:color w:val="4EC9B0"/>
+          <w:kern w:val="0"/>
+          <w:sz w:val="13"/>
+          <w:szCs w:val="13"/>
+        </w:rPr>
+        <w:t>int</w:t>
+      </w:r>
+      <w:r>
+        <w:rPr>
+          <w:rFonts w:ascii="Consolas" w:eastAsia="宋体" w:hAnsi="Consolas" w:cs="宋体"/>
+          <w:color w:val="CCCCCC"/>
+          <w:kern w:val="0"/>
+          <w:sz w:val="13"/>
+          <w:szCs w:val="13"/>
+        </w:rPr>
+        <w:t>(</w:t>
+      </w:r>
+      <w:r>
+        <w:rPr>
+          <w:rFonts w:ascii="Consolas" w:eastAsia="宋体" w:hAnsi="Consolas" w:cs="宋体"/>
+          <w:color w:val="9CDCFE"/>
+          <w:kern w:val="0"/>
+          <w:sz w:val="13"/>
+          <w:szCs w:val="13"/>
+        </w:rPr>
+        <w:t>cost</w:t>
+      </w:r>
+      <w:r>
+        <w:rPr>
+          <w:rFonts w:ascii="Consolas" w:eastAsia="宋体" w:hAnsi="Consolas" w:cs="宋体"/>
+          <w:color w:val="CCCCCC"/>
+          <w:kern w:val="0"/>
+          <w:sz w:val="13"/>
+          <w:szCs w:val="13"/>
+        </w:rPr>
+        <w:t>)</w:t>
+      </w:r>
+    </w:p>
+    <w:p>
+      <w:pPr>
+        <w:widowControl/>
+        <w:shd w:val="clear" w:color="auto" w:fill="1F1F1F"/>
+        <w:spacing w:line="160" w:lineRule="exact"/>
+        <w:jc w:val="left"/>
+        <w:rPr>
+          <w:rFonts w:ascii="Consolas" w:eastAsia="宋体" w:hAnsi="Consolas" w:cs="宋体"/>
+          <w:color w:val="CCCCCC"/>
+          <w:kern w:val="0"/>
+          <w:sz w:val="13"/>
+          <w:szCs w:val="13"/>
+        </w:rPr>
+      </w:pPr>
+      <w:r>
+        <w:rPr>
+          <w:rFonts w:ascii="Consolas" w:eastAsia="宋体" w:hAnsi="Consolas" w:cs="宋体"/>
+          <w:color w:val="CCCCCC"/>
+          <w:kern w:val="0"/>
+          <w:sz w:val="13"/>
+          <w:szCs w:val="13"/>
+        </w:rPr>
+        <w:t xml:space="preserve">        </w:t>
+      </w:r>
+      <w:r>
+        <w:rPr>
+          <w:rFonts w:ascii="Consolas" w:eastAsia="宋体" w:hAnsi="Consolas" w:cs="宋体"/>
+          <w:color w:val="C586C0"/>
+          <w:kern w:val="0"/>
+          <w:sz w:val="13"/>
+          <w:szCs w:val="13"/>
+        </w:rPr>
+        <w:t>else</w:t>
+      </w:r>
+      <w:r>
+        <w:rPr>
+          <w:rFonts w:ascii="Consolas" w:eastAsia="宋体" w:hAnsi="Consolas" w:cs="宋体"/>
+          <w:color w:val="CCCCCC"/>
+          <w:kern w:val="0"/>
+          <w:sz w:val="13"/>
+          <w:szCs w:val="13"/>
+        </w:rPr>
+        <w:t>:</w:t>
+      </w:r>
+    </w:p>
+    <w:p>
+      <w:pPr>
+        <w:widowControl/>
+        <w:shd w:val="clear" w:color="auto" w:fill="1F1F1F"/>
+        <w:spacing w:line="160" w:lineRule="exact"/>
+        <w:jc w:val="left"/>
+        <w:rPr>
+          <w:rFonts w:ascii="Consolas" w:eastAsia="宋体" w:hAnsi="Consolas" w:cs="宋体" w:hint="eastAsia"/>
+          <w:color w:val="CCCCCC"/>
+          <w:kern w:val="0"/>
+          <w:sz w:val="13"/>
+          <w:szCs w:val="13"/>
+        </w:rPr>
+      </w:pPr>
+      <w:r>
+        <w:rPr>
+          <w:rFonts w:ascii="Consolas" w:eastAsia="宋体" w:hAnsi="Consolas" w:cs="宋体"/>
+          <w:color w:val="CCCCCC"/>
+          <w:kern w:val="0"/>
+          <w:sz w:val="13"/>
+          <w:szCs w:val="13"/>
+        </w:rPr>
+        <w:t xml:space="preserve">            </w:t>
+      </w:r>
+      <w:r>
+        <w:rPr>
+          <w:rFonts w:ascii="Consolas" w:eastAsia="宋体" w:hAnsi="Consolas" w:cs="宋体"/>
+          <w:color w:val="C586C0"/>
+          <w:kern w:val="0"/>
+          <w:sz w:val="13"/>
+          <w:szCs w:val="13"/>
+        </w:rPr>
+        <w:t>raise</w:t>
+      </w:r>
+      <w:r>
+        <w:rPr>
+          <w:rFonts w:ascii="Consolas" w:eastAsia="宋体" w:hAnsi="Consolas" w:cs="宋体"/>
+          <w:color w:val="CCCCCC"/>
+          <w:kern w:val="0"/>
+          <w:sz w:val="13"/>
+          <w:szCs w:val="13"/>
+        </w:rPr>
+        <w:t xml:space="preserve"> </w:t>
+      </w:r>
+      <w:r>
+        <w:rPr>
+          <w:rFonts w:ascii="Consolas" w:eastAsia="宋体" w:hAnsi="Consolas" w:cs="宋体"/>
+          <w:color w:val="4EC9B0"/>
+          <w:kern w:val="0"/>
+          <w:sz w:val="13"/>
+          <w:szCs w:val="13"/>
+        </w:rPr>
+        <w:t>NotImplementedError</w:t>
+      </w:r>
+    </w:p>
+    <w:p>
+      <w:pPr>
+        <w:pStyle w:val="2"/>
+      </w:pPr>
+      <w:bookmarkStart w:id="5" w:name="_Toc144042315"/>
+      <w:r>
+        <w:rPr>
+          <w:rFonts w:hint="eastAsia"/>
+        </w:rPr>
         <w:t>通信</w:t>
       </w:r>
       <w:r>
@@ -12559,12 +16279,294 @@
       </w:r>
     </w:p>
     <w:p/>
-    <w:p/>
     <w:p>
       <w:pPr>
         <w:pStyle w:val="2"/>
       </w:pPr>
-      <w:bookmarkStart w:id="6" w:name="_Toc138581507"/>
+      <w:bookmarkStart w:id="6" w:name="_Toc144042316"/>
+      <w:r>
+        <w:rPr>
+          <w:rFonts w:hint="eastAsia"/>
+        </w:rPr>
+        <w:t>并行抽象</w:t>
+      </w:r>
+      <w:bookmarkEnd w:id="6"/>
+    </w:p>
+    <w:p>
+      <w:r>
+        <w:rPr>
+          <w:rFonts w:hint="eastAsia"/>
+        </w:rPr>
+        <w:t>将算子对应分配好的硬件Group按照并行维度进行划分,详见util</w:t>
+      </w:r>
+      <w:r>
+        <w:t>.py</w:t>
+      </w:r>
+      <w:r>
+        <w:rPr>
+          <w:rFonts w:hint="eastAsia"/>
+        </w:rPr>
+        <w:t>里的</w:t>
+      </w:r>
+      <w:r>
+        <w:rPr>
+          <w:b/>
+          <w:bCs/>
+        </w:rPr>
+        <w:t>split_comm_group</w:t>
+      </w:r>
+      <w:r>
+        <w:rPr>
+          <w:b/>
+          <w:bCs/>
+        </w:rPr>
+        <w:t>(</w:t>
+      </w:r>
+      <w:r>
+        <w:rPr>
+          <w:b/>
+          <w:bCs/>
+        </w:rPr>
+        <w:t>Group_Id,parall_dims</w:t>
+      </w:r>
+      <w:r>
+        <w:rPr>
+          <w:b/>
+          <w:bCs/>
+        </w:rPr>
+        <w:t>)</w:t>
+      </w:r>
+      <w:r>
+        <w:rPr>
+          <w:rFonts w:hint="eastAsia"/>
+        </w:rPr>
+        <w:t>函数</w:t>
+      </w:r>
+      <w:r>
+        <w:rPr>
+          <w:rFonts w:hint="eastAsia"/>
+        </w:rPr>
+        <w:t>。</w:t>
+      </w:r>
+      <w:r>
+        <w:rPr>
+          <w:rFonts w:hint="eastAsia"/>
+        </w:rPr>
+        <w:t>同时，每个算子的参数量与计算量会被对应的切分方式重新定义；</w:t>
+      </w:r>
+    </w:p>
+    <w:p>
+      <w:pPr>
+        <w:widowControl/>
+        <w:shd w:val="clear" w:color="auto" w:fill="1F1F1F"/>
+        <w:spacing w:line="285" w:lineRule="atLeast"/>
+        <w:jc w:val="left"/>
+        <w:rPr>
+          <w:rFonts w:ascii="Consolas" w:eastAsia="宋体" w:hAnsi="Consolas" w:cs="宋体"/>
+          <w:color w:val="CCCCCC"/>
+          <w:kern w:val="0"/>
+          <w:szCs w:val="21"/>
+        </w:rPr>
+      </w:pPr>
+      <w:r>
+        <w:rPr>
+          <w:rFonts w:ascii="Consolas" w:eastAsia="宋体" w:hAnsi="Consolas" w:cs="宋体"/>
+          <w:color w:val="6A9955"/>
+          <w:kern w:val="0"/>
+          <w:szCs w:val="21"/>
+        </w:rPr>
+        <w:t>    Here is an example :</w:t>
+      </w:r>
+    </w:p>
+    <w:p>
+      <w:pPr>
+        <w:widowControl/>
+        <w:shd w:val="clear" w:color="auto" w:fill="1F1F1F"/>
+        <w:spacing w:line="285" w:lineRule="atLeast"/>
+        <w:jc w:val="left"/>
+        <w:rPr>
+          <w:rFonts w:ascii="Consolas" w:eastAsia="宋体" w:hAnsi="Consolas" w:cs="宋体"/>
+          <w:color w:val="CCCCCC"/>
+          <w:kern w:val="0"/>
+          <w:szCs w:val="21"/>
+        </w:rPr>
+      </w:pPr>
+      <w:r>
+        <w:rPr>
+          <w:rFonts w:ascii="Consolas" w:eastAsia="宋体" w:hAnsi="Consolas" w:cs="宋体"/>
+          <w:color w:val="6A9955"/>
+          <w:kern w:val="0"/>
+          <w:szCs w:val="21"/>
+        </w:rPr>
+        <w:t>    suppose Group_Id=[0,1,2,3,...,15],len=16</w:t>
+      </w:r>
+    </w:p>
+    <w:p>
+      <w:pPr>
+        <w:widowControl/>
+        <w:shd w:val="clear" w:color="auto" w:fill="1F1F1F"/>
+        <w:spacing w:line="285" w:lineRule="atLeast"/>
+        <w:jc w:val="left"/>
+        <w:rPr>
+          <w:rFonts w:ascii="Consolas" w:eastAsia="宋体" w:hAnsi="Consolas" w:cs="宋体"/>
+          <w:color w:val="CCCCCC"/>
+          <w:kern w:val="0"/>
+          <w:szCs w:val="21"/>
+        </w:rPr>
+      </w:pPr>
+      <w:r>
+        <w:rPr>
+          <w:rFonts w:ascii="Consolas" w:eastAsia="宋体" w:hAnsi="Consolas" w:cs="宋体"/>
+          <w:color w:val="6A9955"/>
+          <w:kern w:val="0"/>
+          <w:szCs w:val="21"/>
+        </w:rPr>
+        <w:t>    1.if parall_dims=[16,1,1,1],group=[[0:15],[],[],[]]</w:t>
+      </w:r>
+    </w:p>
+    <w:p>
+      <w:pPr>
+        <w:widowControl/>
+        <w:shd w:val="clear" w:color="auto" w:fill="1F1F1F"/>
+        <w:spacing w:line="285" w:lineRule="atLeast"/>
+        <w:jc w:val="left"/>
+        <w:rPr>
+          <w:rFonts w:ascii="Consolas" w:eastAsia="宋体" w:hAnsi="Consolas" w:cs="宋体"/>
+          <w:color w:val="CCCCCC"/>
+          <w:kern w:val="0"/>
+          <w:szCs w:val="21"/>
+        </w:rPr>
+      </w:pPr>
+      <w:r>
+        <w:rPr>
+          <w:rFonts w:ascii="Consolas" w:eastAsia="宋体" w:hAnsi="Consolas" w:cs="宋体"/>
+          <w:color w:val="6A9955"/>
+          <w:kern w:val="0"/>
+          <w:szCs w:val="21"/>
+        </w:rPr>
+        <w:t>    2.if parall_dims=[1,16,1,1],group=[[],[0:15],[],[]]</w:t>
+      </w:r>
+    </w:p>
+    <w:p>
+      <w:pPr>
+        <w:widowControl/>
+        <w:shd w:val="clear" w:color="auto" w:fill="1F1F1F"/>
+        <w:spacing w:line="285" w:lineRule="atLeast"/>
+        <w:jc w:val="left"/>
+        <w:rPr>
+          <w:rFonts w:ascii="Consolas" w:eastAsia="宋体" w:hAnsi="Consolas" w:cs="宋体"/>
+          <w:color w:val="CCCCCC"/>
+          <w:kern w:val="0"/>
+          <w:szCs w:val="21"/>
+        </w:rPr>
+      </w:pPr>
+      <w:r>
+        <w:rPr>
+          <w:rFonts w:ascii="Consolas" w:eastAsia="宋体" w:hAnsi="Consolas" w:cs="宋体"/>
+          <w:color w:val="6A9955"/>
+          <w:kern w:val="0"/>
+          <w:szCs w:val="21"/>
+        </w:rPr>
+        <w:t>    3.if parall_dims=[8,2,1,1],group=</w:t>
+      </w:r>
+    </w:p>
+    <w:p>
+      <w:pPr>
+        <w:widowControl/>
+        <w:shd w:val="clear" w:color="auto" w:fill="1F1F1F"/>
+        <w:spacing w:line="285" w:lineRule="atLeast"/>
+        <w:jc w:val="left"/>
+        <w:rPr>
+          <w:rFonts w:ascii="Consolas" w:eastAsia="宋体" w:hAnsi="Consolas" w:cs="宋体"/>
+          <w:color w:val="CCCCCC"/>
+          <w:kern w:val="0"/>
+          <w:szCs w:val="21"/>
+        </w:rPr>
+      </w:pPr>
+      <w:r>
+        <w:rPr>
+          <w:rFonts w:ascii="Consolas" w:eastAsia="宋体" w:hAnsi="Consolas" w:cs="宋体"/>
+          <w:color w:val="6A9955"/>
+          <w:kern w:val="0"/>
+          <w:szCs w:val="21"/>
+        </w:rPr>
+        <w:t>    [[0, 2, 4, 6, 8, 10, 12, 14], [1, 3, 5, 7, 9, 11, 13, 15]]</w:t>
+      </w:r>
+    </w:p>
+    <w:p>
+      <w:pPr>
+        <w:widowControl/>
+        <w:shd w:val="clear" w:color="auto" w:fill="1F1F1F"/>
+        <w:spacing w:line="285" w:lineRule="atLeast"/>
+        <w:jc w:val="left"/>
+        <w:rPr>
+          <w:rFonts w:ascii="Consolas" w:eastAsia="宋体" w:hAnsi="Consolas" w:cs="宋体"/>
+          <w:color w:val="CCCCCC"/>
+          <w:kern w:val="0"/>
+          <w:szCs w:val="21"/>
+        </w:rPr>
+      </w:pPr>
+      <w:r>
+        <w:rPr>
+          <w:rFonts w:ascii="Consolas" w:eastAsia="宋体" w:hAnsi="Consolas" w:cs="宋体"/>
+          <w:color w:val="6A9955"/>
+          <w:kern w:val="0"/>
+          <w:szCs w:val="21"/>
+        </w:rPr>
+        <w:t>    [[0, 1], [2, 3], [4, 5], [6, 7], [8, 9], [10, 11], [12, 13], [14, 15]]</w:t>
+      </w:r>
+    </w:p>
+    <w:p>
+      <w:pPr>
+        <w:widowControl/>
+        <w:shd w:val="clear" w:color="auto" w:fill="1F1F1F"/>
+        <w:spacing w:line="285" w:lineRule="atLeast"/>
+        <w:jc w:val="left"/>
+        <w:rPr>
+          <w:rFonts w:ascii="Consolas" w:eastAsia="宋体" w:hAnsi="Consolas" w:cs="宋体"/>
+          <w:color w:val="CCCCCC"/>
+          <w:kern w:val="0"/>
+          <w:szCs w:val="21"/>
+        </w:rPr>
+      </w:pPr>
+      <w:r>
+        <w:rPr>
+          <w:rFonts w:ascii="Consolas" w:eastAsia="宋体" w:hAnsi="Consolas" w:cs="宋体"/>
+          <w:color w:val="6A9955"/>
+          <w:kern w:val="0"/>
+          <w:szCs w:val="21"/>
+        </w:rPr>
+        <w:t>    []</w:t>
+      </w:r>
+    </w:p>
+    <w:p>
+      <w:pPr>
+        <w:widowControl/>
+        <w:shd w:val="clear" w:color="auto" w:fill="1F1F1F"/>
+        <w:spacing w:line="285" w:lineRule="atLeast"/>
+        <w:jc w:val="left"/>
+        <w:rPr>
+          <w:rFonts w:ascii="Consolas" w:eastAsia="宋体" w:hAnsi="Consolas" w:cs="宋体"/>
+          <w:color w:val="CCCCCC"/>
+          <w:kern w:val="0"/>
+          <w:szCs w:val="21"/>
+        </w:rPr>
+      </w:pPr>
+      <w:r>
+        <w:rPr>
+          <w:rFonts w:ascii="Consolas" w:eastAsia="宋体" w:hAnsi="Consolas" w:cs="宋体"/>
+          <w:color w:val="6A9955"/>
+          <w:kern w:val="0"/>
+          <w:szCs w:val="21"/>
+        </w:rPr>
+        <w:t>    []</w:t>
+      </w:r>
+    </w:p>
+    <w:p>
+      <w:pPr>
+        <w:pStyle w:val="2"/>
+      </w:pPr>
+      <w:bookmarkStart w:id="7" w:name="_Toc144042317"/>
       <w:r>
         <w:rPr>
           <w:rFonts w:hint="eastAsia"/>
@@ -12572,7 +16574,7 @@
         <w:lastRenderedPageBreak/>
         <w:t>附录</w:t>
       </w:r>
-      <w:bookmarkEnd w:id="6"/>
+      <w:bookmarkEnd w:id="7"/>
     </w:p>
     <w:p>
       <w:pPr>
@@ -16293,6 +20295,92 @@
     </w:lvl>
   </w:abstractNum>
   <w:abstractNum w:abstractNumId="9" w15:restartNumberingAfterBreak="0">
+    <w:nsid w:val="52751EB0"/>
+    <w:multiLevelType w:val="hybridMultilevel"/>
+    <w:tmpl w:val="1D94403A"/>
+    <w:lvl w:ilvl="0" w:tplc="0409000F">
+      <w:start w:val="1"/>
+      <w:numFmt w:val="decimal"/>
+      <w:lvlText w:val="%1."/>
+      <w:lvlJc w:val="left"/>
+      <w:pPr>
+        <w:ind w:left="440" w:hanging="440"/>
+      </w:pPr>
+    </w:lvl>
+    <w:lvl w:ilvl="1" w:tplc="04090019" w:tentative="1">
+      <w:start w:val="1"/>
+      <w:numFmt w:val="lowerLetter"/>
+      <w:lvlText w:val="%2)"/>
+      <w:lvlJc w:val="left"/>
+      <w:pPr>
+        <w:ind w:left="880" w:hanging="440"/>
+      </w:pPr>
+    </w:lvl>
+    <w:lvl w:ilvl="2" w:tplc="0409001B" w:tentative="1">
+      <w:start w:val="1"/>
+      <w:numFmt w:val="lowerRoman"/>
+      <w:lvlText w:val="%3."/>
+      <w:lvlJc w:val="right"/>
+      <w:pPr>
+        <w:ind w:left="1320" w:hanging="440"/>
+      </w:pPr>
+    </w:lvl>
+    <w:lvl w:ilvl="3" w:tplc="0409000F" w:tentative="1">
+      <w:start w:val="1"/>
+      <w:numFmt w:val="decimal"/>
+      <w:lvlText w:val="%4."/>
+      <w:lvlJc w:val="left"/>
+      <w:pPr>
+        <w:ind w:left="1760" w:hanging="440"/>
+      </w:pPr>
+    </w:lvl>
+    <w:lvl w:ilvl="4" w:tplc="04090019" w:tentative="1">
+      <w:start w:val="1"/>
+      <w:numFmt w:val="lowerLetter"/>
+      <w:lvlText w:val="%5)"/>
+      <w:lvlJc w:val="left"/>
+      <w:pPr>
+        <w:ind w:left="2200" w:hanging="440"/>
+      </w:pPr>
+    </w:lvl>
+    <w:lvl w:ilvl="5" w:tplc="0409001B" w:tentative="1">
+      <w:start w:val="1"/>
+      <w:numFmt w:val="lowerRoman"/>
+      <w:lvlText w:val="%6."/>
+      <w:lvlJc w:val="right"/>
+      <w:pPr>
+        <w:ind w:left="2640" w:hanging="440"/>
+      </w:pPr>
+    </w:lvl>
+    <w:lvl w:ilvl="6" w:tplc="0409000F" w:tentative="1">
+      <w:start w:val="1"/>
+      <w:numFmt w:val="decimal"/>
+      <w:lvlText w:val="%7."/>
+      <w:lvlJc w:val="left"/>
+      <w:pPr>
+        <w:ind w:left="3080" w:hanging="440"/>
+      </w:pPr>
+    </w:lvl>
+    <w:lvl w:ilvl="7" w:tplc="04090019" w:tentative="1">
+      <w:start w:val="1"/>
+      <w:numFmt w:val="lowerLetter"/>
+      <w:lvlText w:val="%8)"/>
+      <w:lvlJc w:val="left"/>
+      <w:pPr>
+        <w:ind w:left="3520" w:hanging="440"/>
+      </w:pPr>
+    </w:lvl>
+    <w:lvl w:ilvl="8" w:tplc="0409001B" w:tentative="1">
+      <w:start w:val="1"/>
+      <w:numFmt w:val="lowerRoman"/>
+      <w:lvlText w:val="%9."/>
+      <w:lvlJc w:val="right"/>
+      <w:pPr>
+        <w:ind w:left="3960" w:hanging="440"/>
+      </w:pPr>
+    </w:lvl>
+  </w:abstractNum>
+  <w:abstractNum w:abstractNumId="10" w15:restartNumberingAfterBreak="0">
     <w:nsid w:val="52A26600"/>
     <w:multiLevelType w:val="multilevel"/>
     <w:tmpl w:val="A4AE5272"/>
@@ -16405,7 +20493,7 @@
       </w:pPr>
     </w:lvl>
   </w:abstractNum>
-  <w:abstractNum w:abstractNumId="10" w15:restartNumberingAfterBreak="0">
+  <w:abstractNum w:abstractNumId="11" w15:restartNumberingAfterBreak="0">
     <w:nsid w:val="65F95D5D"/>
     <w:multiLevelType w:val="hybridMultilevel"/>
     <w:tmpl w:val="E5824B30"/>
@@ -16494,7 +20582,7 @@
       </w:pPr>
     </w:lvl>
   </w:abstractNum>
-  <w:abstractNum w:abstractNumId="11" w15:restartNumberingAfterBreak="0">
+  <w:abstractNum w:abstractNumId="12" w15:restartNumberingAfterBreak="0">
     <w:nsid w:val="6CC33D23"/>
     <w:multiLevelType w:val="hybridMultilevel"/>
     <w:tmpl w:val="1FCC1746"/>
@@ -16584,7 +20672,7 @@
       </w:pPr>
     </w:lvl>
   </w:abstractNum>
-  <w:abstractNum w:abstractNumId="12" w15:restartNumberingAfterBreak="0">
+  <w:abstractNum w:abstractNumId="13" w15:restartNumberingAfterBreak="0">
     <w:nsid w:val="707A358A"/>
     <w:multiLevelType w:val="hybridMultilevel"/>
     <w:tmpl w:val="45928622"/>
@@ -16675,7 +20763,7 @@
     </w:lvl>
   </w:abstractNum>
   <w:num w:numId="1" w16cid:durableId="1738432517">
-    <w:abstractNumId w:val="10"/>
+    <w:abstractNumId w:val="11"/>
   </w:num>
   <w:num w:numId="2" w16cid:durableId="1906794117">
     <w:abstractNumId w:val="2"/>
@@ -16690,7 +20778,7 @@
     <w:abstractNumId w:val="1"/>
   </w:num>
   <w:num w:numId="6" w16cid:durableId="1653215952">
-    <w:abstractNumId w:val="9"/>
+    <w:abstractNumId w:val="10"/>
   </w:num>
   <w:num w:numId="7" w16cid:durableId="1606691002">
     <w:abstractNumId w:val="3"/>
@@ -16705,34 +20793,37 @@
     <w:abstractNumId w:val="4"/>
   </w:num>
   <w:num w:numId="11" w16cid:durableId="756487592">
+    <w:abstractNumId w:val="13"/>
+  </w:num>
+  <w:num w:numId="12" w16cid:durableId="991368732">
     <w:abstractNumId w:val="12"/>
   </w:num>
-  <w:num w:numId="12" w16cid:durableId="991368732">
-    <w:abstractNumId w:val="11"/>
-  </w:num>
   <w:num w:numId="13" w16cid:durableId="1872330241">
-    <w:abstractNumId w:val="11"/>
+    <w:abstractNumId w:val="12"/>
     <w:lvlOverride w:ilvl="0">
       <w:startOverride w:val="1"/>
     </w:lvlOverride>
   </w:num>
   <w:num w:numId="14" w16cid:durableId="63064705">
-    <w:abstractNumId w:val="11"/>
+    <w:abstractNumId w:val="12"/>
   </w:num>
   <w:num w:numId="15" w16cid:durableId="229005756">
-    <w:abstractNumId w:val="11"/>
+    <w:abstractNumId w:val="12"/>
     <w:lvlOverride w:ilvl="0">
       <w:startOverride w:val="1"/>
     </w:lvlOverride>
   </w:num>
   <w:num w:numId="16" w16cid:durableId="1965767673">
-    <w:abstractNumId w:val="11"/>
+    <w:abstractNumId w:val="12"/>
     <w:lvlOverride w:ilvl="0">
       <w:startOverride w:val="1"/>
     </w:lvlOverride>
   </w:num>
   <w:num w:numId="17" w16cid:durableId="1975405056">
     <w:abstractNumId w:val="8"/>
+  </w:num>
+  <w:num w:numId="18" w16cid:durableId="572811052">
+    <w:abstractNumId w:val="9"/>
   </w:num>
 </w:numbering>
 </file>
@@ -17687,16 +21778,19 @@
     <w:rsid w:val="00210F78"/>
     <w:rsid w:val="002C0D3C"/>
     <w:rsid w:val="00365D80"/>
+    <w:rsid w:val="003711C7"/>
     <w:rsid w:val="00455208"/>
     <w:rsid w:val="004A43EC"/>
     <w:rsid w:val="004F08EF"/>
     <w:rsid w:val="00515DE1"/>
     <w:rsid w:val="00555AC5"/>
+    <w:rsid w:val="00674371"/>
     <w:rsid w:val="006F2E5D"/>
     <w:rsid w:val="00733CB9"/>
     <w:rsid w:val="009A2D9F"/>
     <w:rsid w:val="009E3DCA"/>
     <w:rsid w:val="00A10AF0"/>
+    <w:rsid w:val="00A24BF5"/>
     <w:rsid w:val="00A6626E"/>
     <w:rsid w:val="00C001DC"/>
     <w:rsid w:val="00C01BC4"/>
@@ -17707,6 +21801,7 @@
     <w:rsid w:val="00E37FDF"/>
     <w:rsid w:val="00E7256C"/>
     <w:rsid w:val="00F82EF8"/>
+    <w:rsid w:val="00FF517B"/>
   </w:rsids>
   <m:mathPr>
     <m:mathFont m:val="Cambria Math"/>

</xml_diff>

<commit_message>
modify the die architecture
</commit_message>
<xml_diff>
--- a/说明文档.docx
+++ b/说明文档.docx
@@ -56,7 +56,7 @@
           <w:r>
             <w:fldChar w:fldCharType="separate"/>
           </w:r>
-          <w:hyperlink w:anchor="_Toc144042310" w:history="1">
+          <w:hyperlink w:anchor="_Toc145857452" w:history="1">
             <w:r>
               <w:rPr>
                 <w:rStyle w:val="a3"/>
@@ -83,7 +83,7 @@
                 <w:noProof/>
                 <w:webHidden/>
               </w:rPr>
-              <w:instrText xml:space="preserve"> PAGEREF _Toc144042310 \h </w:instrText>
+              <w:instrText xml:space="preserve"> PAGEREF _Toc145857452 \h </w:instrText>
             </w:r>
             <w:r>
               <w:rPr>
@@ -126,7 +126,7 @@
               <w14:ligatures w14:val="standardContextual"/>
             </w:rPr>
           </w:pPr>
-          <w:hyperlink w:anchor="_Toc144042311" w:history="1">
+          <w:hyperlink w:anchor="_Toc145857453" w:history="1">
             <w:r>
               <w:rPr>
                 <w:rStyle w:val="a3"/>
@@ -167,7 +167,7 @@
                 <w:noProof/>
                 <w:webHidden/>
               </w:rPr>
-              <w:instrText xml:space="preserve"> PAGEREF _Toc144042311 \h </w:instrText>
+              <w:instrText xml:space="preserve"> PAGEREF _Toc145857453 \h </w:instrText>
             </w:r>
             <w:r>
               <w:rPr>
@@ -210,7 +210,7 @@
               <w14:ligatures w14:val="standardContextual"/>
             </w:rPr>
           </w:pPr>
-          <w:hyperlink w:anchor="_Toc144042312" w:history="1">
+          <w:hyperlink w:anchor="_Toc145857454" w:history="1">
             <w:r>
               <w:rPr>
                 <w:rStyle w:val="a3"/>
@@ -251,7 +251,7 @@
                 <w:noProof/>
                 <w:webHidden/>
               </w:rPr>
-              <w:instrText xml:space="preserve"> PAGEREF _Toc144042312 \h </w:instrText>
+              <w:instrText xml:space="preserve"> PAGEREF _Toc145857454 \h </w:instrText>
             </w:r>
             <w:r>
               <w:rPr>
@@ -294,7 +294,7 @@
               <w14:ligatures w14:val="standardContextual"/>
             </w:rPr>
           </w:pPr>
-          <w:hyperlink w:anchor="_Toc144042313" w:history="1">
+          <w:hyperlink w:anchor="_Toc145857455" w:history="1">
             <w:r>
               <w:rPr>
                 <w:rStyle w:val="a3"/>
@@ -335,7 +335,7 @@
                 <w:noProof/>
                 <w:webHidden/>
               </w:rPr>
-              <w:instrText xml:space="preserve"> PAGEREF _Toc144042313 \h </w:instrText>
+              <w:instrText xml:space="preserve"> PAGEREF _Toc145857455 \h </w:instrText>
             </w:r>
             <w:r>
               <w:rPr>
@@ -378,7 +378,7 @@
               <w14:ligatures w14:val="standardContextual"/>
             </w:rPr>
           </w:pPr>
-          <w:hyperlink w:anchor="_Toc144042314" w:history="1">
+          <w:hyperlink w:anchor="_Toc145857456" w:history="1">
             <w:r>
               <w:rPr>
                 <w:rStyle w:val="a3"/>
@@ -419,7 +419,7 @@
                 <w:noProof/>
                 <w:webHidden/>
               </w:rPr>
-              <w:instrText xml:space="preserve"> PAGEREF _Toc144042314 \h </w:instrText>
+              <w:instrText xml:space="preserve"> PAGEREF _Toc145857456 \h </w:instrText>
             </w:r>
             <w:r>
               <w:rPr>
@@ -462,7 +462,7 @@
               <w14:ligatures w14:val="standardContextual"/>
             </w:rPr>
           </w:pPr>
-          <w:hyperlink w:anchor="_Toc144042315" w:history="1">
+          <w:hyperlink w:anchor="_Toc145857457" w:history="1">
             <w:r>
               <w:rPr>
                 <w:rStyle w:val="a3"/>
@@ -482,7 +482,7 @@
                 <w:rStyle w:val="a3"/>
                 <w:noProof/>
               </w:rPr>
-              <w:t>通信访存模型</w:t>
+              <w:t>计算建模</w:t>
             </w:r>
             <w:r>
               <w:rPr>
@@ -503,7 +503,7 @@
                 <w:noProof/>
                 <w:webHidden/>
               </w:rPr>
-              <w:instrText xml:space="preserve"> PAGEREF _Toc144042315 \h </w:instrText>
+              <w:instrText xml:space="preserve"> PAGEREF _Toc145857457 \h </w:instrText>
             </w:r>
             <w:r>
               <w:rPr>
@@ -546,7 +546,7 @@
               <w14:ligatures w14:val="standardContextual"/>
             </w:rPr>
           </w:pPr>
-          <w:hyperlink w:anchor="_Toc144042316" w:history="1">
+          <w:hyperlink w:anchor="_Toc145857458" w:history="1">
             <w:r>
               <w:rPr>
                 <w:rStyle w:val="a3"/>
@@ -566,7 +566,7 @@
                 <w:rStyle w:val="a3"/>
                 <w:noProof/>
               </w:rPr>
-              <w:t>并行抽象</w:t>
+              <w:t>通信访存模型</w:t>
             </w:r>
             <w:r>
               <w:rPr>
@@ -587,7 +587,7 @@
                 <w:noProof/>
                 <w:webHidden/>
               </w:rPr>
-              <w:instrText xml:space="preserve"> PAGEREF _Toc144042316 \h </w:instrText>
+              <w:instrText xml:space="preserve"> PAGEREF _Toc145857458 \h </w:instrText>
             </w:r>
             <w:r>
               <w:rPr>
@@ -630,7 +630,7 @@
               <w14:ligatures w14:val="standardContextual"/>
             </w:rPr>
           </w:pPr>
-          <w:hyperlink w:anchor="_Toc144042317" w:history="1">
+          <w:hyperlink w:anchor="_Toc145857459" w:history="1">
             <w:r>
               <w:rPr>
                 <w:rStyle w:val="a3"/>
@@ -650,7 +650,7 @@
                 <w:rStyle w:val="a3"/>
                 <w:noProof/>
               </w:rPr>
-              <w:t>附录</w:t>
+              <w:t>并行抽象</w:t>
             </w:r>
             <w:r>
               <w:rPr>
@@ -671,7 +671,7 @@
                 <w:noProof/>
                 <w:webHidden/>
               </w:rPr>
-              <w:instrText xml:space="preserve"> PAGEREF _Toc144042317 \h </w:instrText>
+              <w:instrText xml:space="preserve"> PAGEREF _Toc145857459 \h </w:instrText>
             </w:r>
             <w:r>
               <w:rPr>
@@ -692,6 +692,174 @@
                 <w:webHidden/>
               </w:rPr>
               <w:t>7</w:t>
+            </w:r>
+            <w:r>
+              <w:rPr>
+                <w:noProof/>
+                <w:webHidden/>
+              </w:rPr>
+              <w:fldChar w:fldCharType="end"/>
+            </w:r>
+          </w:hyperlink>
+        </w:p>
+        <w:p>
+          <w:pPr>
+            <w:pStyle w:val="TOC2"/>
+            <w:tabs>
+              <w:tab w:val="left" w:pos="1050"/>
+              <w:tab w:val="right" w:leader="dot" w:pos="10456"/>
+            </w:tabs>
+            <w:rPr>
+              <w:noProof/>
+              <w14:ligatures w14:val="standardContextual"/>
+            </w:rPr>
+          </w:pPr>
+          <w:hyperlink w:anchor="_Toc145857460" w:history="1">
+            <w:r>
+              <w:rPr>
+                <w:rStyle w:val="a3"/>
+                <w:noProof/>
+              </w:rPr>
+              <w:t>八.</w:t>
+            </w:r>
+            <w:r>
+              <w:rPr>
+                <w:noProof/>
+                <w14:ligatures w14:val="standardContextual"/>
+              </w:rPr>
+              <w:tab/>
+            </w:r>
+            <w:r>
+              <w:rPr>
+                <w:rStyle w:val="a3"/>
+                <w:noProof/>
+              </w:rPr>
+              <w:t>映射(创新1)</w:t>
+            </w:r>
+            <w:r>
+              <w:rPr>
+                <w:noProof/>
+                <w:webHidden/>
+              </w:rPr>
+              <w:tab/>
+            </w:r>
+            <w:r>
+              <w:rPr>
+                <w:noProof/>
+                <w:webHidden/>
+              </w:rPr>
+              <w:fldChar w:fldCharType="begin"/>
+            </w:r>
+            <w:r>
+              <w:rPr>
+                <w:noProof/>
+                <w:webHidden/>
+              </w:rPr>
+              <w:instrText xml:space="preserve"> PAGEREF _Toc145857460 \h </w:instrText>
+            </w:r>
+            <w:r>
+              <w:rPr>
+                <w:noProof/>
+                <w:webHidden/>
+              </w:rPr>
+            </w:r>
+            <w:r>
+              <w:rPr>
+                <w:noProof/>
+                <w:webHidden/>
+              </w:rPr>
+              <w:fldChar w:fldCharType="separate"/>
+            </w:r>
+            <w:r>
+              <w:rPr>
+                <w:noProof/>
+                <w:webHidden/>
+              </w:rPr>
+              <w:t>7</w:t>
+            </w:r>
+            <w:r>
+              <w:rPr>
+                <w:noProof/>
+                <w:webHidden/>
+              </w:rPr>
+              <w:fldChar w:fldCharType="end"/>
+            </w:r>
+          </w:hyperlink>
+        </w:p>
+        <w:p>
+          <w:pPr>
+            <w:pStyle w:val="TOC2"/>
+            <w:tabs>
+              <w:tab w:val="left" w:pos="1050"/>
+              <w:tab w:val="right" w:leader="dot" w:pos="10456"/>
+            </w:tabs>
+            <w:rPr>
+              <w:noProof/>
+              <w14:ligatures w14:val="standardContextual"/>
+            </w:rPr>
+          </w:pPr>
+          <w:hyperlink w:anchor="_Toc145857461" w:history="1">
+            <w:r>
+              <w:rPr>
+                <w:rStyle w:val="a3"/>
+                <w:noProof/>
+              </w:rPr>
+              <w:t>九.</w:t>
+            </w:r>
+            <w:r>
+              <w:rPr>
+                <w:noProof/>
+                <w14:ligatures w14:val="standardContextual"/>
+              </w:rPr>
+              <w:tab/>
+            </w:r>
+            <w:r>
+              <w:rPr>
+                <w:rStyle w:val="a3"/>
+                <w:noProof/>
+              </w:rPr>
+              <w:t>附录</w:t>
+            </w:r>
+            <w:r>
+              <w:rPr>
+                <w:noProof/>
+                <w:webHidden/>
+              </w:rPr>
+              <w:tab/>
+            </w:r>
+            <w:r>
+              <w:rPr>
+                <w:noProof/>
+                <w:webHidden/>
+              </w:rPr>
+              <w:fldChar w:fldCharType="begin"/>
+            </w:r>
+            <w:r>
+              <w:rPr>
+                <w:noProof/>
+                <w:webHidden/>
+              </w:rPr>
+              <w:instrText xml:space="preserve"> PAGEREF _Toc145857461 \h </w:instrText>
+            </w:r>
+            <w:r>
+              <w:rPr>
+                <w:noProof/>
+                <w:webHidden/>
+              </w:rPr>
+            </w:r>
+            <w:r>
+              <w:rPr>
+                <w:noProof/>
+                <w:webHidden/>
+              </w:rPr>
+              <w:fldChar w:fldCharType="separate"/>
+            </w:r>
+            <w:r>
+              <w:rPr>
+                <w:noProof/>
+                <w:webHidden/>
+              </w:rPr>
+              <w:t>8</w:t>
             </w:r>
             <w:r>
               <w:rPr>
@@ -755,7 +923,7 @@
           <w:tab w:val="left" w:pos="9305"/>
         </w:tabs>
       </w:pPr>
-      <w:bookmarkStart w:id="0" w:name="_Toc144042310"/>
+      <w:bookmarkStart w:id="0" w:name="_Toc145857452"/>
       <w:r>
         <w:lastRenderedPageBreak/>
         <w:t>代码文件说明</w:t>
@@ -769,7 +937,7 @@
       <w:pPr>
         <w:pStyle w:val="2"/>
       </w:pPr>
-      <w:bookmarkStart w:id="1" w:name="_Toc144042311"/>
+      <w:bookmarkStart w:id="1" w:name="_Toc145857453"/>
       <w:r>
         <w:t>仿真框架</w:t>
       </w:r>
@@ -1267,7 +1435,7 @@
       <w:pPr>
         <w:pStyle w:val="2"/>
       </w:pPr>
-      <w:bookmarkStart w:id="2" w:name="_Toc144042312"/>
+      <w:bookmarkStart w:id="2" w:name="_Toc145857454"/>
       <w:r>
         <w:t>文件</w:t>
       </w:r>
@@ -2042,7 +2210,7 @@
       <w:pPr>
         <w:pStyle w:val="2"/>
       </w:pPr>
-      <w:bookmarkStart w:id="3" w:name="_Toc144042313"/>
+      <w:bookmarkStart w:id="3" w:name="_Toc145857455"/>
       <w:r>
         <w:rPr>
           <w:rFonts w:hint="eastAsia"/>
@@ -4752,7 +4920,7 @@
       <w:pPr>
         <w:pStyle w:val="2"/>
       </w:pPr>
-      <w:bookmarkStart w:id="4" w:name="_Toc144042314"/>
+      <w:bookmarkStart w:id="4" w:name="_Toc145857456"/>
       <w:r>
         <w:rPr>
           <w:rFonts w:hint="eastAsia"/>
@@ -12607,7 +12775,7 @@
     <w:p>
       <w:pPr>
         <w:rPr>
-          <w:rFonts w:ascii="Consolas" w:hAnsi="Consolas" w:hint="eastAsia"/>
+          <w:rFonts w:ascii="Consolas" w:hAnsi="Consolas"/>
         </w:rPr>
       </w:pPr>
     </w:p>
@@ -12615,12 +12783,14 @@
       <w:pPr>
         <w:pStyle w:val="2"/>
       </w:pPr>
+      <w:bookmarkStart w:id="5" w:name="_Toc145857457"/>
       <w:r>
         <w:rPr>
           <w:rFonts w:hint="eastAsia"/>
         </w:rPr>
         <w:t>计算建模</w:t>
       </w:r>
+      <w:bookmarkEnd w:id="5"/>
     </w:p>
     <w:p>
       <w:pPr>
@@ -16185,7 +16355,7 @@
         <w:spacing w:line="160" w:lineRule="exact"/>
         <w:jc w:val="left"/>
         <w:rPr>
-          <w:rFonts w:ascii="Consolas" w:eastAsia="宋体" w:hAnsi="Consolas" w:cs="宋体" w:hint="eastAsia"/>
+          <w:rFonts w:ascii="Consolas" w:eastAsia="宋体" w:hAnsi="Consolas" w:cs="宋体"/>
           <w:color w:val="CCCCCC"/>
           <w:kern w:val="0"/>
           <w:sz w:val="13"/>
@@ -16237,7 +16407,7 @@
       <w:pPr>
         <w:pStyle w:val="2"/>
       </w:pPr>
-      <w:bookmarkStart w:id="5" w:name="_Toc144042315"/>
+      <w:bookmarkStart w:id="6" w:name="_Toc145857458"/>
       <w:r>
         <w:rPr>
           <w:rFonts w:hint="eastAsia"/>
@@ -16256,7 +16426,7 @@
         </w:rPr>
         <w:t>模型</w:t>
       </w:r>
-      <w:bookmarkEnd w:id="5"/>
+      <w:bookmarkEnd w:id="6"/>
     </w:p>
     <w:p>
       <w:r>
@@ -16283,14 +16453,14 @@
       <w:pPr>
         <w:pStyle w:val="2"/>
       </w:pPr>
-      <w:bookmarkStart w:id="6" w:name="_Toc144042316"/>
+      <w:bookmarkStart w:id="7" w:name="_Toc145857459"/>
       <w:r>
         <w:rPr>
           <w:rFonts w:hint="eastAsia"/>
         </w:rPr>
         <w:t>并行抽象</w:t>
       </w:r>
-      <w:bookmarkEnd w:id="6"/>
+      <w:bookmarkEnd w:id="7"/>
     </w:p>
     <w:p>
       <w:r>
@@ -16566,15 +16736,82 @@
       <w:pPr>
         <w:pStyle w:val="2"/>
       </w:pPr>
-      <w:bookmarkStart w:id="7" w:name="_Toc144042317"/>
+      <w:bookmarkStart w:id="8" w:name="_Toc145857460"/>
       <w:r>
         <w:rPr>
           <w:rFonts w:hint="eastAsia"/>
         </w:rPr>
+        <w:t>映射(创新1)</w:t>
+      </w:r>
+      <w:bookmarkEnd w:id="8"/>
+    </w:p>
+    <w:p>
+      <w:pPr>
+        <w:pStyle w:val="a5"/>
+        <w:numPr>
+          <w:ilvl w:val="0"/>
+          <w:numId w:val="19"/>
+        </w:numPr>
+        <w:ind w:firstLineChars="0"/>
+      </w:pPr>
+      <w:r>
+        <w:rPr>
+          <w:rFonts w:hint="eastAsia"/>
+        </w:rPr>
+        <w:t>建立core邻接矩阵</w:t>
+      </w:r>
+    </w:p>
+    <w:p>
+      <w:pPr>
+        <w:pStyle w:val="a5"/>
+        <w:numPr>
+          <w:ilvl w:val="0"/>
+          <w:numId w:val="19"/>
+        </w:numPr>
+        <w:ind w:firstLineChars="0"/>
+      </w:pPr>
+      <w:r>
+        <w:rPr>
+          <w:rFonts w:hint="eastAsia"/>
+        </w:rPr>
         <w:lastRenderedPageBreak/>
+        <w:t>根据某种先验（算力，存储需求）划定基本core数，需要一个算法规定各个形状的位置</w:t>
+      </w:r>
+    </w:p>
+    <w:p>
+      <w:pPr>
+        <w:pStyle w:val="a5"/>
+        <w:numPr>
+          <w:ilvl w:val="0"/>
+          <w:numId w:val="19"/>
+        </w:numPr>
+        <w:ind w:firstLineChars="0"/>
+      </w:pPr>
+      <w:r>
+        <w:rPr>
+          <w:rFonts w:hint="eastAsia"/>
+        </w:rPr>
+        <w:t>各个形状代价可以由环路开销决定</w:t>
+      </w:r>
+      <w:r>
+        <w:rPr>
+          <w:rFonts w:hint="eastAsia"/>
+        </w:rPr>
+        <w:t>（构成环路的最小非冗余跳数）</w:t>
+      </w:r>
+    </w:p>
+    <w:p>
+      <w:pPr>
+        <w:pStyle w:val="2"/>
+      </w:pPr>
+      <w:bookmarkStart w:id="9" w:name="_Toc145857461"/>
+      <w:r>
+        <w:rPr>
+          <w:rFonts w:hint="eastAsia"/>
+        </w:rPr>
         <w:t>附录</w:t>
       </w:r>
-      <w:bookmarkEnd w:id="7"/>
+      <w:bookmarkEnd w:id="9"/>
     </w:p>
     <w:p>
       <w:pPr>
@@ -18477,6 +18714,7 @@
           <w:szCs w:val="18"/>
           <w:bdr w:val="none" w:sz="0" w:space="0" w:color="auto" w:frame="1"/>
         </w:rPr>
+        <w:lastRenderedPageBreak/>
         <w:t>        </w:t>
       </w:r>
       <w:r>
@@ -18585,7 +18823,6 @@
           <w:szCs w:val="18"/>
           <w:bdr w:val="none" w:sz="0" w:space="0" w:color="auto" w:frame="1"/>
         </w:rPr>
-        <w:lastRenderedPageBreak/>
         <w:t>              </w:t>
       </w:r>
       <w:r>
@@ -19980,6 +20217,95 @@
     </w:lvl>
   </w:abstractNum>
   <w:abstractNum w:abstractNumId="6" w15:restartNumberingAfterBreak="0">
+    <w:nsid w:val="32F06545"/>
+    <w:multiLevelType w:val="hybridMultilevel"/>
+    <w:tmpl w:val="450E8034"/>
+    <w:lvl w:ilvl="0" w:tplc="6B1A1FB8">
+      <w:start w:val="1"/>
+      <w:numFmt w:val="decimal"/>
+      <w:lvlText w:val="%1."/>
+      <w:lvlJc w:val="left"/>
+      <w:pPr>
+        <w:ind w:left="360" w:hanging="360"/>
+      </w:pPr>
+      <w:rPr>
+        <w:rFonts w:hint="default"/>
+      </w:rPr>
+    </w:lvl>
+    <w:lvl w:ilvl="1" w:tplc="04090019" w:tentative="1">
+      <w:start w:val="1"/>
+      <w:numFmt w:val="lowerLetter"/>
+      <w:lvlText w:val="%2)"/>
+      <w:lvlJc w:val="left"/>
+      <w:pPr>
+        <w:ind w:left="880" w:hanging="440"/>
+      </w:pPr>
+    </w:lvl>
+    <w:lvl w:ilvl="2" w:tplc="0409001B" w:tentative="1">
+      <w:start w:val="1"/>
+      <w:numFmt w:val="lowerRoman"/>
+      <w:lvlText w:val="%3."/>
+      <w:lvlJc w:val="right"/>
+      <w:pPr>
+        <w:ind w:left="1320" w:hanging="440"/>
+      </w:pPr>
+    </w:lvl>
+    <w:lvl w:ilvl="3" w:tplc="0409000F" w:tentative="1">
+      <w:start w:val="1"/>
+      <w:numFmt w:val="decimal"/>
+      <w:lvlText w:val="%4."/>
+      <w:lvlJc w:val="left"/>
+      <w:pPr>
+        <w:ind w:left="1760" w:hanging="440"/>
+      </w:pPr>
+    </w:lvl>
+    <w:lvl w:ilvl="4" w:tplc="04090019" w:tentative="1">
+      <w:start w:val="1"/>
+      <w:numFmt w:val="lowerLetter"/>
+      <w:lvlText w:val="%5)"/>
+      <w:lvlJc w:val="left"/>
+      <w:pPr>
+        <w:ind w:left="2200" w:hanging="440"/>
+      </w:pPr>
+    </w:lvl>
+    <w:lvl w:ilvl="5" w:tplc="0409001B" w:tentative="1">
+      <w:start w:val="1"/>
+      <w:numFmt w:val="lowerRoman"/>
+      <w:lvlText w:val="%6."/>
+      <w:lvlJc w:val="right"/>
+      <w:pPr>
+        <w:ind w:left="2640" w:hanging="440"/>
+      </w:pPr>
+    </w:lvl>
+    <w:lvl w:ilvl="6" w:tplc="0409000F" w:tentative="1">
+      <w:start w:val="1"/>
+      <w:numFmt w:val="decimal"/>
+      <w:lvlText w:val="%7."/>
+      <w:lvlJc w:val="left"/>
+      <w:pPr>
+        <w:ind w:left="3080" w:hanging="440"/>
+      </w:pPr>
+    </w:lvl>
+    <w:lvl w:ilvl="7" w:tplc="04090019" w:tentative="1">
+      <w:start w:val="1"/>
+      <w:numFmt w:val="lowerLetter"/>
+      <w:lvlText w:val="%8)"/>
+      <w:lvlJc w:val="left"/>
+      <w:pPr>
+        <w:ind w:left="3520" w:hanging="440"/>
+      </w:pPr>
+    </w:lvl>
+    <w:lvl w:ilvl="8" w:tplc="0409001B" w:tentative="1">
+      <w:start w:val="1"/>
+      <w:numFmt w:val="lowerRoman"/>
+      <w:lvlText w:val="%9."/>
+      <w:lvlJc w:val="right"/>
+      <w:pPr>
+        <w:ind w:left="3960" w:hanging="440"/>
+      </w:pPr>
+    </w:lvl>
+  </w:abstractNum>
+  <w:abstractNum w:abstractNumId="7" w15:restartNumberingAfterBreak="0">
     <w:nsid w:val="357761A2"/>
     <w:multiLevelType w:val="hybridMultilevel"/>
     <w:tmpl w:val="A0708A1C"/>
@@ -20092,7 +20418,7 @@
       </w:rPr>
     </w:lvl>
   </w:abstractNum>
-  <w:abstractNum w:abstractNumId="7" w15:restartNumberingAfterBreak="0">
+  <w:abstractNum w:abstractNumId="8" w15:restartNumberingAfterBreak="0">
     <w:nsid w:val="35DE3725"/>
     <w:multiLevelType w:val="hybridMultilevel"/>
     <w:tmpl w:val="52DC5382"/>
@@ -20205,7 +20531,7 @@
       </w:rPr>
     </w:lvl>
   </w:abstractNum>
-  <w:abstractNum w:abstractNumId="8" w15:restartNumberingAfterBreak="0">
+  <w:abstractNum w:abstractNumId="9" w15:restartNumberingAfterBreak="0">
     <w:nsid w:val="396060C1"/>
     <w:multiLevelType w:val="hybridMultilevel"/>
     <w:tmpl w:val="F0A222C0"/>
@@ -20294,7 +20620,7 @@
       </w:pPr>
     </w:lvl>
   </w:abstractNum>
-  <w:abstractNum w:abstractNumId="9" w15:restartNumberingAfterBreak="0">
+  <w:abstractNum w:abstractNumId="10" w15:restartNumberingAfterBreak="0">
     <w:nsid w:val="52751EB0"/>
     <w:multiLevelType w:val="hybridMultilevel"/>
     <w:tmpl w:val="1D94403A"/>
@@ -20380,7 +20706,7 @@
       </w:pPr>
     </w:lvl>
   </w:abstractNum>
-  <w:abstractNum w:abstractNumId="10" w15:restartNumberingAfterBreak="0">
+  <w:abstractNum w:abstractNumId="11" w15:restartNumberingAfterBreak="0">
     <w:nsid w:val="52A26600"/>
     <w:multiLevelType w:val="multilevel"/>
     <w:tmpl w:val="A4AE5272"/>
@@ -20493,7 +20819,7 @@
       </w:pPr>
     </w:lvl>
   </w:abstractNum>
-  <w:abstractNum w:abstractNumId="11" w15:restartNumberingAfterBreak="0">
+  <w:abstractNum w:abstractNumId="12" w15:restartNumberingAfterBreak="0">
     <w:nsid w:val="65F95D5D"/>
     <w:multiLevelType w:val="hybridMultilevel"/>
     <w:tmpl w:val="E5824B30"/>
@@ -20582,7 +20908,7 @@
       </w:pPr>
     </w:lvl>
   </w:abstractNum>
-  <w:abstractNum w:abstractNumId="12" w15:restartNumberingAfterBreak="0">
+  <w:abstractNum w:abstractNumId="13" w15:restartNumberingAfterBreak="0">
     <w:nsid w:val="6CC33D23"/>
     <w:multiLevelType w:val="hybridMultilevel"/>
     <w:tmpl w:val="1FCC1746"/>
@@ -20672,7 +20998,7 @@
       </w:pPr>
     </w:lvl>
   </w:abstractNum>
-  <w:abstractNum w:abstractNumId="13" w15:restartNumberingAfterBreak="0">
+  <w:abstractNum w:abstractNumId="14" w15:restartNumberingAfterBreak="0">
     <w:nsid w:val="707A358A"/>
     <w:multiLevelType w:val="hybridMultilevel"/>
     <w:tmpl w:val="45928622"/>
@@ -20763,22 +21089,22 @@
     </w:lvl>
   </w:abstractNum>
   <w:num w:numId="1" w16cid:durableId="1738432517">
-    <w:abstractNumId w:val="11"/>
+    <w:abstractNumId w:val="12"/>
   </w:num>
   <w:num w:numId="2" w16cid:durableId="1906794117">
     <w:abstractNumId w:val="2"/>
   </w:num>
   <w:num w:numId="3" w16cid:durableId="842474132">
-    <w:abstractNumId w:val="6"/>
+    <w:abstractNumId w:val="7"/>
   </w:num>
   <w:num w:numId="4" w16cid:durableId="1254165790">
-    <w:abstractNumId w:val="7"/>
+    <w:abstractNumId w:val="8"/>
   </w:num>
   <w:num w:numId="5" w16cid:durableId="1980844341">
     <w:abstractNumId w:val="1"/>
   </w:num>
   <w:num w:numId="6" w16cid:durableId="1653215952">
-    <w:abstractNumId w:val="10"/>
+    <w:abstractNumId w:val="11"/>
   </w:num>
   <w:num w:numId="7" w16cid:durableId="1606691002">
     <w:abstractNumId w:val="3"/>
@@ -20793,37 +21119,40 @@
     <w:abstractNumId w:val="4"/>
   </w:num>
   <w:num w:numId="11" w16cid:durableId="756487592">
+    <w:abstractNumId w:val="14"/>
+  </w:num>
+  <w:num w:numId="12" w16cid:durableId="991368732">
     <w:abstractNumId w:val="13"/>
   </w:num>
-  <w:num w:numId="12" w16cid:durableId="991368732">
-    <w:abstractNumId w:val="12"/>
-  </w:num>
   <w:num w:numId="13" w16cid:durableId="1872330241">
-    <w:abstractNumId w:val="12"/>
+    <w:abstractNumId w:val="13"/>
     <w:lvlOverride w:ilvl="0">
       <w:startOverride w:val="1"/>
     </w:lvlOverride>
   </w:num>
   <w:num w:numId="14" w16cid:durableId="63064705">
-    <w:abstractNumId w:val="12"/>
+    <w:abstractNumId w:val="13"/>
   </w:num>
   <w:num w:numId="15" w16cid:durableId="229005756">
-    <w:abstractNumId w:val="12"/>
+    <w:abstractNumId w:val="13"/>
     <w:lvlOverride w:ilvl="0">
       <w:startOverride w:val="1"/>
     </w:lvlOverride>
   </w:num>
   <w:num w:numId="16" w16cid:durableId="1965767673">
-    <w:abstractNumId w:val="12"/>
+    <w:abstractNumId w:val="13"/>
     <w:lvlOverride w:ilvl="0">
       <w:startOverride w:val="1"/>
     </w:lvlOverride>
   </w:num>
   <w:num w:numId="17" w16cid:durableId="1975405056">
-    <w:abstractNumId w:val="8"/>
+    <w:abstractNumId w:val="9"/>
   </w:num>
   <w:num w:numId="18" w16cid:durableId="572811052">
-    <w:abstractNumId w:val="9"/>
+    <w:abstractNumId w:val="10"/>
+  </w:num>
+  <w:num w:numId="19" w16cid:durableId="902712219">
+    <w:abstractNumId w:val="6"/>
   </w:num>
 </w:numbering>
 </file>
@@ -21777,6 +22106,7 @@
     <w:rsid w:val="0007755B"/>
     <w:rsid w:val="00210F78"/>
     <w:rsid w:val="002C0D3C"/>
+    <w:rsid w:val="00334F2E"/>
     <w:rsid w:val="00365D80"/>
     <w:rsid w:val="003711C7"/>
     <w:rsid w:val="00455208"/>
@@ -21784,6 +22114,8 @@
     <w:rsid w:val="004F08EF"/>
     <w:rsid w:val="00515DE1"/>
     <w:rsid w:val="00555AC5"/>
+    <w:rsid w:val="006111BD"/>
+    <w:rsid w:val="00634D7C"/>
     <w:rsid w:val="00674371"/>
     <w:rsid w:val="006F2E5D"/>
     <w:rsid w:val="00733CB9"/>

</xml_diff>